<commit_message>
New updated comparison file. To do: cs recall precision in plot
</commit_message>
<xml_diff>
--- a/Presentation&Manuscript/ManuscriptMasterpractical.docx
+++ b/Presentation&Manuscript/ManuscriptMasterpractical.docx
@@ -5,6 +5,7 @@
     <w:p>
       <w:pPr>
         <w:pStyle w:val="article-info"/>
+        <w:jc w:val="both"/>
       </w:pPr>
       <w:r>
         <w:t>30</w:t>
@@ -307,13 +308,8 @@
     </w:p>
     <w:p>
       <w:pPr>
-        <w:pStyle w:val="AbstractHead"/>
-        <w:spacing w:line="14" w:lineRule="exact"/>
-      </w:pPr>
-    </w:p>
-    <w:p>
-      <w:pPr>
         <w:pStyle w:val="Heading1"/>
+        <w:jc w:val="both"/>
         <w:sectPr>
           <w:headerReference w:type="even" r:id="rId8"/>
           <w:headerReference w:type="default" r:id="rId9"/>
@@ -328,6 +324,7 @@
     <w:p>
       <w:pPr>
         <w:pStyle w:val="Heading1"/>
+        <w:jc w:val="both"/>
       </w:pPr>
       <w:r>
         <w:t xml:space="preserve">Introduction </w:t>
@@ -335,85 +332,1190 @@
     </w:p>
     <w:p>
       <w:pPr>
-        <w:pStyle w:val="para-first"/>
-      </w:pPr>
-      <w:r>
-        <w:t>The quick brown fox jumps over the lazy dog. The quick brown fox jumps over the lazy dog. The quick brown fox jumps over the lazy dog. The quick brown fox jumps over the lazy dog. The quick brown fox jumps over the lazy dog. The quick brown fox jumps over the lazy dog. The quick brown fox jumps over the lazy dog. The quick brown fox jumps over the lazy dog. The quick brown fox jumps over the lazy dog. The quick brown fox jumps over the lazy dog. The quick brown fox jumps over the lazy dog. The quick brown fox jumps over the lazy dog. The quick brown fox jumps over the lazy dog. The quick brown fox jumps over the lazy dog. The quick brown fox jumps over the lazy dog. The quick brown fox jumps over the lazy dog. The quick brown fox jumps over the lazy dog.</w:t>
+        <w:jc w:val="both"/>
+      </w:pPr>
+      <w:r>
+        <w:t>Protein allocation within and outside of cells are important and complex biological tasks, often guided specific s</w:t>
+      </w:r>
+      <w:r>
+        <w:t xml:space="preserve">ignal </w:t>
+      </w:r>
+      <w:r>
+        <w:t xml:space="preserve">peptidases contained in the </w:t>
+      </w:r>
+      <w:r>
+        <w:t>N-terminus</w:t>
+      </w:r>
+      <w:r>
+        <w:t xml:space="preserve"> of </w:t>
+      </w:r>
+      <w:r>
+        <w:t>nascent</w:t>
+      </w:r>
+      <w:r>
+        <w:t xml:space="preserve"> protein sequence</w:t>
+      </w:r>
+      <w:r>
+        <w:t>s</w:t>
+      </w:r>
+      <w:r>
+        <w:t>.</w:t>
+      </w:r>
+      <w:r>
+        <w:t xml:space="preserve"> Signal peptides are usually around 16-30 amino acids long and </w:t>
+      </w:r>
+      <w:r>
+        <w:t>used by every</w:t>
+      </w:r>
+      <w:r>
+        <w:t xml:space="preserve"> </w:t>
+      </w:r>
+      <w:r>
+        <w:t>organism, including Archaea, Eukarya and Bacteria.</w:t>
+      </w:r>
+      <w:r>
+        <w:t xml:space="preserve"> </w:t>
+      </w:r>
+      <w:r>
+        <w:t>Regarding general secretory pathway the organisms use different approaches</w:t>
+      </w:r>
+      <w:r>
+        <w:t xml:space="preserve">, </w:t>
+      </w:r>
+      <w:r>
+        <w:t xml:space="preserve">where protein translocation in prokaryotes is directed across the </w:t>
+      </w:r>
+      <w:r>
+        <w:t>plasma membrane and the endoplasmic reticulum membrane in eukaryotes.</w:t>
+      </w:r>
+      <w:r>
+        <w:t xml:space="preserve"> </w:t>
+      </w:r>
+      <w:r>
+        <w:t xml:space="preserve">Therefore, proteins </w:t>
+      </w:r>
+      <w:r>
+        <w:t xml:space="preserve">endowed with </w:t>
+      </w:r>
+      <w:r>
+        <w:t xml:space="preserve">a </w:t>
+      </w:r>
+      <w:r>
+        <w:t>signal peptid</w:t>
+      </w:r>
+      <w:r>
+        <w:t>e</w:t>
+      </w:r>
+      <w:r>
+        <w:t xml:space="preserve"> </w:t>
+      </w:r>
+      <w:r>
+        <w:t>are resident in the</w:t>
+      </w:r>
+      <w:r>
+        <w:t xml:space="preserve"> endoplasmic reticulum and Golgi apparatus, secreted proteins and proteins inserted in plasma membrane</w:t>
+      </w:r>
+      <w:r>
+        <w:t>s</w:t>
+      </w:r>
+      <w:r>
+        <w:t xml:space="preserve">. </w:t>
+      </w:r>
+      <w:r>
+        <w:t>P</w:t>
+      </w:r>
+      <w:r>
+        <w:t>rotein destination and function</w:t>
+      </w:r>
+      <w:r>
+        <w:t xml:space="preserve"> are intertwined with their according signal peptides, which is why it is key to find reliable methods to predict </w:t>
+      </w:r>
+      <w:r>
+        <w:t>these signal sequences</w:t>
+      </w:r>
+      <w:r>
+        <w:t>.</w:t>
       </w:r>
     </w:p>
     <w:p>
       <w:pPr>
-        <w:pStyle w:val="para1"/>
-      </w:pPr>
-      <w:r>
-        <w:t>The quick brown fox jumps over the lazy dog. The quick brown fox jumps over the lazy dog. The quick brown fox jumps over the lazy dog. The quick brown fox jumps over the lazy dog. The quick brown fox jumps over the lazy dog. The quick brown fox jumps over the lazy dog. The quick brown fox jumps over the lazy dog. The quick brown fox jumps over the lazy dog. The quick bro</w:t>
-      </w:r>
-      <w:r>
-        <w:t xml:space="preserve">wn fox jumps over the lazy dog. </w:t>
-      </w:r>
-      <w:r>
-        <w:t xml:space="preserve">The quick brown fox jumps over the lazy dog. The quick brown fox jumps over the lazy dog. The quick brown fox jumps over the lazy dog. The quick brown fox jumps over the lazy dog. The quick brown fox jumps over the lazy dog. The quick brown fox jumps over the lazy dog. The quick brown fox jumps over the lazy dog. The quick brown fox jumps over the lazy dog. The quick brown fox jumps over the lazy dog. The quick brown fox jumps over the lazy dog. The quick brown fox jumps over the lazy dog. The quick brown fox jumps over the lazy dog. The quick brown fox jumps over the lazy dog. The quick brown fox jumps over the lazy dog. The quick brown fox jumps over the lazy dog. The quick brown fox jumps over the lazy dog. The quick brown fox </w:t>
-      </w:r>
-      <w:r>
-        <w:t>jumps over the lazy dog. The quick brown fox jumps over the lazy dog. The quick brown fox jumps over the lazy dog. The quick brown fox jumps over the lazy dog. The quick brown fox jumps over the lazy dog. The quick brown fox jumps over the lazy dog</w:t>
-      </w:r>
-      <w:r>
-        <w:t xml:space="preserve">. </w:t>
-      </w:r>
-      <w:r>
-        <w:t>The quick brown fox jumps over the lazy dog. The quick brown fox jumps over the lazy dog. The quick brown fox jumps over the lazy dog. The quick brown fox jumps over the lazy dog. The quick brown fox jumps over the lazy dog. The quick brown fox jumps over the lazy dog. The quick brown fox jumps over the lazy dog. The quick brown fox jumps over the lazy dog. The quick brown fox jumps over the lazy dog. The quick brown fox jumps over the lazy dog.</w:t>
+        <w:jc w:val="both"/>
+      </w:pPr>
+      <w:r>
+        <w:t xml:space="preserve">   </w:t>
+      </w:r>
+      <w:r>
+        <w:t xml:space="preserve">A </w:t>
+      </w:r>
+      <w:r>
+        <w:t>main</w:t>
+      </w:r>
+      <w:r>
+        <w:t xml:space="preserve"> parameter for </w:t>
+      </w:r>
+      <w:r>
+        <w:t xml:space="preserve">the </w:t>
+      </w:r>
+      <w:r>
+        <w:t>prediction</w:t>
+      </w:r>
+      <w:r>
+        <w:t xml:space="preserve"> of any signal peptide</w:t>
+      </w:r>
+      <w:r>
+        <w:t xml:space="preserve"> </w:t>
+      </w:r>
+      <w:r>
+        <w:t xml:space="preserve">is </w:t>
+      </w:r>
+      <w:r>
+        <w:t xml:space="preserve">the position </w:t>
+      </w:r>
+      <w:r>
+        <w:t>where</w:t>
+      </w:r>
+      <w:r>
+        <w:t xml:space="preserve"> the signal protein is </w:t>
+      </w:r>
+      <w:r>
+        <w:t xml:space="preserve">cleaved off </w:t>
+      </w:r>
+      <w:r>
+        <w:t>from its host protein</w:t>
+      </w:r>
+      <w:r>
+        <w:t>, which is also known as the cleavage site</w:t>
+      </w:r>
+      <w:r>
+        <w:t>. This happens d</w:t>
+      </w:r>
+      <w:r>
+        <w:t>uring or after membrane translocation</w:t>
+      </w:r>
+      <w:r>
+        <w:t xml:space="preserve"> by digestion through signal peptidases. </w:t>
       </w:r>
     </w:p>
     <w:p>
       <w:pPr>
-        <w:pStyle w:val="Heading1"/>
-      </w:pPr>
-      <w:r>
-        <w:t>Methods</w:t>
+        <w:jc w:val="both"/>
+      </w:pPr>
+      <w:r>
+        <w:t xml:space="preserve">   </w:t>
+      </w:r>
+      <w:r>
+        <w:t>One of the first publicly available methods for signal peptide prediction is SignalP</w:t>
+      </w:r>
+      <w:sdt>
+        <w:sdtPr>
+          <w:alias w:val="Don't edit this field"/>
+          <w:tag w:val="CitaviPlaceholder#c9547fb1-1829-4fb9-b0d6-79c88ce05d83"/>
+          <w:id w:val="716236932"/>
+          <w:placeholder>
+            <w:docPart w:val="22B6F16CFE1D469185254922CD31B7C0"/>
+          </w:placeholder>
+        </w:sdtPr>
+        <w:sdtContent>
+          <w:r>
+            <w:fldChar w:fldCharType="begin"/>
+          </w:r>
+          <w:r>
+            <w:instrText>ADDIN CitaviPlaceholder{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}</w:instrText>
+          </w:r>
+          <w:r>
+            <w:fldChar w:fldCharType="separate"/>
+          </w:r>
+          <w:r>
+            <w:rPr>
+              <w:vertAlign w:val="superscript"/>
+            </w:rPr>
+            <w:t>1</w:t>
+          </w:r>
+          <w:r>
+            <w:fldChar w:fldCharType="end"/>
+          </w:r>
+        </w:sdtContent>
+      </w:sdt>
+      <w:r>
+        <w:t>,</w:t>
+      </w:r>
+      <w:r>
+        <w:t xml:space="preserve"> which has been continuously improved over the last decade: Frist, simple artificial neural networks were used for prediction</w:t>
+      </w:r>
+      <w:sdt>
+        <w:sdtPr>
+          <w:alias w:val="Don't edit this field"/>
+          <w:tag w:val="CitaviPlaceholder#b2c843cb-2f28-4376-b694-15abedf409b6"/>
+          <w:id w:val="624362514"/>
+          <w:placeholder>
+            <w:docPart w:val="22B6F16CFE1D469185254922CD31B7C0"/>
+          </w:placeholder>
+        </w:sdtPr>
+        <w:sdtContent>
+          <w:r>
+            <w:fldChar w:fldCharType="begin"/>
+          </w:r>
+          <w:r>
+            <w:instrText>ADDIN CitaviPlaceholder{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}</w:instrText>
+          </w:r>
+          <w:r>
+            <w:fldChar w:fldCharType="separate"/>
+          </w:r>
+          <w:r>
+            <w:rPr>
+              <w:vertAlign w:val="superscript"/>
+            </w:rPr>
+            <w:t>1</w:t>
+          </w:r>
+          <w:r>
+            <w:fldChar w:fldCharType="end"/>
+          </w:r>
+        </w:sdtContent>
+      </w:sdt>
+      <w:r>
+        <w:t>, in the later versions hidden Markov models</w:t>
+      </w:r>
+      <w:sdt>
+        <w:sdtPr>
+          <w:alias w:val="Don't edit this field"/>
+          <w:tag w:val="CitaviPlaceholder#ce5c9782-3f38-49e3-bab5-0f4cbd1101b3"/>
+          <w:id w:val="1257476720"/>
+          <w:placeholder>
+            <w:docPart w:val="22B6F16CFE1D469185254922CD31B7C0"/>
+          </w:placeholder>
+        </w:sdtPr>
+        <w:sdtContent>
+          <w:r>
+            <w:fldChar w:fldCharType="begin"/>
+          </w:r>
+          <w:r>
+            <w:instrText>ADDIN CitaviPlaceholder{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}</w:instrText>
+          </w:r>
+          <w:r>
+            <w:fldChar w:fldCharType="separate"/>
+          </w:r>
+          <w:r>
+            <w:rPr>
+              <w:vertAlign w:val="superscript"/>
+            </w:rPr>
+            <w:t>2</w:t>
+          </w:r>
+          <w:r>
+            <w:fldChar w:fldCharType="end"/>
+          </w:r>
+        </w:sdtContent>
+      </w:sdt>
+      <w:r>
+        <w:t xml:space="preserve"> and more complex deep learning architectures</w:t>
+      </w:r>
+      <w:sdt>
+        <w:sdtPr>
+          <w:alias w:val="Don't edit this field"/>
+          <w:tag w:val="CitaviPlaceholder#f77a14cc-7de5-40a6-bd64-c17584feae77"/>
+          <w:id w:val="-2088839328"/>
+          <w:placeholder>
+            <w:docPart w:val="22B6F16CFE1D469185254922CD31B7C0"/>
+          </w:placeholder>
+        </w:sdtPr>
+        <w:sdtContent>
+          <w:r>
+            <w:fldChar w:fldCharType="begin"/>
+          </w:r>
+          <w:r>
+            <w:instrText>ADDIN CitaviPlaceholder{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}</w:instrText>
+          </w:r>
+          <w:r>
+            <w:fldChar w:fldCharType="separate"/>
+          </w:r>
+          <w:r>
+            <w:rPr>
+              <w:vertAlign w:val="superscript"/>
+            </w:rPr>
+            <w:t>3,4</w:t>
+          </w:r>
+          <w:r>
+            <w:fldChar w:fldCharType="end"/>
+          </w:r>
+        </w:sdtContent>
+      </w:sdt>
+      <w:r>
+        <w:t xml:space="preserve"> were applied, resulting in im</w:t>
+      </w:r>
+      <w:r>
+        <w:t>proved cleavage site predictions and discrimination of signal peptides and transmembrane helices.</w:t>
+      </w:r>
+      <w:r>
+        <w:t xml:space="preserve"> </w:t>
       </w:r>
     </w:p>
     <w:p>
       <w:pPr>
-        <w:pStyle w:val="para-first"/>
-      </w:pPr>
-      <w:r>
-        <w:t xml:space="preserve">The quick brown fox jumps over the lazy dog. The quick brown fox jumps over the lazy dog. The quick brown fox jumps over the lazy dog. The quick brown fox jumps over the lazy dog. The quick brown fox jumps over the lazy dog. The quick brown fox jumps over the lazy dog. The quick brown fox jumps over the lazy dog. The quick brown fox jumps over the lazy dog. The quick brown fox jumps over the lazy dog. The quick brown fox jumps over the lazy dog. The quick brown fox jumps over the lazy dog. The quick brown fox jumps over the lazy dog. The quick brown fox jumps over the lazy dog. The quick brown fox jumps over the lazy dog. The quick brown fox jumps over the lazy dog. </w:t>
+        <w:jc w:val="both"/>
+      </w:pPr>
+      <w:r>
+        <w:t xml:space="preserve">   In its</w:t>
+      </w:r>
+      <w:r>
+        <w:t xml:space="preserve"> latest </w:t>
+      </w:r>
+      <w:r>
+        <w:t>revision</w:t>
+      </w:r>
+      <w:r>
+        <w:t>, the so called SignalP5.0</w:t>
+      </w:r>
+      <w:sdt>
+        <w:sdtPr>
+          <w:alias w:val="Don't edit this field"/>
+          <w:tag w:val="CitaviPlaceholder#e3239512-ae5d-48c1-82e7-09e4759a1ecd"/>
+          <w:id w:val="1798406081"/>
+          <w:placeholder>
+            <w:docPart w:val="C3C722CF29094BFA887D0EF8266A71C0"/>
+          </w:placeholder>
+        </w:sdtPr>
+        <w:sdtContent>
+          <w:r>
+            <w:fldChar w:fldCharType="begin"/>
+          </w:r>
+          <w:r>
+            <w:instrText>ADDIN CitaviPlaceholder{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}</w:instrText>
+          </w:r>
+          <w:r>
+            <w:fldChar w:fldCharType="separate"/>
+          </w:r>
+          <w:r>
+            <w:rPr>
+              <w:vertAlign w:val="superscript"/>
+            </w:rPr>
+            <w:t>4</w:t>
+          </w:r>
+          <w:r>
+            <w:fldChar w:fldCharType="end"/>
+          </w:r>
+        </w:sdtContent>
+      </w:sdt>
+      <w:r>
+        <w:t>,</w:t>
+      </w:r>
+      <w:r>
+        <w:t xml:space="preserve"> the authors </w:t>
+      </w:r>
+      <w:r>
+        <w:t xml:space="preserve">also </w:t>
+      </w:r>
+      <w:r>
+        <w:t xml:space="preserve">provided a publicly available dataset over 20758 proteins. </w:t>
+      </w:r>
+      <w:r>
+        <w:t>T</w:t>
+      </w:r>
+      <w:r>
+        <w:t xml:space="preserve">he </w:t>
+      </w:r>
+      <w:r>
+        <w:t xml:space="preserve">proteins in the </w:t>
+      </w:r>
+      <w:r>
+        <w:t xml:space="preserve">dataset are </w:t>
+      </w:r>
+      <w:r>
+        <w:t>annotated in a</w:t>
+      </w:r>
+      <w:r>
+        <w:t xml:space="preserve"> 3-line FASTA format</w:t>
+      </w:r>
+      <w:r>
+        <w:t xml:space="preserve">, where </w:t>
+      </w:r>
+      <w:r>
+        <w:t xml:space="preserve">three distinct signal peptides are being </w:t>
+      </w:r>
+      <w:r>
+        <w:t>distinguished:</w:t>
       </w:r>
     </w:p>
     <w:p>
       <w:pPr>
-        <w:pStyle w:val="para1"/>
-      </w:pPr>
-      <w:r>
-        <w:t xml:space="preserve">The quick brown fox jumps over the lazy dog. The quick brown fox jumps over the lazy dog. The quick brown fox jumps over the lazy dog. The quick brown fox jumps over the lazy dog. The quick brown fox jumps over the lazy dog. The quick brown fox jumps over the lazy dog. The quick brown fox jumps over the lazy dog. The quick brown fox jumps over the lazy dog. The quick brown fox jumps over the lazy dog. The quick brown fox jumps over the lazy dog. The quick brown fox </w:t>
-      </w:r>
-      <w:r>
-        <w:lastRenderedPageBreak/>
-        <w:t xml:space="preserve">jumps over the lazy dog. The quick brown fox jumps over the lazy dog. The quick brown fox jumps over the lazy dog. The quick brown fox jumps over the lazy dog. The quick brown fox jumps over the lazy dog. The quick brown fox jumps over the lazy dog. The quick brown fox jumps over the lazy dog. The quick brown fox jumps over the lazy dog. The quick brown fox jumps over the lazy dog. The quick brown fox jumps over the lazy dog. </w:t>
+        <w:pStyle w:val="ListParagraph"/>
+        <w:numPr>
+          <w:ilvl w:val="0"/>
+          <w:numId w:val="14"/>
+        </w:numPr>
+        <w:jc w:val="both"/>
+      </w:pPr>
+      <w:r>
+        <w:t xml:space="preserve">Sec/SPI: "standard" secretory signal peptides transported by the Sec </w:t>
+      </w:r>
+      <w:proofErr w:type="spellStart"/>
+      <w:r>
+        <w:t>translocon</w:t>
+      </w:r>
+      <w:proofErr w:type="spellEnd"/>
+      <w:r>
+        <w:t xml:space="preserve"> and cleaved by Signal Peptidase I (</w:t>
+      </w:r>
+      <w:proofErr w:type="spellStart"/>
+      <w:r>
+        <w:t>Lep</w:t>
+      </w:r>
+      <w:proofErr w:type="spellEnd"/>
+      <w:r>
+        <w:t>)</w:t>
       </w:r>
     </w:p>
     <w:p>
       <w:pPr>
-        <w:pStyle w:val="Heading1"/>
-      </w:pPr>
-      <w:r>
-        <w:t>R</w:t>
-      </w:r>
-      <w:r>
-        <w:t>esults</w:t>
+        <w:pStyle w:val="ListParagraph"/>
+        <w:numPr>
+          <w:ilvl w:val="0"/>
+          <w:numId w:val="14"/>
+        </w:numPr>
+        <w:jc w:val="both"/>
+      </w:pPr>
+      <w:r>
+        <w:t xml:space="preserve">Sec/SPII: lipoprotein signal peptides transported by the Sec </w:t>
+      </w:r>
+      <w:proofErr w:type="spellStart"/>
+      <w:r>
+        <w:t>translocon</w:t>
+      </w:r>
+      <w:proofErr w:type="spellEnd"/>
+      <w:r>
+        <w:t xml:space="preserve"> and cleaved by Signal Peptidase II (</w:t>
+      </w:r>
+      <w:proofErr w:type="spellStart"/>
+      <w:r>
+        <w:t>Lsp</w:t>
+      </w:r>
+      <w:proofErr w:type="spellEnd"/>
+      <w:r>
+        <w:t>)</w:t>
       </w:r>
     </w:p>
     <w:p>
       <w:pPr>
-        <w:pStyle w:val="para-first"/>
-      </w:pPr>
-      <w:r>
-        <w:t xml:space="preserve">The quick brown fox jumps over the lazy dog. The quick brown fox jumps over the lazy dog. The quick brown fox jumps over the lazy dog. The quick brown fox jumps over the lazy dog. The quick brown fox jumps over the lazy dog. The quick brown fox jumps over the lazy dog. The quick brown fox jumps over the lazy dog. The quick brown fox jumps over the lazy dog. The quick brown fox jumps over the lazy dog. The quick brown fox jumps over the lazy dog. The quick brown fox jumps over the lazy dog. The quick brown fox jumps over the lazy dog. The quick brown fox jumps over the lazy dog. The quick brown fox jumps over the lazy dog. The quick brown fox jumps over the lazy dog. The quick brown fox jumps over the lazy dog. The quick brown fox jumps over the lazy dog. The quick brown fox jumps over the lazy dog. The quick brown fox jumps over the lazy dog. The quick brown fox jumps over the lazy dog. The quick brown fox jumps over the lazy dog. The quick brown fox jumps over the lazy dog. The quick brown fox jumps over the lazy dog. The quick brown fox jumps over the lazy dog. The quick brown fox jumps over the lazy dog. </w:t>
+        <w:pStyle w:val="ListParagraph"/>
+        <w:numPr>
+          <w:ilvl w:val="0"/>
+          <w:numId w:val="14"/>
+        </w:numPr>
+        <w:jc w:val="both"/>
+      </w:pPr>
+      <w:r>
+        <w:t xml:space="preserve">Tat/SPI: Tat signal peptides transported by the Tat </w:t>
+      </w:r>
+      <w:proofErr w:type="spellStart"/>
+      <w:r>
+        <w:t>translocon</w:t>
+      </w:r>
+      <w:proofErr w:type="spellEnd"/>
+      <w:r>
+        <w:t xml:space="preserve"> and cleaved by Signal Peptidase I (</w:t>
+      </w:r>
+      <w:proofErr w:type="spellStart"/>
+      <w:r>
+        <w:t>Lep</w:t>
+      </w:r>
+      <w:proofErr w:type="spellEnd"/>
+      <w:r>
+        <w:t>)</w:t>
       </w:r>
     </w:p>
     <w:p>
       <w:pPr>
+        <w:jc w:val="both"/>
+      </w:pPr>
+      <w:r>
+        <w:t xml:space="preserve">   Here, we utilized the dataset to </w:t>
+      </w:r>
+      <w:r>
+        <w:t>predict signal peptides</w:t>
+      </w:r>
+      <w:r>
+        <w:t xml:space="preserve"> with another new </w:t>
+      </w:r>
+      <w:r>
+        <w:t xml:space="preserve">deep-learning </w:t>
+      </w:r>
+      <w:r>
+        <w:t>method for protein properties called SecVec</w:t>
+      </w:r>
+      <w:sdt>
+        <w:sdtPr>
+          <w:alias w:val="Don't edit this field"/>
+          <w:tag w:val="CitaviPlaceholder#6cdb8ceb-e233-4538-b7e4-450b0b897100"/>
+          <w:id w:val="1413044372"/>
+          <w:placeholder>
+            <w:docPart w:val="DefaultPlaceholder_-1854013440"/>
+          </w:placeholder>
+        </w:sdtPr>
+        <w:sdtContent>
+          <w:r>
+            <w:fldChar w:fldCharType="begin"/>
+          </w:r>
+          <w:r>
+            <w:instrText>ADDIN CitaviPlaceholder{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}</w:instrText>
+          </w:r>
+          <w:r>
+            <w:fldChar w:fldCharType="separate"/>
+          </w:r>
+          <w:r>
+            <w:rPr>
+              <w:vertAlign w:val="superscript"/>
+            </w:rPr>
+            <w:t>5</w:t>
+          </w:r>
+          <w:r>
+            <w:fldChar w:fldCharType="end"/>
+          </w:r>
+        </w:sdtContent>
+      </w:sdt>
+      <w:r>
+        <w:t>. Originally used for protein folding and structure prediction its architecture allows for overarching usage</w:t>
+      </w:r>
+      <w:r>
+        <w:t xml:space="preserve"> regarding proteins</w:t>
+      </w:r>
+      <w:r>
+        <w:t>.</w:t>
+      </w:r>
+      <w:r>
+        <w:t xml:space="preserve"> Thereby so called long short-term memory networks (LSTMs) process the information</w:t>
+      </w:r>
+      <w:r>
+        <w:t xml:space="preserve"> of</w:t>
+      </w:r>
+      <w:r>
+        <w:t xml:space="preserve"> </w:t>
+      </w:r>
+      <w:r>
+        <w:t xml:space="preserve">protein properties into </w:t>
+      </w:r>
+      <w:r>
+        <w:t>continuous vectors (embeddings)</w:t>
+      </w:r>
+      <w:r>
+        <w:t xml:space="preserve">. </w:t>
+      </w:r>
+      <w:r>
+        <w:t>F</w:t>
+      </w:r>
+      <w:r>
+        <w:t>irst</w:t>
+      </w:r>
+      <w:r>
+        <w:t>,</w:t>
+      </w:r>
+      <w:r>
+        <w:t xml:space="preserve"> this idea arose in the</w:t>
+      </w:r>
+      <w:r>
+        <w:t xml:space="preserve"> field of</w:t>
+      </w:r>
+      <w:r>
+        <w:t xml:space="preserve"> natural language processing</w:t>
+      </w:r>
+      <w:sdt>
+        <w:sdtPr>
+          <w:alias w:val="Don't edit this field"/>
+          <w:tag w:val="CitaviPlaceholder#ea2863ec-0dc7-4806-af26-7793c30efbbe"/>
+          <w:id w:val="145949815"/>
+          <w:placeholder>
+            <w:docPart w:val="DefaultPlaceholder_-1854013440"/>
+          </w:placeholder>
+        </w:sdtPr>
+        <w:sdtContent>
+          <w:r>
+            <w:fldChar w:fldCharType="begin"/>
+          </w:r>
+          <w:r>
+            <w:instrText>ADDIN CitaviPlaceholder{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}</w:instrText>
+          </w:r>
+          <w:r>
+            <w:fldChar w:fldCharType="separate"/>
+          </w:r>
+          <w:r>
+            <w:rPr>
+              <w:vertAlign w:val="superscript"/>
+            </w:rPr>
+            <w:t>6</w:t>
+          </w:r>
+          <w:r>
+            <w:fldChar w:fldCharType="end"/>
+          </w:r>
+        </w:sdtContent>
+      </w:sdt>
+      <w:r>
+        <w:t xml:space="preserve"> </w:t>
+      </w:r>
+      <w:r>
+        <w:t>since</w:t>
+      </w:r>
+      <w:r>
+        <w:t xml:space="preserve"> </w:t>
+      </w:r>
+      <w:r>
+        <w:t>syntax and</w:t>
+      </w:r>
+      <w:r>
+        <w:t xml:space="preserve"> </w:t>
+      </w:r>
+      <w:r>
+        <w:t>semantics of language</w:t>
+      </w:r>
+      <w:r>
+        <w:t xml:space="preserve"> </w:t>
+      </w:r>
+      <w:r>
+        <w:t>can be l</w:t>
+      </w:r>
+      <w:r>
+        <w:t>earn</w:t>
+      </w:r>
+      <w:r>
+        <w:t>d by</w:t>
+      </w:r>
+      <w:r>
+        <w:t xml:space="preserve"> </w:t>
+      </w:r>
+      <w:r>
+        <w:t>the</w:t>
+      </w:r>
+      <w:r>
+        <w:t xml:space="preserve"> probability distribution </w:t>
+      </w:r>
+      <w:r>
+        <w:t>of words in</w:t>
+      </w:r>
+      <w:r>
+        <w:t xml:space="preserve"> sentences.  </w:t>
+      </w:r>
+      <w:r>
+        <w:t xml:space="preserve">Depended on the context of a sentence words </w:t>
+      </w:r>
+      <w:r>
+        <w:t>are</w:t>
+      </w:r>
+      <w:r>
+        <w:t xml:space="preserve"> then </w:t>
+      </w:r>
+      <w:r>
+        <w:t>differently</w:t>
+      </w:r>
+      <w:r>
+        <w:t xml:space="preserve"> </w:t>
+      </w:r>
+      <w:r>
+        <w:t xml:space="preserve">parameterized. </w:t>
+      </w:r>
+      <w:r>
+        <w:t>This</w:t>
+      </w:r>
+      <w:r>
+        <w:t xml:space="preserve"> is </w:t>
+      </w:r>
+      <w:r>
+        <w:t>advantageous</w:t>
+      </w:r>
+      <w:r>
+        <w:t xml:space="preserve"> </w:t>
+      </w:r>
+      <w:r>
+        <w:t>since thus two</w:t>
+      </w:r>
+      <w:r>
+        <w:t xml:space="preserve"> identical words</w:t>
+      </w:r>
+      <w:r>
+        <w:t xml:space="preserve"> with possible different meanings</w:t>
+      </w:r>
+      <w:r>
+        <w:t xml:space="preserve"> </w:t>
+      </w:r>
+      <w:r>
+        <w:t>can be contextually distinguished</w:t>
+      </w:r>
+      <w:r>
+        <w:t>.</w:t>
+      </w:r>
+      <w:r>
+        <w:t xml:space="preserve"> Another </w:t>
+      </w:r>
+      <w:r>
+        <w:t>no</w:t>
+      </w:r>
+      <w:r>
+        <w:lastRenderedPageBreak/>
+        <w:t>table improvement is the speed at which embeddings can be created. Once a LSTM model is fully trained (note that this consumes most of the time) creating embeddings takes about 0.03 seconds</w:t>
+      </w:r>
+      <w:sdt>
+        <w:sdtPr>
+          <w:alias w:val="Don't edit this field"/>
+          <w:tag w:val="CitaviPlaceholder#0c4ef749-2bec-4058-92a7-54a5f6b078ff"/>
+          <w:id w:val="-37366139"/>
+          <w:placeholder>
+            <w:docPart w:val="DefaultPlaceholder_-1854013440"/>
+          </w:placeholder>
+        </w:sdtPr>
+        <w:sdtContent>
+          <w:r>
+            <w:fldChar w:fldCharType="begin"/>
+          </w:r>
+          <w:r>
+            <w:instrText>ADDIN CitaviPlaceholder{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}</w:instrText>
+          </w:r>
+          <w:r>
+            <w:fldChar w:fldCharType="separate"/>
+          </w:r>
+          <w:r>
+            <w:rPr>
+              <w:vertAlign w:val="superscript"/>
+            </w:rPr>
+            <w:t>5</w:t>
+          </w:r>
+          <w:r>
+            <w:fldChar w:fldCharType="end"/>
+          </w:r>
+        </w:sdtContent>
+      </w:sdt>
+      <w:r>
+        <w:t>. Compared to that, most commonly methods are built around evolutionary information and couplings</w:t>
+      </w:r>
+      <w:sdt>
+        <w:sdtPr>
+          <w:alias w:val="Don't edit this field"/>
+          <w:tag w:val="CitaviPlaceholder#3e427f99-058d-48fc-91b6-615dc3d28d4c"/>
+          <w:id w:val="1840493737"/>
+          <w:placeholder>
+            <w:docPart w:val="DefaultPlaceholder_-1854013440"/>
+          </w:placeholder>
+        </w:sdtPr>
+        <w:sdtContent>
+          <w:r>
+            <w:fldChar w:fldCharType="begin"/>
+          </w:r>
+          <w:r>
+            <w:instrText>ADDIN CitaviPlaceholder{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}</w:instrText>
+          </w:r>
+          <w:r>
+            <w:fldChar w:fldCharType="separate"/>
+          </w:r>
+          <w:r>
+            <w:rPr>
+              <w:vertAlign w:val="superscript"/>
+            </w:rPr>
+            <w:t>7,8</w:t>
+          </w:r>
+          <w:r>
+            <w:fldChar w:fldCharType="end"/>
+          </w:r>
+        </w:sdtContent>
+      </w:sdt>
+      <w:r>
+        <w:t xml:space="preserve"> by alignment of similar proteins</w:t>
+      </w:r>
+      <w:r>
+        <w:t>.</w:t>
+      </w:r>
+      <w:r>
+        <w:t xml:space="preserve"> </w:t>
+      </w:r>
+      <w:r>
+        <w:t xml:space="preserve">However, those algorithms are becoming increasingly computationally costly since the number of </w:t>
+      </w:r>
+      <w:proofErr w:type="spellStart"/>
+      <w:r>
+        <w:t>UniProt</w:t>
+      </w:r>
+      <w:proofErr w:type="spellEnd"/>
+      <w:r>
+        <w:t xml:space="preserve"> entries grow faster every year through next generation sequencing</w:t>
+      </w:r>
+      <w:sdt>
+        <w:sdtPr>
+          <w:alias w:val="Don't edit this field"/>
+          <w:tag w:val="CitaviPlaceholder#85dba539-a84c-4e9f-92fc-a861ab682cfc"/>
+          <w:id w:val="1205593293"/>
+          <w:placeholder>
+            <w:docPart w:val="DefaultPlaceholder_-1854013440"/>
+          </w:placeholder>
+        </w:sdtPr>
+        <w:sdtContent>
+          <w:r>
+            <w:fldChar w:fldCharType="begin"/>
+          </w:r>
+          <w:r>
+            <w:instrText>ADDIN CitaviPlaceholder{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}</w:instrText>
+          </w:r>
+          <w:r>
+            <w:fldChar w:fldCharType="separate"/>
+          </w:r>
+          <w:r>
+            <w:rPr>
+              <w:vertAlign w:val="superscript"/>
+            </w:rPr>
+            <w:t>9</w:t>
+          </w:r>
+          <w:r>
+            <w:fldChar w:fldCharType="end"/>
+          </w:r>
+        </w:sdtContent>
+      </w:sdt>
+      <w:r>
+        <w:t xml:space="preserve"> methods.</w:t>
+      </w:r>
+      <w:r>
+        <w:t xml:space="preserve"> Even</w:t>
+      </w:r>
+      <w:r>
+        <w:t xml:space="preserve"> fas</w:t>
+      </w:r>
+      <w:r>
+        <w:t>t</w:t>
+      </w:r>
+      <w:r>
+        <w:t xml:space="preserve"> and highly optimized </w:t>
+      </w:r>
+      <w:r>
+        <w:t xml:space="preserve">algorithms such as the </w:t>
+      </w:r>
+      <w:r>
+        <w:t>HHblits3</w:t>
+      </w:r>
+      <w:sdt>
+        <w:sdtPr>
+          <w:alias w:val="Don't edit this field"/>
+          <w:tag w:val="CitaviPlaceholder#b9620433-4cc1-482e-b698-8eea9af43e11"/>
+          <w:id w:val="568010998"/>
+          <w:placeholder>
+            <w:docPart w:val="DefaultPlaceholder_-1854013440"/>
+          </w:placeholder>
+        </w:sdtPr>
+        <w:sdtContent>
+          <w:r>
+            <w:fldChar w:fldCharType="begin"/>
+          </w:r>
+          <w:r>
+            <w:instrText>ADDIN CitaviPlaceholder{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}</w:instrText>
+          </w:r>
+          <w:r>
+            <w:fldChar w:fldCharType="separate"/>
+          </w:r>
+          <w:r>
+            <w:rPr>
+              <w:vertAlign w:val="superscript"/>
+            </w:rPr>
+            <w:t>10</w:t>
+          </w:r>
+          <w:r>
+            <w:fldChar w:fldCharType="end"/>
+          </w:r>
+        </w:sdtContent>
+      </w:sdt>
+      <w:r>
+        <w:t xml:space="preserve"> need several minutes for f</w:t>
+      </w:r>
+      <w:r>
+        <w:t>inding and aligning similar proteins</w:t>
+      </w:r>
+      <w:r>
+        <w:t>.</w:t>
+      </w:r>
+      <w:r>
+        <w:t xml:space="preserve"> Furthermore, </w:t>
+      </w:r>
+      <w:r>
+        <w:t xml:space="preserve">evolutionary information is </w:t>
+      </w:r>
+      <w:r>
+        <w:t xml:space="preserve">still </w:t>
+      </w:r>
+      <w:r>
+        <w:t>missing for proteins</w:t>
+      </w:r>
+      <w:r>
+        <w:t xml:space="preserve"> in </w:t>
+      </w:r>
+      <w:proofErr w:type="spellStart"/>
+      <w:r>
+        <w:t>UniProt</w:t>
+      </w:r>
+      <w:proofErr w:type="spellEnd"/>
+      <w:r>
+        <w:t>, e.g</w:t>
+      </w:r>
+      <w:r>
+        <w:t>.</w:t>
+      </w:r>
+      <w:r>
+        <w:t xml:space="preserve"> the entire Dark Proteom</w:t>
+      </w:r>
+      <w:r>
+        <w:t>e</w:t>
+      </w:r>
+      <w:sdt>
+        <w:sdtPr>
+          <w:alias w:val="Don't edit this field"/>
+          <w:tag w:val="CitaviPlaceholder#5fcdf9df-9125-4a21-989a-b18a2341daf3"/>
+          <w:id w:val="1256793632"/>
+          <w:placeholder>
+            <w:docPart w:val="DefaultPlaceholder_-1854013440"/>
+          </w:placeholder>
+        </w:sdtPr>
+        <w:sdtContent>
+          <w:r>
+            <w:fldChar w:fldCharType="begin"/>
+          </w:r>
+          <w:r>
+            <w:instrText>ADDIN CitaviPlaceholder{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}</w:instrText>
+          </w:r>
+          <w:r>
+            <w:fldChar w:fldCharType="separate"/>
+          </w:r>
+          <w:r>
+            <w:rPr>
+              <w:vertAlign w:val="superscript"/>
+            </w:rPr>
+            <w:t>11</w:t>
+          </w:r>
+          <w:r>
+            <w:fldChar w:fldCharType="end"/>
+          </w:r>
+        </w:sdtContent>
+      </w:sdt>
+      <w:r>
+        <w:t xml:space="preserve"> which consist of l</w:t>
+      </w:r>
+      <w:r>
+        <w:t>ess-</w:t>
+      </w:r>
+      <w:r>
+        <w:t>well studied</w:t>
+      </w:r>
+      <w:r>
+        <w:t xml:space="preserve"> </w:t>
+      </w:r>
+      <w:r>
+        <w:t>proteins although they are important for function</w:t>
+      </w:r>
+      <w:sdt>
+        <w:sdtPr>
+          <w:alias w:val="Don't edit this field"/>
+          <w:tag w:val="CitaviPlaceholder#b65f596e-0b74-4d87-aaa7-d48c1c1f19b1"/>
+          <w:id w:val="1535391723"/>
+          <w:placeholder>
+            <w:docPart w:val="DefaultPlaceholder_-1854013440"/>
+          </w:placeholder>
+        </w:sdtPr>
+        <w:sdtContent>
+          <w:r>
+            <w:fldChar w:fldCharType="begin"/>
+          </w:r>
+          <w:r>
+            <w:instrText>ADDIN CitaviPlaceholder{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}</w:instrText>
+          </w:r>
+          <w:r>
+            <w:fldChar w:fldCharType="separate"/>
+          </w:r>
+          <w:r>
+            <w:rPr>
+              <w:vertAlign w:val="superscript"/>
+            </w:rPr>
+            <w:t>12</w:t>
+          </w:r>
+          <w:r>
+            <w:fldChar w:fldCharType="end"/>
+          </w:r>
+        </w:sdtContent>
+      </w:sdt>
+      <w:r>
+        <w:t>.</w:t>
+      </w:r>
+    </w:p>
+    <w:p>
+      <w:pPr>
+        <w:jc w:val="both"/>
+      </w:pPr>
+      <w:r>
+        <w:t xml:space="preserve">   As part of this work </w:t>
+      </w:r>
+      <w:r>
+        <w:t xml:space="preserve">we transformed the FASTA-dataset provided by SignalP5.0 into its vector representation using </w:t>
+      </w:r>
+      <w:proofErr w:type="spellStart"/>
+      <w:r>
+        <w:t>SecVec</w:t>
+      </w:r>
+      <w:proofErr w:type="spellEnd"/>
+      <w:r>
+        <w:t>.</w:t>
+      </w:r>
+      <w:r>
+        <w:t xml:space="preserve"> Then we used the resulting embeddings and trained a simple </w:t>
+      </w:r>
+      <w:r>
+        <w:t>one-layer</w:t>
+      </w:r>
+      <w:r>
+        <w:t xml:space="preserve"> convolutional neural network with the addition of a conditional random field </w:t>
+      </w:r>
+      <w:r>
+        <w:t>upon</w:t>
+      </w:r>
+      <w:r>
+        <w:t xml:space="preserve"> them.</w:t>
+      </w:r>
+      <w:r>
+        <w:t xml:space="preserve"> </w:t>
+      </w:r>
+      <w:r>
+        <w:t xml:space="preserve">Next, to assess the </w:t>
+      </w:r>
+      <w:r>
+        <w:t>predictive power</w:t>
+      </w:r>
+      <w:r>
+        <w:t xml:space="preserve"> of </w:t>
+      </w:r>
+      <w:r>
+        <w:t>the embeddings</w:t>
+      </w:r>
+      <w:r>
+        <w:t xml:space="preserve"> </w:t>
+      </w:r>
+      <w:r>
+        <w:t xml:space="preserve">we distinguished between </w:t>
+      </w:r>
+      <w:r>
+        <w:t>two levels</w:t>
+      </w:r>
+      <w:r>
+        <w:t>: per-residue</w:t>
+      </w:r>
+      <w:r>
+        <w:t xml:space="preserve"> </w:t>
+      </w:r>
+      <w:r>
+        <w:t>(word-level) and per-protein (sentence-level).</w:t>
+      </w:r>
+      <w:r>
+        <w:t xml:space="preserve"> Regarding per-residue level, we predicted three different signal peptides equally as in the original publication</w:t>
+      </w:r>
+      <w:r>
+        <w:t xml:space="preserve"> of SignalP5.0</w:t>
+      </w:r>
+      <w:r>
+        <w:t xml:space="preserve">. Non-signal peptides </w:t>
+      </w:r>
+      <w:r>
+        <w:t>can be differentiated</w:t>
+      </w:r>
+      <w:r>
+        <w:t xml:space="preserve"> between inner, outer and trans-</w:t>
+      </w:r>
+      <w:r>
+        <w:t>membrane</w:t>
+      </w:r>
+      <w:r>
+        <w:t xml:space="preserve">, but </w:t>
+      </w:r>
+      <w:r>
+        <w:t>are merged into ‘</w:t>
+      </w:r>
+      <w:r>
+        <w:rPr>
+          <w:i/>
+        </w:rPr>
+        <w:t>O</w:t>
+      </w:r>
+      <w:r>
+        <w:rPr>
+          <w:i/>
+        </w:rPr>
+        <w:t>thers</w:t>
+      </w:r>
+      <w:r>
+        <w:t>’</w:t>
+      </w:r>
+      <w:r>
+        <w:t>. On per-protein level, we simply observed if the p</w:t>
+      </w:r>
+      <w:r>
+        <w:t>er-residue prediction</w:t>
+      </w:r>
+      <w:r>
+        <w:t xml:space="preserve"> contains a signal peptide and if </w:t>
+      </w:r>
+      <w:r>
+        <w:t>so,</w:t>
+      </w:r>
+      <w:r>
+        <w:t xml:space="preserve"> label </w:t>
+      </w:r>
+      <w:r>
+        <w:t>the protein</w:t>
+      </w:r>
+      <w:r>
+        <w:t xml:space="preserve"> with</w:t>
+      </w:r>
+      <w:r>
+        <w:t xml:space="preserve"> the</w:t>
+      </w:r>
+      <w:r>
+        <w:t xml:space="preserve"> according peptide type.</w:t>
+      </w:r>
+    </w:p>
+    <w:p>
+      <w:pPr>
+        <w:pStyle w:val="Heading1"/>
+        <w:jc w:val="both"/>
+      </w:pPr>
+      <w:r>
+        <w:t>Methods</w:t>
+      </w:r>
+    </w:p>
+    <w:p>
+      <w:pPr>
+        <w:pStyle w:val="para-first"/>
+      </w:pPr>
+      <w:bookmarkStart w:id="0" w:name="_GoBack"/>
+      <w:r>
+        <w:t xml:space="preserve">The quick brown fox jumps over the lazy dog. The quick brown fox jumps over the lazy dog. The quick brown fox jumps over the lazy dog. The quick brown fox jumps over the lazy dog. The quick brown fox jumps over the lazy dog. The quick brown fox jumps over the lazy dog. The quick brown fox jumps over the lazy dog. The quick brown fox jumps over the lazy dog. The quick brown fox jumps over the lazy dog. The quick brown fox jumps over the lazy dog. The quick brown fox jumps over the lazy dog. The quick brown fox jumps over the lazy dog. The quick brown fox jumps over the lazy dog. The quick brown fox jumps over the lazy dog. The quick brown fox jumps over the lazy dog. </w:t>
+      </w:r>
+    </w:p>
+    <w:p>
+      <w:pPr>
+        <w:pStyle w:val="para1"/>
+      </w:pPr>
+      <w:r>
+        <w:t xml:space="preserve">The quick brown fox jumps over the lazy dog. The quick brown fox jumps over the lazy dog. The quick brown fox jumps over the lazy dog. The quick brown fox jumps over the lazy dog. The quick brown fox jumps over the lazy dog. The quick brown fox jumps over the lazy dog. The quick brown fox jumps over the lazy dog. The quick brown fox jumps over the lazy dog. The quick brown fox jumps over the lazy dog. The quick brown fox jumps over the lazy dog. The quick brown fox jumps over the lazy dog. The quick brown fox jumps over the lazy dog. The quick brown fox jumps over the lazy dog. The quick brown fox jumps over the lazy dog. The quick brown fox jumps over the lazy dog. The quick brown fox jumps over the lazy dog. The quick brown fox jumps over the lazy dog. The quick brown fox jumps over the lazy dog. The quick brown fox jumps over the lazy dog. The quick brown fox jumps over the lazy dog. </w:t>
+      </w:r>
+    </w:p>
+    <w:bookmarkEnd w:id="0"/>
+    <w:p>
+      <w:pPr>
+        <w:pStyle w:val="Heading1"/>
+        <w:jc w:val="both"/>
+      </w:pPr>
+      <w:r>
+        <w:t>R</w:t>
+      </w:r>
+      <w:r>
+        <w:t>esults</w:t>
+      </w:r>
+    </w:p>
+    <w:p>
+      <w:pPr>
+        <w:pStyle w:val="para-first"/>
+      </w:pPr>
+      <w:r>
+        <w:t xml:space="preserve">The quick brown fox jumps over the lazy dog. The quick brown fox jumps over the lazy dog. The quick brown fox jumps over the lazy dog. The quick brown fox jumps over the lazy dog. The quick brown fox jumps over the lazy dog. The quick brown fox jumps over the lazy dog. The quick brown fox jumps over the lazy dog. The quick brown fox jumps over the lazy dog. The quick brown fox jumps over the lazy dog. The quick brown fox jumps over the lazy dog. The quick brown fox jumps over the lazy dog. The quick brown fox jumps over the lazy dog. The quick brown fox jumps over the lazy dog. The quick brown fox jumps over the lazy dog. The quick brown fox jumps over the lazy dog. The quick brown fox jumps over the lazy dog. The quick brown fox jumps over the lazy dog. The quick brown fox jumps over the lazy dog. The quick brown fox jumps over the lazy dog. The quick brown fox jumps over the lazy dog. The quick brown fox jumps over the lazy dog. The quick brown fox jumps over the lazy dog. The quick brown fox jumps over the lazy dog. The quick brown fox jumps over the lazy dog. The quick brown fox jumps over the lazy dog. </w:t>
+      </w:r>
+    </w:p>
+    <w:p>
+      <w:pPr>
         <w:pStyle w:val="Heading2"/>
+        <w:jc w:val="both"/>
       </w:pPr>
       <w:r>
         <w:t xml:space="preserve">Data </w:t>
@@ -579,7 +1681,15 @@
           <w:sz w:val="16"/>
           <w:szCs w:val="16"/>
         </w:rPr>
-        <w:t xml:space="preserve">The quick brown fox jumps over the lazy dog. The quick brown fox jumps over the lazy dog. The quick brown fox jumps over the lazy dog. The quick brown fox jumps over the lazy dog. The quick brown fox jumps over the lazy dog. The quick brown fox jumps over the lazy dog. The quick brown fox jumps over the lazy dog. The quick brown fox jumps over the lazy dog. The quick brown fox jumps over the lazy dog. The quick brown fox jumps over the lazy dog. The quick brown fox jumps over the lazy dog. The quick brown fox jumps over the lazy dog. The quick brown fox jumps over the lazy dog. The quick brown fox jumps over the lazy dog. The quick brown fox jumps over the lazy dog. The quick brown fox jumps over the lazy dog. The quick brown fox jumps over the lazy dog. The quick brown fox jumps over the lazy dog. The quick brown fox jumps over the lazy dog. </w:t>
+        <w:t xml:space="preserve">The quick brown fox jumps over the lazy dog. The quick brown fox jumps over the lazy dog. The quick brown fox jumps over the lazy dog. The quick brown fox jumps over the lazy dog. The quick brown fox jumps over the lazy dog. The quick brown fox jumps over the lazy dog. The quick brown fox jumps over the lazy dog. The quick brown fox jumps over the lazy dog. The quick brown fox jumps over the lazy dog. The quick brown fox jumps over the lazy dog. The quick brown fox jumps over the lazy dog. The quick brown fox jumps over the lazy dog. The quick brown fox jumps over the lazy dog. The quick brown fox jumps over the lazy dog. The quick brown fox jumps over the lazy dog. </w:t>
+      </w:r>
+      <w:r>
+        <w:rPr>
+          <w:sz w:val="16"/>
+          <w:szCs w:val="16"/>
+        </w:rPr>
+        <w:lastRenderedPageBreak/>
+        <w:t xml:space="preserve">The quick brown fox jumps over the lazy dog. The quick brown fox jumps over the lazy dog. The quick brown fox jumps over the lazy dog. The quick brown fox jumps over the lazy dog. </w:t>
       </w:r>
     </w:p>
     <w:p>
@@ -685,6 +1795,7 @@
     <w:p>
       <w:pPr>
         <w:pStyle w:val="Heading2"/>
+        <w:jc w:val="both"/>
       </w:pPr>
       <w:r>
         <w:t>Unnumbered list style</w:t>
@@ -798,7 +1909,6 @@
       <w:r>
         <w:tab/>
       </w:r>
-      <w:bookmarkStart w:id="0" w:name="_GoBack"/>
       <w:r>
         <w:rPr>
           <w:position w:val="-24"/>
@@ -826,10 +1936,9 @@
           <v:shape id="_x0000_i1025" type="#_x0000_t75" style="width:69pt;height:27.75pt" o:ole="">
             <v:imagedata r:id="rId10" o:title=""/>
           </v:shape>
-          <o:OLEObject Type="Embed" ProgID="Equation.DSMT4" ShapeID="_x0000_i1025" DrawAspect="Content" ObjectID="_1629120210" r:id="rId11"/>
+          <o:OLEObject Type="Embed" ProgID="Equation.DSMT4" ShapeID="_x0000_i1025" DrawAspect="Content" ObjectID="_1629723061" r:id="rId11"/>
         </w:object>
       </w:r>
-      <w:bookmarkEnd w:id="0"/>
       <w:r>
         <w:tab/>
         <w:t>(1)</w:t>
@@ -881,7 +1990,6 @@
           <w:noProof/>
           <w:szCs w:val="16"/>
         </w:rPr>
-        <w:lastRenderedPageBreak/>
         <w:pict>
           <v:shapetype id="_x0000_t202" coordsize="21600,21600" o:spt="202" path="m,l,21600r21600,l21600,xe">
             <v:stroke joinstyle="miter"/>
@@ -1094,6 +2202,7 @@
       <w:pPr>
         <w:pStyle w:val="Tablecaption"/>
         <w:spacing w:before="360"/>
+        <w:jc w:val="both"/>
       </w:pPr>
       <w:r>
         <w:rPr>
@@ -1155,6 +2264,7 @@
           <w:p>
             <w:pPr>
               <w:pStyle w:val="TableColumnhead"/>
+              <w:jc w:val="both"/>
             </w:pPr>
             <w:r>
               <w:t>|S|</w:t>
@@ -1172,6 +2282,7 @@
           <w:p>
             <w:pPr>
               <w:pStyle w:val="TableColumnhead"/>
+              <w:jc w:val="both"/>
             </w:pPr>
             <w:r>
               <w:t>Predicted cost</w:t>
@@ -1189,6 +2300,7 @@
           <w:p>
             <w:pPr>
               <w:pStyle w:val="TableColumnhead"/>
+              <w:jc w:val="both"/>
             </w:pPr>
             <w:r>
               <w:t>Timing</w:t>
@@ -1206,6 +2318,7 @@
           <w:p>
             <w:pPr>
               <w:pStyle w:val="TableColumnhead"/>
+              <w:jc w:val="both"/>
             </w:pPr>
             <w:r>
               <w:t>Predicted speed</w:t>
@@ -1223,6 +2336,7 @@
           <w:p>
             <w:pPr>
               <w:pStyle w:val="TableColumnhead"/>
+              <w:jc w:val="both"/>
             </w:pPr>
             <w:r>
               <w:t>Speed</w:t>
@@ -1241,6 +2355,7 @@
           <w:p>
             <w:pPr>
               <w:pStyle w:val="Tablebodyfirst"/>
+              <w:jc w:val="both"/>
             </w:pPr>
             <w:r>
               <w:t xml:space="preserve">  1</w:t>
@@ -1257,6 +2372,7 @@
           <w:p>
             <w:pPr>
               <w:pStyle w:val="Tablebodyfirst"/>
+              <w:jc w:val="both"/>
             </w:pPr>
             <w:r>
               <w:t>S219.20(100%)</w:t>
@@ -1273,6 +2389,7 @@
           <w:p>
             <w:pPr>
               <w:pStyle w:val="Tablebodyfirst"/>
+              <w:jc w:val="both"/>
             </w:pPr>
             <w:r>
               <w:t>68m43s</w:t>
@@ -1289,6 +2406,7 @@
           <w:p>
             <w:pPr>
               <w:pStyle w:val="Tablebodyfirst"/>
+              <w:jc w:val="both"/>
             </w:pPr>
             <w:r>
               <w:t>1.00</w:t>
@@ -1305,6 +2423,7 @@
           <w:p>
             <w:pPr>
               <w:pStyle w:val="Tablebodyfirst"/>
+              <w:jc w:val="both"/>
             </w:pPr>
             <w:r>
               <w:t>1.00</w:t>
@@ -1320,6 +2439,7 @@
           <w:p>
             <w:pPr>
               <w:pStyle w:val="Tablebody"/>
+              <w:jc w:val="both"/>
             </w:pPr>
             <w:r>
               <w:t xml:space="preserve">  2</w:t>
@@ -1333,6 +2453,7 @@
           <w:p>
             <w:pPr>
               <w:pStyle w:val="Tablebody"/>
+              <w:jc w:val="both"/>
             </w:pPr>
             <w:r>
               <w:t>2</w:t>
@@ -1364,6 +2485,7 @@
           <w:p>
             <w:pPr>
               <w:pStyle w:val="Tablebody"/>
+              <w:jc w:val="both"/>
             </w:pPr>
             <w:r>
               <w:t>35m13s</w:t>
@@ -1377,6 +2499,7 @@
           <w:p>
             <w:pPr>
               <w:pStyle w:val="Tablebody"/>
+              <w:jc w:val="both"/>
             </w:pPr>
             <w:r>
               <w:t>2.00</w:t>
@@ -1390,6 +2513,7 @@
           <w:p>
             <w:pPr>
               <w:pStyle w:val="Tablebody"/>
+              <w:jc w:val="both"/>
             </w:pPr>
             <w:r>
               <w:t>1.95</w:t>
@@ -1405,6 +2529,7 @@
           <w:p>
             <w:pPr>
               <w:pStyle w:val="Tablebody"/>
+              <w:jc w:val="both"/>
             </w:pPr>
             <w:r>
               <w:t xml:space="preserve">  4</w:t>
@@ -1418,6 +2543,7 @@
           <w:p>
             <w:pPr>
               <w:pStyle w:val="Tablebody"/>
+              <w:jc w:val="both"/>
             </w:pPr>
             <w:r>
               <w:t>2</w:t>
@@ -1440,6 +2566,7 @@
           <w:p>
             <w:pPr>
               <w:pStyle w:val="Tablebody"/>
+              <w:jc w:val="both"/>
             </w:pPr>
             <w:r>
               <w:t>68m43s</w:t>
@@ -1453,6 +2580,7 @@
           <w:p>
             <w:pPr>
               <w:pStyle w:val="Tablebody"/>
+              <w:jc w:val="both"/>
             </w:pPr>
             <w:r>
               <w:t>1.00</w:t>
@@ -1466,6 +2594,7 @@
           <w:p>
             <w:pPr>
               <w:pStyle w:val="Tablebody"/>
+              <w:jc w:val="both"/>
             </w:pPr>
             <w:r>
               <w:t>1.00</w:t>
@@ -1481,6 +2610,7 @@
           <w:p>
             <w:pPr>
               <w:pStyle w:val="Tablebody"/>
+              <w:jc w:val="both"/>
             </w:pPr>
             <w:r>
               <w:t>10</w:t>
@@ -1494,6 +2624,7 @@
           <w:p>
             <w:pPr>
               <w:pStyle w:val="Tablebody"/>
+              <w:jc w:val="both"/>
             </w:pPr>
             <w:r>
               <w:t>2</w:t>
@@ -1525,6 +2656,7 @@
           <w:p>
             <w:pPr>
               <w:pStyle w:val="Tablebody"/>
+              <w:jc w:val="both"/>
             </w:pPr>
             <w:r>
               <w:t>35m13s</w:t>
@@ -1538,6 +2670,7 @@
           <w:p>
             <w:pPr>
               <w:pStyle w:val="Tablebody"/>
+              <w:jc w:val="both"/>
             </w:pPr>
             <w:r>
               <w:t>2.00</w:t>
@@ -1551,6 +2684,7 @@
           <w:p>
             <w:pPr>
               <w:pStyle w:val="Tablebody"/>
+              <w:jc w:val="both"/>
             </w:pPr>
             <w:r>
               <w:t>1.95</w:t>
@@ -1569,6 +2703,7 @@
           <w:p>
             <w:pPr>
               <w:pStyle w:val="Tablebodylast"/>
+              <w:jc w:val="both"/>
             </w:pPr>
             <w:r>
               <w:t>20</w:t>
@@ -1585,6 +2720,7 @@
           <w:p>
             <w:pPr>
               <w:pStyle w:val="Tablebodylast"/>
+              <w:jc w:val="both"/>
             </w:pPr>
             <w:r>
               <w:t>2</w:t>
@@ -1610,6 +2746,7 @@
           <w:p>
             <w:pPr>
               <w:pStyle w:val="Tablebodylast"/>
+              <w:jc w:val="both"/>
             </w:pPr>
             <w:r>
               <w:t>68m43s</w:t>
@@ -1626,6 +2763,7 @@
           <w:p>
             <w:pPr>
               <w:pStyle w:val="Tablebodylast"/>
+              <w:jc w:val="both"/>
             </w:pPr>
             <w:r>
               <w:t>1.00</w:t>
@@ -1642,6 +2780,7 @@
           <w:p>
             <w:pPr>
               <w:pStyle w:val="Tablebodylast"/>
+              <w:jc w:val="both"/>
             </w:pPr>
             <w:r>
               <w:t>9.5</w:t>
@@ -1672,7 +2811,15 @@
           <w:sz w:val="16"/>
           <w:szCs w:val="16"/>
         </w:rPr>
-        <w:t xml:space="preserve">The quick brown fox jumps over the lazy dog. The quick brown fox jumps over the lazy dog. The quick brown fox jumps over the lazy dog. The quick brown fox jumps over the lazy dog. The quick brown fox jumps over the lazy dog. The quick brown fox jumps over the lazy dog. The quick brown fox jumps over the lazy dog. The quick brown fox jumps over the lazy </w:t>
+        <w:t xml:space="preserve">The quick brown fox jumps over the lazy dog. The quick brown fox jumps over the lazy dog. The quick brown fox jumps over the lazy dog. </w:t>
+      </w:r>
+      <w:r>
+        <w:rPr>
+          <w:sz w:val="16"/>
+          <w:szCs w:val="16"/>
+        </w:rPr>
+        <w:lastRenderedPageBreak/>
+        <w:t xml:space="preserve">The quick brown fox jumps over the lazy dog. The quick brown fox jumps over the lazy dog. The quick brown fox jumps over the lazy dog. The quick brown fox jumps over the lazy dog. The quick brown fox jumps over the lazy </w:t>
       </w:r>
       <w:proofErr w:type="spellStart"/>
       <w:proofErr w:type="gramStart"/>
@@ -1714,6 +2861,7 @@
     <w:p>
       <w:pPr>
         <w:pStyle w:val="AckHead"/>
+        <w:jc w:val="both"/>
       </w:pPr>
       <w:r>
         <w:t>A</w:t>
@@ -1738,855 +2886,827 @@
         <w:t>The quick brown fox jumps over the lazy dog. The quick brown fox jumps over the lazy dog. The quick brown fox jumps over the lazy dog. The quick brown fox jumps over the lazy dog. The quick brown fox jumps over the lazy dog. The quick brown fox jumps over the lazy dog.</w:t>
       </w:r>
     </w:p>
+    <w:sdt>
+      <w:sdtPr>
+        <w:tag w:val="CitaviBibliography"/>
+        <w:id w:val="2015096229"/>
+        <w:placeholder>
+          <w:docPart w:val="DefaultPlaceholder_-1854013440"/>
+        </w:placeholder>
+      </w:sdtPr>
+      <w:sdtEndPr>
+        <w:rPr>
+          <w:rFonts w:ascii="Times" w:hAnsi="Times"/>
+          <w:b w:val="0"/>
+          <w:szCs w:val="24"/>
+        </w:rPr>
+      </w:sdtEndPr>
+      <w:sdtContent>
+        <w:p>
+          <w:pPr>
+            <w:pStyle w:val="CitaviBibliographyHeading"/>
+            <w:jc w:val="both"/>
+          </w:pPr>
+          <w:r>
+            <w:fldChar w:fldCharType="begin"/>
+          </w:r>
+          <w:r>
+            <w:instrText>ADDIN CitaviBibliography</w:instrText>
+          </w:r>
+          <w:r>
+            <w:fldChar w:fldCharType="separate"/>
+          </w:r>
+          <w:r>
+            <w:t>References</w:t>
+          </w:r>
+        </w:p>
+        <w:p>
+          <w:pPr>
+            <w:pStyle w:val="CitaviBibliographyEntry"/>
+            <w:jc w:val="both"/>
+          </w:pPr>
+          <w:r>
+            <w:t xml:space="preserve">(1) </w:t>
+          </w:r>
+          <w:bookmarkStart w:id="1" w:name="_CTVL001a9811b2a79304e80bea5cefc3f1ad9a3"/>
+          <w:r>
+            <w:t xml:space="preserve">Nielsen, H.; Engelbrecht, J.; </w:t>
+          </w:r>
+          <w:proofErr w:type="spellStart"/>
+          <w:r>
+            <w:t>Brunak</w:t>
+          </w:r>
+          <w:proofErr w:type="spellEnd"/>
+          <w:r>
+            <w:t xml:space="preserve">, S.; </w:t>
+          </w:r>
+          <w:proofErr w:type="spellStart"/>
+          <w:r>
+            <w:t>Heijne</w:t>
+          </w:r>
+          <w:proofErr w:type="spellEnd"/>
+          <w:r>
+            <w:t xml:space="preserve">, G. von. Identification of prokaryotic and eukaryotic signal peptides and prediction of their cleavage sites. </w:t>
+          </w:r>
+          <w:bookmarkEnd w:id="1"/>
+          <w:r>
+            <w:rPr>
+              <w:i/>
+            </w:rPr>
+            <w:t>Protein engineering</w:t>
+          </w:r>
+          <w:r>
+            <w:t xml:space="preserve"> </w:t>
+          </w:r>
+          <w:r>
+            <w:rPr>
+              <w:b/>
+            </w:rPr>
+            <w:t>1997</w:t>
+          </w:r>
+          <w:r>
+            <w:t xml:space="preserve">, </w:t>
+          </w:r>
+          <w:r>
+            <w:rPr>
+              <w:i/>
+            </w:rPr>
+            <w:t>10</w:t>
+          </w:r>
+          <w:r>
+            <w:t>, 1–6.</w:t>
+          </w:r>
+        </w:p>
+        <w:p>
+          <w:pPr>
+            <w:pStyle w:val="CitaviBibliographyEntry"/>
+            <w:jc w:val="both"/>
+          </w:pPr>
+          <w:r>
+            <w:t xml:space="preserve">(2) </w:t>
+          </w:r>
+          <w:bookmarkStart w:id="2" w:name="_CTVL001a8a3c92defe0455187cfdead218c103c"/>
+          <w:r>
+            <w:t xml:space="preserve">Nielsen, H.; Krogh, A. Prediction of signal peptides and signal anchors by a hidden Markov model. </w:t>
+          </w:r>
+          <w:bookmarkEnd w:id="2"/>
+          <w:r>
+            <w:rPr>
+              <w:i/>
+            </w:rPr>
+            <w:t>Proceedings. International Conference on Intelligent Systems for Molecular Biology</w:t>
+          </w:r>
+          <w:r>
+            <w:t xml:space="preserve"> </w:t>
+          </w:r>
+          <w:r>
+            <w:rPr>
+              <w:b/>
+            </w:rPr>
+            <w:t>1998</w:t>
+          </w:r>
+          <w:r>
+            <w:t xml:space="preserve">, </w:t>
+          </w:r>
+          <w:r>
+            <w:rPr>
+              <w:i/>
+            </w:rPr>
+            <w:t>6</w:t>
+          </w:r>
+          <w:r>
+            <w:t>, 122–130.</w:t>
+          </w:r>
+        </w:p>
+        <w:p>
+          <w:pPr>
+            <w:pStyle w:val="CitaviBibliographyEntry"/>
+            <w:jc w:val="both"/>
+          </w:pPr>
+          <w:r>
+            <w:t xml:space="preserve">(3) </w:t>
+          </w:r>
+          <w:bookmarkStart w:id="3" w:name="_CTVL00182f7463b887944d994eef47db0cdb7f8"/>
+          <w:proofErr w:type="spellStart"/>
+          <w:r>
+            <w:t>Laroum</w:t>
+          </w:r>
+          <w:proofErr w:type="spellEnd"/>
+          <w:r>
+            <w:t xml:space="preserve">, S.; Duval, B.; Tessier, D.; Hao, J.-K. A Genetic Algorithm for Scale-Based </w:t>
+          </w:r>
+          <w:proofErr w:type="spellStart"/>
+          <w:r>
+            <w:t>Translocon</w:t>
+          </w:r>
+          <w:proofErr w:type="spellEnd"/>
+          <w:r>
+            <w:t xml:space="preserve"> Simulation. In </w:t>
+          </w:r>
+          <w:bookmarkEnd w:id="3"/>
+          <w:r>
+            <w:rPr>
+              <w:i/>
+            </w:rPr>
+            <w:t>Pattern Recognition in Bioinformatics</w:t>
+          </w:r>
+          <w:r>
+            <w:t xml:space="preserve">; Hutchison, D., </w:t>
+          </w:r>
+          <w:proofErr w:type="spellStart"/>
+          <w:r>
+            <w:t>Kanade</w:t>
+          </w:r>
+          <w:proofErr w:type="spellEnd"/>
+          <w:r>
+            <w:t xml:space="preserve">, T., Kittler, J., Kleinberg, J. M., </w:t>
+          </w:r>
+          <w:proofErr w:type="spellStart"/>
+          <w:r>
+            <w:t>Mattern</w:t>
+          </w:r>
+          <w:proofErr w:type="spellEnd"/>
+          <w:r>
+            <w:t xml:space="preserve">, F., Mitchell, J. C., </w:t>
+          </w:r>
+          <w:proofErr w:type="spellStart"/>
+          <w:r>
+            <w:t>Naor</w:t>
+          </w:r>
+          <w:proofErr w:type="spellEnd"/>
+          <w:r>
+            <w:t xml:space="preserve">, M., </w:t>
+          </w:r>
+          <w:proofErr w:type="spellStart"/>
+          <w:r>
+            <w:t>Nierstrasz</w:t>
+          </w:r>
+          <w:proofErr w:type="spellEnd"/>
+          <w:r>
+            <w:t xml:space="preserve">, O., Pandu </w:t>
+          </w:r>
+          <w:proofErr w:type="spellStart"/>
+          <w:r>
+            <w:t>Rangan</w:t>
+          </w:r>
+          <w:proofErr w:type="spellEnd"/>
+          <w:r>
+            <w:t xml:space="preserve">, C., Steffen, B., Sudan, M., </w:t>
+          </w:r>
+          <w:proofErr w:type="spellStart"/>
+          <w:r>
+            <w:t>Terzopoulos</w:t>
+          </w:r>
+          <w:proofErr w:type="spellEnd"/>
+          <w:r>
+            <w:t xml:space="preserve">, D., </w:t>
+          </w:r>
+          <w:proofErr w:type="spellStart"/>
+          <w:r>
+            <w:t>Tygar</w:t>
+          </w:r>
+          <w:proofErr w:type="spellEnd"/>
+          <w:r>
+            <w:t xml:space="preserve">, D., </w:t>
+          </w:r>
+          <w:proofErr w:type="spellStart"/>
+          <w:r>
+            <w:t>Vardi</w:t>
+          </w:r>
+          <w:proofErr w:type="spellEnd"/>
+          <w:r>
+            <w:t xml:space="preserve">, M. Y., </w:t>
+          </w:r>
+          <w:proofErr w:type="spellStart"/>
+          <w:r>
+            <w:t>Weikum</w:t>
+          </w:r>
+          <w:proofErr w:type="spellEnd"/>
+          <w:r>
+            <w:t xml:space="preserve">, G., Shibuya, T., Kashima, H., </w:t>
+          </w:r>
+          <w:proofErr w:type="spellStart"/>
+          <w:r>
+            <w:t>Sese</w:t>
+          </w:r>
+          <w:proofErr w:type="spellEnd"/>
+          <w:r>
+            <w:t>, J., Ahmad, S., Eds.; Lecture Notes in Computer Science; Springer Berlin Heidelberg: Berlin, Heidelberg, 2012; pp 26–37.</w:t>
+          </w:r>
+        </w:p>
+        <w:p>
+          <w:pPr>
+            <w:pStyle w:val="CitaviBibliographyEntry"/>
+            <w:jc w:val="both"/>
+          </w:pPr>
+          <w:r>
+            <w:t xml:space="preserve">(4) </w:t>
+          </w:r>
+          <w:bookmarkStart w:id="4" w:name="_CTVL0012e10bf6645c04058828ff25955184f53"/>
+          <w:r>
+            <w:t xml:space="preserve">Almagro Armenteros, J. J.; </w:t>
+          </w:r>
+          <w:proofErr w:type="spellStart"/>
+          <w:r>
+            <w:t>Tsirigos</w:t>
+          </w:r>
+          <w:proofErr w:type="spellEnd"/>
+          <w:r>
+            <w:t xml:space="preserve">, K. D.; </w:t>
+          </w:r>
+          <w:proofErr w:type="spellStart"/>
+          <w:r>
+            <w:t>Sønderby</w:t>
+          </w:r>
+          <w:proofErr w:type="spellEnd"/>
+          <w:r>
+            <w:t xml:space="preserve">, C. K.; Petersen, T. N.; </w:t>
+          </w:r>
+          <w:proofErr w:type="spellStart"/>
+          <w:r>
+            <w:t>Winther</w:t>
+          </w:r>
+          <w:proofErr w:type="spellEnd"/>
+          <w:r>
+            <w:t xml:space="preserve">, O.; </w:t>
+          </w:r>
+          <w:proofErr w:type="spellStart"/>
+          <w:r>
+            <w:t>Brunak</w:t>
+          </w:r>
+          <w:proofErr w:type="spellEnd"/>
+          <w:r>
+            <w:t xml:space="preserve">, S.; </w:t>
+          </w:r>
+          <w:proofErr w:type="spellStart"/>
+          <w:r>
+            <w:t>Heijne</w:t>
+          </w:r>
+          <w:proofErr w:type="spellEnd"/>
+          <w:r>
+            <w:t xml:space="preserve">, G. von; Nielsen, H. </w:t>
+          </w:r>
+          <w:proofErr w:type="spellStart"/>
+          <w:r>
+            <w:t>SignalP</w:t>
+          </w:r>
+          <w:proofErr w:type="spellEnd"/>
+          <w:r>
+            <w:t xml:space="preserve"> 5.0 improves signal peptide predictions using deep neural networks. </w:t>
+          </w:r>
+          <w:bookmarkEnd w:id="4"/>
+          <w:r>
+            <w:rPr>
+              <w:i/>
+            </w:rPr>
+            <w:t>Nature biotechnology</w:t>
+          </w:r>
+          <w:r>
+            <w:t xml:space="preserve"> </w:t>
+          </w:r>
+          <w:r>
+            <w:rPr>
+              <w:b/>
+            </w:rPr>
+            <w:t>2019</w:t>
+          </w:r>
+          <w:r>
+            <w:t xml:space="preserve">, </w:t>
+          </w:r>
+          <w:r>
+            <w:rPr>
+              <w:i/>
+            </w:rPr>
+            <w:t>37</w:t>
+          </w:r>
+          <w:r>
+            <w:t>, 420–423.</w:t>
+          </w:r>
+        </w:p>
+        <w:p>
+          <w:pPr>
+            <w:pStyle w:val="CitaviBibliographyEntry"/>
+            <w:jc w:val="both"/>
+          </w:pPr>
+          <w:r>
+            <w:t xml:space="preserve">(5) </w:t>
+          </w:r>
+          <w:bookmarkStart w:id="5" w:name="_CTVL001627674455d7243b689d6753c6991f101"/>
+          <w:proofErr w:type="spellStart"/>
+          <w:r>
+            <w:t>Heinzinger</w:t>
+          </w:r>
+          <w:proofErr w:type="spellEnd"/>
+          <w:r>
+            <w:t xml:space="preserve">, M.; </w:t>
+          </w:r>
+          <w:proofErr w:type="spellStart"/>
+          <w:r>
+            <w:t>Elnaggar</w:t>
+          </w:r>
+          <w:proofErr w:type="spellEnd"/>
+          <w:r>
+            <w:t xml:space="preserve">, A.; Wang, Y.; </w:t>
+          </w:r>
+          <w:proofErr w:type="spellStart"/>
+          <w:r>
+            <w:t>Dallago</w:t>
+          </w:r>
+          <w:proofErr w:type="spellEnd"/>
+          <w:r>
+            <w:t xml:space="preserve">, C.; </w:t>
+          </w:r>
+          <w:proofErr w:type="spellStart"/>
+          <w:r>
+            <w:t>Nechaev</w:t>
+          </w:r>
+          <w:proofErr w:type="spellEnd"/>
+          <w:r>
+            <w:t xml:space="preserve">, D.; </w:t>
+          </w:r>
+          <w:proofErr w:type="spellStart"/>
+          <w:r>
+            <w:t>Matthes</w:t>
+          </w:r>
+          <w:proofErr w:type="spellEnd"/>
+          <w:r>
+            <w:t xml:space="preserve">, F.; </w:t>
+          </w:r>
+          <w:proofErr w:type="spellStart"/>
+          <w:r>
+            <w:t>Rost</w:t>
+          </w:r>
+          <w:proofErr w:type="spellEnd"/>
+          <w:r>
+            <w:t xml:space="preserve">, B. </w:t>
+          </w:r>
+          <w:bookmarkEnd w:id="5"/>
+          <w:r>
+            <w:rPr>
+              <w:i/>
+            </w:rPr>
+            <w:t>Modeling the Language of Life - Deep Learning Protein Sequences</w:t>
+          </w:r>
+          <w:r>
+            <w:t xml:space="preserve"> 360, 2019.</w:t>
+          </w:r>
+        </w:p>
+        <w:p>
+          <w:pPr>
+            <w:pStyle w:val="CitaviBibliographyEntry"/>
+            <w:jc w:val="both"/>
+          </w:pPr>
+          <w:r>
+            <w:t xml:space="preserve">(6) </w:t>
+          </w:r>
+          <w:bookmarkStart w:id="6" w:name="_CTVL001183465a0b8be44f98ba20f11345a6b2b"/>
+          <w:r>
+            <w:t xml:space="preserve">Peters, Matthew E., Neumann, Mark, </w:t>
+          </w:r>
+          <w:proofErr w:type="spellStart"/>
+          <w:r>
+            <w:t>Iyyer</w:t>
+          </w:r>
+          <w:proofErr w:type="spellEnd"/>
+          <w:r>
+            <w:t xml:space="preserve">, Mohit, Gardner, Matt, Clark, Christopher, Lee, Kenton, </w:t>
+          </w:r>
+          <w:proofErr w:type="spellStart"/>
+          <w:r>
+            <w:t>Zettlemoyer</w:t>
+          </w:r>
+          <w:proofErr w:type="spellEnd"/>
+          <w:r>
+            <w:t xml:space="preserve">, Luke. </w:t>
+          </w:r>
+          <w:bookmarkEnd w:id="6"/>
+          <w:r>
+            <w:rPr>
+              <w:i/>
+            </w:rPr>
+            <w:t>Deep contextualized word representations</w:t>
+          </w:r>
+          <w:r>
+            <w:t>, 2018.</w:t>
+          </w:r>
+        </w:p>
+        <w:p>
+          <w:pPr>
+            <w:pStyle w:val="CitaviBibliographyEntry"/>
+            <w:jc w:val="both"/>
+          </w:pPr>
+          <w:r>
+            <w:t xml:space="preserve">(7) </w:t>
+          </w:r>
+          <w:bookmarkStart w:id="7" w:name="_CTVL001ef87feb7508a448480a9f7a56c2134e2"/>
+          <w:r>
+            <w:t xml:space="preserve">Hayat, S.; Sander, C.; Marks, D. S.; </w:t>
+          </w:r>
+          <w:proofErr w:type="spellStart"/>
+          <w:r>
+            <w:t>Elofsson</w:t>
+          </w:r>
+          <w:proofErr w:type="spellEnd"/>
+          <w:r>
+            <w:t xml:space="preserve">, A. All-atom 3D structure prediction of transmembrane β-barrel proteins from sequences. </w:t>
+          </w:r>
+          <w:bookmarkEnd w:id="7"/>
+          <w:r>
+            <w:rPr>
+              <w:i/>
+            </w:rPr>
+            <w:t>Proceedings of the National Academy of Sciences of the United States of America</w:t>
+          </w:r>
+          <w:r>
+            <w:t xml:space="preserve"> </w:t>
+          </w:r>
+          <w:r>
+            <w:rPr>
+              <w:b/>
+            </w:rPr>
+            <w:t>2015</w:t>
+          </w:r>
+          <w:r>
+            <w:t xml:space="preserve">, </w:t>
+          </w:r>
+          <w:r>
+            <w:rPr>
+              <w:i/>
+            </w:rPr>
+            <w:t>112</w:t>
+          </w:r>
+          <w:r>
+            <w:t>, 5413–5418.</w:t>
+          </w:r>
+        </w:p>
+        <w:p>
+          <w:pPr>
+            <w:pStyle w:val="CitaviBibliographyEntry"/>
+            <w:jc w:val="both"/>
+          </w:pPr>
+          <w:r>
+            <w:t xml:space="preserve">(8) </w:t>
+          </w:r>
+          <w:bookmarkStart w:id="8" w:name="_CTVL00184e81c446e4f43a9ac7107a83c2b264e"/>
+          <w:r>
+            <w:t xml:space="preserve">Marks, D. S.; </w:t>
+          </w:r>
+          <w:proofErr w:type="spellStart"/>
+          <w:r>
+            <w:t>Hopf</w:t>
+          </w:r>
+          <w:proofErr w:type="spellEnd"/>
+          <w:r>
+            <w:t xml:space="preserve">, T. A.; Sander, C. Protein structure prediction from sequence variation. </w:t>
+          </w:r>
+          <w:bookmarkEnd w:id="8"/>
+          <w:r>
+            <w:rPr>
+              <w:i/>
+            </w:rPr>
+            <w:t>Nature biotechnology</w:t>
+          </w:r>
+          <w:r>
+            <w:t xml:space="preserve"> </w:t>
+          </w:r>
+          <w:r>
+            <w:rPr>
+              <w:b/>
+            </w:rPr>
+            <w:t>2012</w:t>
+          </w:r>
+          <w:r>
+            <w:t xml:space="preserve">, </w:t>
+          </w:r>
+          <w:r>
+            <w:rPr>
+              <w:i/>
+            </w:rPr>
+            <w:t>30</w:t>
+          </w:r>
+          <w:r>
+            <w:t>, 1072–1080.</w:t>
+          </w:r>
+        </w:p>
+        <w:p>
+          <w:pPr>
+            <w:pStyle w:val="CitaviBibliographyEntry"/>
+            <w:jc w:val="both"/>
+          </w:pPr>
+          <w:r>
+            <w:t xml:space="preserve">(9) </w:t>
+          </w:r>
+          <w:bookmarkStart w:id="9" w:name="_CTVL00167277a1f24ec41b88718dc3cedb7441e"/>
+          <w:proofErr w:type="spellStart"/>
+          <w:r>
+            <w:t>Suzek</w:t>
+          </w:r>
+          <w:proofErr w:type="spellEnd"/>
+          <w:r>
+            <w:t xml:space="preserve">, B. E.; Wang, Y.; Huang, H.; McGarvey, P. B.; Wu, C. H. </w:t>
+          </w:r>
+          <w:proofErr w:type="spellStart"/>
+          <w:r>
+            <w:t>UniRef</w:t>
+          </w:r>
+          <w:proofErr w:type="spellEnd"/>
+          <w:r>
+            <w:t xml:space="preserve"> clusters: a comprehensive and scalable alternative for improving sequence similarity searches. </w:t>
+          </w:r>
+          <w:bookmarkEnd w:id="9"/>
+          <w:r>
+            <w:rPr>
+              <w:i/>
+            </w:rPr>
+            <w:t>Bioinformatics (Oxford, England)</w:t>
+          </w:r>
+          <w:r>
+            <w:t xml:space="preserve"> </w:t>
+          </w:r>
+          <w:r>
+            <w:rPr>
+              <w:b/>
+            </w:rPr>
+            <w:t>2015</w:t>
+          </w:r>
+          <w:r>
+            <w:t xml:space="preserve">, </w:t>
+          </w:r>
+          <w:r>
+            <w:rPr>
+              <w:i/>
+            </w:rPr>
+            <w:t>31</w:t>
+          </w:r>
+          <w:r>
+            <w:t>, 926–932.</w:t>
+          </w:r>
+        </w:p>
+        <w:p>
+          <w:pPr>
+            <w:pStyle w:val="CitaviBibliographyEntry"/>
+            <w:jc w:val="both"/>
+          </w:pPr>
+          <w:r>
+            <w:t xml:space="preserve">(10) </w:t>
+          </w:r>
+          <w:bookmarkStart w:id="10" w:name="_CTVL0012c740e1246c7490fba6b0eac980a262f"/>
+          <w:proofErr w:type="spellStart"/>
+          <w:r>
+            <w:t>Steinegger</w:t>
+          </w:r>
+          <w:proofErr w:type="spellEnd"/>
+          <w:r>
+            <w:t xml:space="preserve">, M.; Meier, M.; </w:t>
+          </w:r>
+          <w:proofErr w:type="spellStart"/>
+          <w:r>
+            <w:t>Mirdita</w:t>
+          </w:r>
+          <w:proofErr w:type="spellEnd"/>
+          <w:r>
+            <w:t xml:space="preserve">, M.; </w:t>
+          </w:r>
+          <w:proofErr w:type="spellStart"/>
+          <w:r>
+            <w:t>Voehringer</w:t>
+          </w:r>
+          <w:proofErr w:type="spellEnd"/>
+          <w:r>
+            <w:t xml:space="preserve">, H.; </w:t>
+          </w:r>
+          <w:proofErr w:type="spellStart"/>
+          <w:r>
+            <w:t>Haunsberger</w:t>
+          </w:r>
+          <w:proofErr w:type="spellEnd"/>
+          <w:r>
+            <w:t xml:space="preserve">, S. J.; </w:t>
+          </w:r>
+          <w:proofErr w:type="spellStart"/>
+          <w:r>
+            <w:t>Soeding</w:t>
+          </w:r>
+          <w:proofErr w:type="spellEnd"/>
+          <w:r>
+            <w:t xml:space="preserve">, J. </w:t>
+          </w:r>
+          <w:bookmarkEnd w:id="10"/>
+          <w:r>
+            <w:rPr>
+              <w:i/>
+            </w:rPr>
+            <w:t>HH-suite3 for fast remote homology detection and deep protein annotation</w:t>
+          </w:r>
+          <w:r>
+            <w:t>, 2019.</w:t>
+          </w:r>
+        </w:p>
+        <w:p>
+          <w:pPr>
+            <w:pStyle w:val="CitaviBibliographyEntry"/>
+            <w:jc w:val="both"/>
+          </w:pPr>
+          <w:r>
+            <w:t xml:space="preserve">(11) </w:t>
+          </w:r>
+          <w:bookmarkStart w:id="11" w:name="_CTVL00189a22460418d4cc59d7bb81de5b9f692"/>
+          <w:proofErr w:type="spellStart"/>
+          <w:r>
+            <w:t>Perdigão</w:t>
+          </w:r>
+          <w:proofErr w:type="spellEnd"/>
+          <w:r>
+            <w:t xml:space="preserve">, N.; Heinrich, J.; </w:t>
+          </w:r>
+          <w:proofErr w:type="spellStart"/>
+          <w:r>
+            <w:t>Stolte</w:t>
+          </w:r>
+          <w:proofErr w:type="spellEnd"/>
+          <w:r>
+            <w:t xml:space="preserve">, C.; Sabir, K. S.; Buckley, M. J.; Tabor, B.; Signal, B.; Gloss, B. S.; </w:t>
+          </w:r>
+          <w:proofErr w:type="spellStart"/>
+          <w:r>
+            <w:t>Hammang</w:t>
+          </w:r>
+          <w:proofErr w:type="spellEnd"/>
+          <w:r>
+            <w:t xml:space="preserve">, C. J.; </w:t>
+          </w:r>
+          <w:proofErr w:type="spellStart"/>
+          <w:r>
+            <w:t>Rost</w:t>
+          </w:r>
+          <w:proofErr w:type="spellEnd"/>
+          <w:r>
+            <w:t xml:space="preserve">, B.; </w:t>
+          </w:r>
+          <w:proofErr w:type="spellStart"/>
+          <w:r>
+            <w:t>Schafferhans</w:t>
+          </w:r>
+          <w:proofErr w:type="spellEnd"/>
+          <w:r>
+            <w:t xml:space="preserve">, A.; </w:t>
+          </w:r>
+          <w:proofErr w:type="spellStart"/>
+          <w:r>
+            <w:t>O'Donoghue</w:t>
+          </w:r>
+          <w:proofErr w:type="spellEnd"/>
+          <w:r>
+            <w:t xml:space="preserve">, S. I. Unexpected features of the dark proteome. </w:t>
+          </w:r>
+          <w:bookmarkEnd w:id="11"/>
+          <w:r>
+            <w:rPr>
+              <w:i/>
+            </w:rPr>
+            <w:t>Proceedings of the National Academy of Sciences of the United States of America</w:t>
+          </w:r>
+          <w:r>
+            <w:t xml:space="preserve"> </w:t>
+          </w:r>
+          <w:r>
+            <w:rPr>
+              <w:b/>
+            </w:rPr>
+            <w:t>2015</w:t>
+          </w:r>
+          <w:r>
+            <w:t xml:space="preserve">, </w:t>
+          </w:r>
+          <w:r>
+            <w:rPr>
+              <w:i/>
+            </w:rPr>
+            <w:t>112</w:t>
+          </w:r>
+          <w:r>
+            <w:t>, 15898–15903.</w:t>
+          </w:r>
+        </w:p>
+        <w:p>
+          <w:pPr>
+            <w:pStyle w:val="CitaviBibliographyEntry"/>
+            <w:jc w:val="both"/>
+          </w:pPr>
+          <w:r>
+            <w:t xml:space="preserve">(12) </w:t>
+          </w:r>
+          <w:bookmarkStart w:id="12" w:name="_CTVL001d5cb3f80d9c444aab823cdf93218c2f4"/>
+          <w:proofErr w:type="spellStart"/>
+          <w:r>
+            <w:t>Schafferhans</w:t>
+          </w:r>
+          <w:proofErr w:type="spellEnd"/>
+          <w:r>
+            <w:t xml:space="preserve">, A.; </w:t>
+          </w:r>
+          <w:proofErr w:type="spellStart"/>
+          <w:r>
+            <w:t>O'Donoghue</w:t>
+          </w:r>
+          <w:proofErr w:type="spellEnd"/>
+          <w:r>
+            <w:t xml:space="preserve">, S. I.; </w:t>
+          </w:r>
+          <w:proofErr w:type="spellStart"/>
+          <w:r>
+            <w:t>Heinzinger</w:t>
+          </w:r>
+          <w:proofErr w:type="spellEnd"/>
+          <w:r>
+            <w:t xml:space="preserve">, M.; </w:t>
+          </w:r>
+          <w:proofErr w:type="spellStart"/>
+          <w:r>
+            <w:t>Rost</w:t>
+          </w:r>
+          <w:proofErr w:type="spellEnd"/>
+          <w:r>
+            <w:t xml:space="preserve">, B. Dark Proteins Important for Cellular Function. </w:t>
+          </w:r>
+          <w:bookmarkEnd w:id="12"/>
+          <w:r>
+            <w:rPr>
+              <w:i/>
+            </w:rPr>
+            <w:t>Proteomics</w:t>
+          </w:r>
+          <w:r>
+            <w:t xml:space="preserve"> </w:t>
+          </w:r>
+          <w:r>
+            <w:rPr>
+              <w:b/>
+            </w:rPr>
+            <w:t>2018</w:t>
+          </w:r>
+          <w:r>
+            <w:t xml:space="preserve">, </w:t>
+          </w:r>
+          <w:r>
+            <w:rPr>
+              <w:i/>
+            </w:rPr>
+            <w:t>18</w:t>
+          </w:r>
+          <w:r>
+            <w:t>, e1800227.</w:t>
+          </w:r>
+          <w:r>
+            <w:fldChar w:fldCharType="end"/>
+          </w:r>
+        </w:p>
+      </w:sdtContent>
+    </w:sdt>
     <w:p>
       <w:pPr>
-        <w:pStyle w:val="RefHead"/>
-      </w:pPr>
-      <w:r>
-        <w:t>References</w:t>
-      </w:r>
-    </w:p>
-    <w:p>
-      <w:pPr>
-        <w:pStyle w:val="RefText"/>
-        <w:rPr>
-          <w:szCs w:val="14"/>
-        </w:rPr>
-      </w:pPr>
-      <w:proofErr w:type="spellStart"/>
-      <w:proofErr w:type="gramStart"/>
-      <w:r>
-        <w:rPr>
-          <w:szCs w:val="14"/>
-        </w:rPr>
-        <w:t>Alexandrescu,A</w:t>
-      </w:r>
-      <w:proofErr w:type="spellEnd"/>
-      <w:r>
-        <w:rPr>
-          <w:szCs w:val="14"/>
-        </w:rPr>
-        <w:t>.</w:t>
-      </w:r>
-      <w:proofErr w:type="gramEnd"/>
-      <w:r>
-        <w:rPr>
-          <w:szCs w:val="14"/>
-        </w:rPr>
-        <w:t xml:space="preserve"> (2001) Modern C++ Design: Generic Programming and Design </w:t>
-      </w:r>
-      <w:proofErr w:type="spellStart"/>
-      <w:r>
-        <w:rPr>
-          <w:szCs w:val="14"/>
-        </w:rPr>
-        <w:t>Patterens</w:t>
-      </w:r>
-      <w:proofErr w:type="spellEnd"/>
-      <w:r>
-        <w:rPr>
-          <w:szCs w:val="14"/>
-        </w:rPr>
-        <w:t xml:space="preserve"> Applied. </w:t>
-      </w:r>
-      <w:proofErr w:type="spellStart"/>
-      <w:r>
-        <w:rPr>
-          <w:szCs w:val="14"/>
-        </w:rPr>
-        <w:t>Addision</w:t>
-      </w:r>
-      <w:proofErr w:type="spellEnd"/>
-      <w:r>
-        <w:rPr>
-          <w:szCs w:val="14"/>
-        </w:rPr>
-        <w:t xml:space="preserve"> Wesley Professional, Boston.</w:t>
-      </w:r>
-    </w:p>
-    <w:p>
-      <w:pPr>
-        <w:pStyle w:val="RefText"/>
-        <w:rPr>
-          <w:szCs w:val="14"/>
-        </w:rPr>
-      </w:pPr>
-      <w:proofErr w:type="spellStart"/>
-      <w:proofErr w:type="gramStart"/>
-      <w:r>
-        <w:rPr>
-          <w:szCs w:val="14"/>
-        </w:rPr>
-        <w:t>Dormand,J.R</w:t>
-      </w:r>
-      <w:proofErr w:type="spellEnd"/>
-      <w:r>
-        <w:rPr>
-          <w:szCs w:val="14"/>
-        </w:rPr>
-        <w:t>.</w:t>
-      </w:r>
-      <w:proofErr w:type="gramEnd"/>
-      <w:r>
-        <w:rPr>
-          <w:szCs w:val="14"/>
-        </w:rPr>
-        <w:t xml:space="preserve"> and </w:t>
-      </w:r>
-      <w:proofErr w:type="spellStart"/>
-      <w:r>
-        <w:rPr>
-          <w:szCs w:val="14"/>
-        </w:rPr>
-        <w:t>Prince,P.J</w:t>
-      </w:r>
-      <w:proofErr w:type="spellEnd"/>
-      <w:r>
-        <w:rPr>
-          <w:szCs w:val="14"/>
-        </w:rPr>
-        <w:t>. (1980) A family of embedded Runge–</w:t>
-      </w:r>
-      <w:proofErr w:type="spellStart"/>
-      <w:r>
-        <w:rPr>
-          <w:szCs w:val="14"/>
-        </w:rPr>
-        <w:t>Kutta</w:t>
-      </w:r>
-      <w:proofErr w:type="spellEnd"/>
-      <w:r>
-        <w:rPr>
-          <w:szCs w:val="14"/>
-        </w:rPr>
-        <w:t xml:space="preserve"> formulae. </w:t>
-      </w:r>
-      <w:r>
-        <w:rPr>
-          <w:i/>
-          <w:iCs/>
-          <w:szCs w:val="14"/>
-        </w:rPr>
-        <w:t>J. Comp. Appl. Math.</w:t>
-      </w:r>
-      <w:r>
-        <w:rPr>
-          <w:szCs w:val="14"/>
-        </w:rPr>
-        <w:t xml:space="preserve">, </w:t>
-      </w:r>
-      <w:r>
-        <w:rPr>
-          <w:b/>
-          <w:bCs/>
-          <w:szCs w:val="14"/>
-        </w:rPr>
-        <w:t>6</w:t>
-      </w:r>
-      <w:r>
-        <w:rPr>
-          <w:szCs w:val="14"/>
-        </w:rPr>
-        <w:t>, 19–26.</w:t>
-      </w:r>
-    </w:p>
-    <w:p>
-      <w:pPr>
-        <w:pStyle w:val="RefText"/>
-        <w:rPr>
-          <w:szCs w:val="14"/>
-        </w:rPr>
-      </w:pPr>
-      <w:proofErr w:type="spellStart"/>
-      <w:proofErr w:type="gramStart"/>
-      <w:r>
-        <w:rPr>
-          <w:szCs w:val="14"/>
-        </w:rPr>
-        <w:t>Alexandrescu,A</w:t>
-      </w:r>
-      <w:proofErr w:type="spellEnd"/>
-      <w:r>
-        <w:rPr>
-          <w:szCs w:val="14"/>
-        </w:rPr>
-        <w:t>.</w:t>
-      </w:r>
-      <w:proofErr w:type="gramEnd"/>
-      <w:r>
-        <w:rPr>
-          <w:szCs w:val="14"/>
-        </w:rPr>
-        <w:t xml:space="preserve"> (2001) </w:t>
-      </w:r>
-      <w:r>
-        <w:rPr>
-          <w:i/>
-          <w:iCs/>
-          <w:szCs w:val="14"/>
-        </w:rPr>
-        <w:t xml:space="preserve">Modern C++ Design: Generic Programming and Design </w:t>
-      </w:r>
-      <w:proofErr w:type="spellStart"/>
-      <w:r>
-        <w:rPr>
-          <w:i/>
-          <w:iCs/>
-          <w:szCs w:val="14"/>
-        </w:rPr>
-        <w:t>Patterens</w:t>
-      </w:r>
-      <w:proofErr w:type="spellEnd"/>
-      <w:r>
-        <w:rPr>
-          <w:i/>
-          <w:iCs/>
-          <w:szCs w:val="14"/>
-        </w:rPr>
-        <w:t xml:space="preserve"> Applied.</w:t>
-      </w:r>
-      <w:r>
-        <w:rPr>
-          <w:szCs w:val="14"/>
-        </w:rPr>
-        <w:t xml:space="preserve"> </w:t>
-      </w:r>
-      <w:proofErr w:type="spellStart"/>
-      <w:r>
-        <w:rPr>
-          <w:szCs w:val="14"/>
-        </w:rPr>
-        <w:t>Addision</w:t>
-      </w:r>
-      <w:proofErr w:type="spellEnd"/>
-      <w:r>
-        <w:rPr>
-          <w:szCs w:val="14"/>
-        </w:rPr>
-        <w:t xml:space="preserve"> Wesley Professional, Boston.</w:t>
-      </w:r>
-    </w:p>
-    <w:p>
-      <w:pPr>
-        <w:pStyle w:val="RefText"/>
-        <w:rPr>
-          <w:szCs w:val="14"/>
-        </w:rPr>
-      </w:pPr>
-      <w:proofErr w:type="spellStart"/>
-      <w:proofErr w:type="gramStart"/>
-      <w:r>
-        <w:rPr>
-          <w:szCs w:val="14"/>
-        </w:rPr>
-        <w:t>Dormand,J.R</w:t>
-      </w:r>
-      <w:proofErr w:type="spellEnd"/>
-      <w:r>
-        <w:rPr>
-          <w:szCs w:val="14"/>
-        </w:rPr>
-        <w:t>.</w:t>
-      </w:r>
-      <w:proofErr w:type="gramEnd"/>
-      <w:r>
-        <w:rPr>
-          <w:szCs w:val="14"/>
-        </w:rPr>
-        <w:t xml:space="preserve"> and </w:t>
-      </w:r>
-      <w:proofErr w:type="spellStart"/>
-      <w:r>
-        <w:rPr>
-          <w:szCs w:val="14"/>
-        </w:rPr>
-        <w:t>Prince,P.J</w:t>
-      </w:r>
-      <w:proofErr w:type="spellEnd"/>
-      <w:r>
-        <w:rPr>
-          <w:szCs w:val="14"/>
-        </w:rPr>
-        <w:t>. (1980) A family of embedded Runge–</w:t>
-      </w:r>
-      <w:proofErr w:type="spellStart"/>
-      <w:r>
-        <w:rPr>
-          <w:szCs w:val="14"/>
-        </w:rPr>
-        <w:t>Kutta</w:t>
-      </w:r>
-      <w:proofErr w:type="spellEnd"/>
-      <w:r>
-        <w:rPr>
-          <w:szCs w:val="14"/>
-        </w:rPr>
-        <w:t xml:space="preserve"> formulae. </w:t>
-      </w:r>
-      <w:r>
-        <w:rPr>
-          <w:i/>
-          <w:iCs/>
-          <w:szCs w:val="14"/>
-        </w:rPr>
-        <w:t>J. Comp. Appl. Math.</w:t>
-      </w:r>
-      <w:r>
-        <w:rPr>
-          <w:szCs w:val="14"/>
-        </w:rPr>
-        <w:t xml:space="preserve">, </w:t>
-      </w:r>
-      <w:r>
-        <w:rPr>
-          <w:b/>
-          <w:bCs/>
-          <w:szCs w:val="14"/>
-        </w:rPr>
-        <w:t>6</w:t>
-      </w:r>
-      <w:r>
-        <w:rPr>
-          <w:szCs w:val="14"/>
-        </w:rPr>
-        <w:t>, 19–26.</w:t>
-      </w:r>
-    </w:p>
-    <w:p>
-      <w:pPr>
-        <w:pStyle w:val="RefText"/>
-        <w:rPr>
-          <w:szCs w:val="14"/>
-        </w:rPr>
-      </w:pPr>
-      <w:proofErr w:type="spellStart"/>
-      <w:proofErr w:type="gramStart"/>
-      <w:r>
-        <w:rPr>
-          <w:szCs w:val="14"/>
-        </w:rPr>
-        <w:t>Alexandrescu,A</w:t>
-      </w:r>
-      <w:proofErr w:type="spellEnd"/>
-      <w:r>
-        <w:rPr>
-          <w:szCs w:val="14"/>
-        </w:rPr>
-        <w:t>.</w:t>
-      </w:r>
-      <w:proofErr w:type="gramEnd"/>
-      <w:r>
-        <w:rPr>
-          <w:szCs w:val="14"/>
-        </w:rPr>
-        <w:t xml:space="preserve"> (2001) </w:t>
-      </w:r>
-      <w:r>
-        <w:rPr>
-          <w:i/>
-          <w:iCs/>
-          <w:szCs w:val="14"/>
-        </w:rPr>
-        <w:t xml:space="preserve">Modern C++ Design: Generic Programming and Design </w:t>
-      </w:r>
-      <w:proofErr w:type="spellStart"/>
-      <w:r>
-        <w:rPr>
-          <w:i/>
-          <w:iCs/>
-          <w:szCs w:val="14"/>
-        </w:rPr>
-        <w:t>Patterens</w:t>
-      </w:r>
-      <w:proofErr w:type="spellEnd"/>
-      <w:r>
-        <w:rPr>
-          <w:i/>
-          <w:iCs/>
-          <w:szCs w:val="14"/>
-        </w:rPr>
-        <w:t xml:space="preserve"> Applied.</w:t>
-      </w:r>
-      <w:r>
-        <w:rPr>
-          <w:szCs w:val="14"/>
-        </w:rPr>
-        <w:t xml:space="preserve"> </w:t>
-      </w:r>
-      <w:proofErr w:type="spellStart"/>
-      <w:r>
-        <w:rPr>
-          <w:szCs w:val="14"/>
-        </w:rPr>
-        <w:t>Addision</w:t>
-      </w:r>
-      <w:proofErr w:type="spellEnd"/>
-      <w:r>
-        <w:rPr>
-          <w:szCs w:val="14"/>
-        </w:rPr>
-        <w:t xml:space="preserve"> Wesley Professional, Boston.</w:t>
-      </w:r>
-    </w:p>
-    <w:p>
-      <w:pPr>
-        <w:pStyle w:val="RefText"/>
-        <w:rPr>
-          <w:szCs w:val="14"/>
-        </w:rPr>
-      </w:pPr>
-      <w:proofErr w:type="spellStart"/>
-      <w:proofErr w:type="gramStart"/>
-      <w:r>
-        <w:rPr>
-          <w:szCs w:val="14"/>
-        </w:rPr>
-        <w:t>Dormand,J.R</w:t>
-      </w:r>
-      <w:proofErr w:type="spellEnd"/>
-      <w:r>
-        <w:rPr>
-          <w:szCs w:val="14"/>
-        </w:rPr>
-        <w:t>.</w:t>
-      </w:r>
-      <w:proofErr w:type="gramEnd"/>
-      <w:r>
-        <w:rPr>
-          <w:szCs w:val="14"/>
-        </w:rPr>
-        <w:t xml:space="preserve"> and </w:t>
-      </w:r>
-      <w:proofErr w:type="spellStart"/>
-      <w:r>
-        <w:rPr>
-          <w:szCs w:val="14"/>
-        </w:rPr>
-        <w:t>Prince,P.J</w:t>
-      </w:r>
-      <w:proofErr w:type="spellEnd"/>
-      <w:r>
-        <w:rPr>
-          <w:szCs w:val="14"/>
-        </w:rPr>
-        <w:t>. (1980) A family of embedded Runge–</w:t>
-      </w:r>
-      <w:proofErr w:type="spellStart"/>
-      <w:r>
-        <w:rPr>
-          <w:szCs w:val="14"/>
-        </w:rPr>
-        <w:t>Kutta</w:t>
-      </w:r>
-      <w:proofErr w:type="spellEnd"/>
-      <w:r>
-        <w:rPr>
-          <w:szCs w:val="14"/>
-        </w:rPr>
-        <w:t xml:space="preserve"> formulae. </w:t>
-      </w:r>
-      <w:r>
-        <w:rPr>
-          <w:i/>
-          <w:iCs/>
-          <w:szCs w:val="14"/>
-        </w:rPr>
-        <w:t>J. Comp. Appl. Math.</w:t>
-      </w:r>
-      <w:r>
-        <w:rPr>
-          <w:szCs w:val="14"/>
-        </w:rPr>
-        <w:t xml:space="preserve">, </w:t>
-      </w:r>
-      <w:r>
-        <w:rPr>
-          <w:b/>
-          <w:bCs/>
-          <w:szCs w:val="14"/>
-        </w:rPr>
-        <w:t>6</w:t>
-      </w:r>
-      <w:r>
-        <w:rPr>
-          <w:szCs w:val="14"/>
-        </w:rPr>
-        <w:t>, 19–26.</w:t>
-      </w:r>
-    </w:p>
-    <w:p>
-      <w:pPr>
-        <w:pStyle w:val="RefText"/>
-        <w:rPr>
-          <w:szCs w:val="14"/>
-        </w:rPr>
-      </w:pPr>
-      <w:proofErr w:type="spellStart"/>
-      <w:proofErr w:type="gramStart"/>
-      <w:r>
-        <w:rPr>
-          <w:szCs w:val="14"/>
-        </w:rPr>
-        <w:t>Yoo,M.S</w:t>
-      </w:r>
-      <w:proofErr w:type="spellEnd"/>
-      <w:r>
-        <w:rPr>
-          <w:szCs w:val="14"/>
-        </w:rPr>
-        <w:t>.</w:t>
-      </w:r>
-      <w:proofErr w:type="gramEnd"/>
-      <w:r>
-        <w:rPr>
-          <w:szCs w:val="14"/>
-        </w:rPr>
-        <w:t xml:space="preserve"> </w:t>
-      </w:r>
-      <w:r>
-        <w:rPr>
-          <w:i/>
-          <w:iCs/>
-          <w:szCs w:val="14"/>
-        </w:rPr>
-        <w:t>et al</w:t>
-      </w:r>
-      <w:r>
-        <w:rPr>
-          <w:szCs w:val="14"/>
-        </w:rPr>
-        <w:t xml:space="preserve">. (2003) Oxidative stress regulated genes in nigral dopaminergic </w:t>
-      </w:r>
-      <w:proofErr w:type="spellStart"/>
-      <w:r>
-        <w:rPr>
-          <w:szCs w:val="14"/>
-        </w:rPr>
-        <w:t>neurnol</w:t>
-      </w:r>
-      <w:proofErr w:type="spellEnd"/>
-      <w:r>
-        <w:rPr>
-          <w:szCs w:val="14"/>
-        </w:rPr>
-        <w:t xml:space="preserve"> cell: correlation with the known pathology in Parkinson’s disease. </w:t>
-      </w:r>
-      <w:r>
-        <w:rPr>
-          <w:i/>
-          <w:iCs/>
-          <w:szCs w:val="14"/>
-        </w:rPr>
-        <w:t>Brain Res. Mol. Brain Res.</w:t>
-      </w:r>
-      <w:r>
-        <w:rPr>
-          <w:szCs w:val="14"/>
-        </w:rPr>
-        <w:t xml:space="preserve">, </w:t>
-      </w:r>
-      <w:r>
-        <w:rPr>
-          <w:b/>
-          <w:bCs/>
-          <w:szCs w:val="14"/>
-        </w:rPr>
-        <w:t>110</w:t>
-      </w:r>
-      <w:r>
-        <w:rPr>
-          <w:szCs w:val="14"/>
-        </w:rPr>
-        <w:t>(Suppl. 1), 76–84.</w:t>
-      </w:r>
-    </w:p>
-    <w:p>
-      <w:pPr>
-        <w:pStyle w:val="RefText"/>
-        <w:rPr>
-          <w:szCs w:val="14"/>
-        </w:rPr>
-      </w:pPr>
-      <w:r>
-        <w:rPr>
-          <w:szCs w:val="14"/>
-        </w:rPr>
-        <w:t xml:space="preserve">Crenshaw, </w:t>
-      </w:r>
-      <w:proofErr w:type="gramStart"/>
-      <w:r>
-        <w:rPr>
-          <w:szCs w:val="14"/>
-        </w:rPr>
-        <w:t>B.,III</w:t>
-      </w:r>
-      <w:proofErr w:type="gramEnd"/>
-      <w:r>
-        <w:rPr>
-          <w:szCs w:val="14"/>
-        </w:rPr>
-        <w:t xml:space="preserve">, and Jones, </w:t>
-      </w:r>
-      <w:proofErr w:type="spellStart"/>
-      <w:r>
-        <w:rPr>
-          <w:szCs w:val="14"/>
-        </w:rPr>
-        <w:t>W.B.,Jr</w:t>
-      </w:r>
-      <w:proofErr w:type="spellEnd"/>
-      <w:r>
-        <w:rPr>
-          <w:szCs w:val="14"/>
-        </w:rPr>
-        <w:t xml:space="preserve"> (2003) The future of clinical cancer management: one tumor, one chip. </w:t>
-      </w:r>
-      <w:r>
-        <w:rPr>
-          <w:i/>
-          <w:szCs w:val="14"/>
-        </w:rPr>
-        <w:t>Bioinformatics</w:t>
-      </w:r>
-      <w:r>
-        <w:rPr>
-          <w:szCs w:val="14"/>
-        </w:rPr>
-        <w:t>, doi</w:t>
-      </w:r>
-      <w:r>
-        <w:rPr>
-          <w:szCs w:val="14"/>
-        </w:rPr>
-        <w:t>:10.1093/bioinformatics/btn000.</w:t>
-      </w:r>
-    </w:p>
-    <w:p>
-      <w:pPr>
-        <w:pStyle w:val="RefText"/>
-        <w:rPr>
-          <w:szCs w:val="14"/>
-        </w:rPr>
-      </w:pPr>
-      <w:proofErr w:type="spellStart"/>
-      <w:proofErr w:type="gramStart"/>
-      <w:r>
-        <w:rPr>
-          <w:szCs w:val="14"/>
-        </w:rPr>
-        <w:t>Auhtor,A.B</w:t>
-      </w:r>
-      <w:proofErr w:type="spellEnd"/>
-      <w:r>
-        <w:rPr>
-          <w:szCs w:val="14"/>
-        </w:rPr>
-        <w:t>.</w:t>
-      </w:r>
-      <w:proofErr w:type="gramEnd"/>
-      <w:r>
-        <w:rPr>
-          <w:szCs w:val="14"/>
-        </w:rPr>
-        <w:t xml:space="preserve"> </w:t>
-      </w:r>
-      <w:r>
-        <w:rPr>
-          <w:i/>
-          <w:szCs w:val="14"/>
-        </w:rPr>
-        <w:t>et al.</w:t>
-      </w:r>
-      <w:r>
-        <w:rPr>
-          <w:szCs w:val="14"/>
-        </w:rPr>
-        <w:t xml:space="preserve"> (2000) Chapter title. In Smith, A.C. (ed.), </w:t>
-      </w:r>
-      <w:r>
-        <w:rPr>
-          <w:i/>
-          <w:szCs w:val="14"/>
-        </w:rPr>
-        <w:t>Book Title</w:t>
-      </w:r>
-      <w:r>
-        <w:rPr>
-          <w:szCs w:val="14"/>
-        </w:rPr>
-        <w:t xml:space="preserve">, 2nd </w:t>
-      </w:r>
-      <w:proofErr w:type="spellStart"/>
-      <w:r>
-        <w:rPr>
-          <w:szCs w:val="14"/>
-        </w:rPr>
-        <w:t>edn</w:t>
-      </w:r>
-      <w:proofErr w:type="spellEnd"/>
-      <w:r>
-        <w:rPr>
-          <w:szCs w:val="14"/>
-        </w:rPr>
-        <w:t>.</w:t>
-      </w:r>
-      <w:r>
-        <w:rPr>
-          <w:szCs w:val="14"/>
-        </w:rPr>
-        <w:t xml:space="preserve"> </w:t>
-      </w:r>
-      <w:r>
-        <w:rPr>
-          <w:szCs w:val="14"/>
-        </w:rPr>
-        <w:t>Publisher, Location, Vol. 1, pp. ???</w:t>
-      </w:r>
-      <w:proofErr w:type="gramStart"/>
-      <w:r>
-        <w:rPr>
-          <w:szCs w:val="14"/>
-        </w:rPr>
-        <w:t>–???.</w:t>
-      </w:r>
-      <w:proofErr w:type="gramEnd"/>
-    </w:p>
-    <w:p>
-      <w:pPr>
-        <w:pStyle w:val="RefText"/>
-      </w:pPr>
-      <w:r>
-        <w:rPr>
-          <w:szCs w:val="14"/>
-        </w:rPr>
-        <w:t xml:space="preserve">Bardet, G. (1920) Sur un syndrome </w:t>
-      </w:r>
-      <w:proofErr w:type="spellStart"/>
-      <w:r>
-        <w:rPr>
-          <w:szCs w:val="14"/>
-        </w:rPr>
-        <w:t>d’obesite</w:t>
-      </w:r>
-      <w:proofErr w:type="spellEnd"/>
-      <w:r>
-        <w:rPr>
-          <w:szCs w:val="14"/>
-        </w:rPr>
-        <w:t xml:space="preserve"> infantile avec </w:t>
-      </w:r>
-      <w:proofErr w:type="spellStart"/>
-      <w:r>
-        <w:rPr>
-          <w:szCs w:val="14"/>
-        </w:rPr>
-        <w:t>polydactylie</w:t>
-      </w:r>
-      <w:proofErr w:type="spellEnd"/>
-      <w:r>
-        <w:rPr>
-          <w:szCs w:val="14"/>
-        </w:rPr>
-        <w:t xml:space="preserve"> et </w:t>
-      </w:r>
-      <w:proofErr w:type="spellStart"/>
-      <w:r>
-        <w:rPr>
-          <w:szCs w:val="14"/>
-        </w:rPr>
-        <w:t>retinite</w:t>
-      </w:r>
-      <w:proofErr w:type="spellEnd"/>
-      <w:r>
-        <w:rPr>
-          <w:szCs w:val="14"/>
-        </w:rPr>
-        <w:t xml:space="preserve"> </w:t>
-      </w:r>
-      <w:proofErr w:type="spellStart"/>
-      <w:r>
-        <w:rPr>
-          <w:szCs w:val="14"/>
-        </w:rPr>
-        <w:t>pigmentaire</w:t>
-      </w:r>
-      <w:proofErr w:type="spellEnd"/>
-      <w:r>
-        <w:rPr>
-          <w:szCs w:val="14"/>
-        </w:rPr>
-        <w:t xml:space="preserve"> (contribution a </w:t>
-      </w:r>
-      <w:proofErr w:type="spellStart"/>
-      <w:r>
-        <w:rPr>
-          <w:szCs w:val="14"/>
-        </w:rPr>
-        <w:t>l’etude</w:t>
-      </w:r>
-      <w:proofErr w:type="spellEnd"/>
-      <w:r>
-        <w:rPr>
-          <w:szCs w:val="14"/>
-        </w:rPr>
-        <w:t xml:space="preserve"> des </w:t>
-      </w:r>
-      <w:proofErr w:type="spellStart"/>
-      <w:r>
-        <w:rPr>
-          <w:szCs w:val="14"/>
-        </w:rPr>
-        <w:t>formes</w:t>
-      </w:r>
-      <w:proofErr w:type="spellEnd"/>
-      <w:r>
-        <w:rPr>
-          <w:szCs w:val="14"/>
-        </w:rPr>
-        <w:t xml:space="preserve"> </w:t>
-      </w:r>
-      <w:proofErr w:type="spellStart"/>
-      <w:r>
-        <w:rPr>
-          <w:szCs w:val="14"/>
-        </w:rPr>
-        <w:t>cliniques</w:t>
-      </w:r>
-      <w:proofErr w:type="spellEnd"/>
-      <w:r>
-        <w:rPr>
-          <w:szCs w:val="14"/>
-        </w:rPr>
-        <w:t xml:space="preserve"> de </w:t>
-      </w:r>
-      <w:proofErr w:type="spellStart"/>
-      <w:r>
-        <w:rPr>
-          <w:szCs w:val="14"/>
-        </w:rPr>
-        <w:t>l’obesite</w:t>
-      </w:r>
-      <w:proofErr w:type="spellEnd"/>
-      <w:r>
-        <w:rPr>
-          <w:szCs w:val="14"/>
-        </w:rPr>
-        <w:t xml:space="preserve"> </w:t>
-      </w:r>
-      <w:proofErr w:type="spellStart"/>
-      <w:r>
-        <w:rPr>
-          <w:szCs w:val="14"/>
-        </w:rPr>
-        <w:t>hypophysaire</w:t>
-      </w:r>
-      <w:proofErr w:type="spellEnd"/>
-      <w:r>
-        <w:rPr>
-          <w:szCs w:val="14"/>
-        </w:rPr>
-        <w:t>). PhD Thesis, name of institution, Paris, France.</w:t>
-      </w:r>
+        <w:jc w:val="both"/>
+      </w:pPr>
     </w:p>
     <w:sectPr>
       <w:type w:val="continuous"/>
@@ -2804,6 +3924,119 @@
     </w:lvl>
   </w:abstractNum>
   <w:abstractNum w:abstractNumId="1" w15:restartNumberingAfterBreak="0">
+    <w:nsid w:val="0D3431F3"/>
+    <w:multiLevelType w:val="hybridMultilevel"/>
+    <w:tmpl w:val="5E0A421C"/>
+    <w:lvl w:ilvl="0" w:tplc="08090001">
+      <w:start w:val="1"/>
+      <w:numFmt w:val="bullet"/>
+      <w:lvlText w:val=""/>
+      <w:lvlJc w:val="left"/>
+      <w:pPr>
+        <w:ind w:left="720" w:hanging="360"/>
+      </w:pPr>
+      <w:rPr>
+        <w:rFonts w:ascii="Symbol" w:hAnsi="Symbol" w:hint="default"/>
+      </w:rPr>
+    </w:lvl>
+    <w:lvl w:ilvl="1" w:tplc="08090003" w:tentative="1">
+      <w:start w:val="1"/>
+      <w:numFmt w:val="bullet"/>
+      <w:lvlText w:val="o"/>
+      <w:lvlJc w:val="left"/>
+      <w:pPr>
+        <w:ind w:left="1440" w:hanging="360"/>
+      </w:pPr>
+      <w:rPr>
+        <w:rFonts w:ascii="Courier New" w:hAnsi="Courier New" w:cs="Courier New" w:hint="default"/>
+      </w:rPr>
+    </w:lvl>
+    <w:lvl w:ilvl="2" w:tplc="08090005" w:tentative="1">
+      <w:start w:val="1"/>
+      <w:numFmt w:val="bullet"/>
+      <w:lvlText w:val=""/>
+      <w:lvlJc w:val="left"/>
+      <w:pPr>
+        <w:ind w:left="2160" w:hanging="360"/>
+      </w:pPr>
+      <w:rPr>
+        <w:rFonts w:ascii="Wingdings" w:hAnsi="Wingdings" w:hint="default"/>
+      </w:rPr>
+    </w:lvl>
+    <w:lvl w:ilvl="3" w:tplc="08090001" w:tentative="1">
+      <w:start w:val="1"/>
+      <w:numFmt w:val="bullet"/>
+      <w:lvlText w:val=""/>
+      <w:lvlJc w:val="left"/>
+      <w:pPr>
+        <w:ind w:left="2880" w:hanging="360"/>
+      </w:pPr>
+      <w:rPr>
+        <w:rFonts w:ascii="Symbol" w:hAnsi="Symbol" w:hint="default"/>
+      </w:rPr>
+    </w:lvl>
+    <w:lvl w:ilvl="4" w:tplc="08090003" w:tentative="1">
+      <w:start w:val="1"/>
+      <w:numFmt w:val="bullet"/>
+      <w:lvlText w:val="o"/>
+      <w:lvlJc w:val="left"/>
+      <w:pPr>
+        <w:ind w:left="3600" w:hanging="360"/>
+      </w:pPr>
+      <w:rPr>
+        <w:rFonts w:ascii="Courier New" w:hAnsi="Courier New" w:cs="Courier New" w:hint="default"/>
+      </w:rPr>
+    </w:lvl>
+    <w:lvl w:ilvl="5" w:tplc="08090005" w:tentative="1">
+      <w:start w:val="1"/>
+      <w:numFmt w:val="bullet"/>
+      <w:lvlText w:val=""/>
+      <w:lvlJc w:val="left"/>
+      <w:pPr>
+        <w:ind w:left="4320" w:hanging="360"/>
+      </w:pPr>
+      <w:rPr>
+        <w:rFonts w:ascii="Wingdings" w:hAnsi="Wingdings" w:hint="default"/>
+      </w:rPr>
+    </w:lvl>
+    <w:lvl w:ilvl="6" w:tplc="08090001" w:tentative="1">
+      <w:start w:val="1"/>
+      <w:numFmt w:val="bullet"/>
+      <w:lvlText w:val=""/>
+      <w:lvlJc w:val="left"/>
+      <w:pPr>
+        <w:ind w:left="5040" w:hanging="360"/>
+      </w:pPr>
+      <w:rPr>
+        <w:rFonts w:ascii="Symbol" w:hAnsi="Symbol" w:hint="default"/>
+      </w:rPr>
+    </w:lvl>
+    <w:lvl w:ilvl="7" w:tplc="08090003" w:tentative="1">
+      <w:start w:val="1"/>
+      <w:numFmt w:val="bullet"/>
+      <w:lvlText w:val="o"/>
+      <w:lvlJc w:val="left"/>
+      <w:pPr>
+        <w:ind w:left="5760" w:hanging="360"/>
+      </w:pPr>
+      <w:rPr>
+        <w:rFonts w:ascii="Courier New" w:hAnsi="Courier New" w:cs="Courier New" w:hint="default"/>
+      </w:rPr>
+    </w:lvl>
+    <w:lvl w:ilvl="8" w:tplc="08090005" w:tentative="1">
+      <w:start w:val="1"/>
+      <w:numFmt w:val="bullet"/>
+      <w:lvlText w:val=""/>
+      <w:lvlJc w:val="left"/>
+      <w:pPr>
+        <w:ind w:left="6480" w:hanging="360"/>
+      </w:pPr>
+      <w:rPr>
+        <w:rFonts w:ascii="Wingdings" w:hAnsi="Wingdings" w:hint="default"/>
+      </w:rPr>
+    </w:lvl>
+  </w:abstractNum>
+  <w:abstractNum w:abstractNumId="2" w15:restartNumberingAfterBreak="0">
     <w:nsid w:val="347952ED"/>
     <w:multiLevelType w:val="hybridMultilevel"/>
     <w:tmpl w:val="22660D46"/>
@@ -2893,7 +4126,7 @@
       </w:pPr>
     </w:lvl>
   </w:abstractNum>
-  <w:abstractNum w:abstractNumId="2" w15:restartNumberingAfterBreak="0">
+  <w:abstractNum w:abstractNumId="3" w15:restartNumberingAfterBreak="0">
     <w:nsid w:val="40AB27A2"/>
     <w:multiLevelType w:val="multilevel"/>
     <w:tmpl w:val="892E409A"/>
@@ -3035,7 +4268,7 @@
       </w:rPr>
     </w:lvl>
   </w:abstractNum>
-  <w:abstractNum w:abstractNumId="3" w15:restartNumberingAfterBreak="0">
+  <w:abstractNum w:abstractNumId="4" w15:restartNumberingAfterBreak="0">
     <w:nsid w:val="44F93A6F"/>
     <w:multiLevelType w:val="multilevel"/>
     <w:tmpl w:val="5E58B856"/>
@@ -3176,7 +4409,7 @@
       </w:rPr>
     </w:lvl>
   </w:abstractNum>
-  <w:abstractNum w:abstractNumId="4" w15:restartNumberingAfterBreak="0">
+  <w:abstractNum w:abstractNumId="5" w15:restartNumberingAfterBreak="0">
     <w:nsid w:val="557D6F61"/>
     <w:multiLevelType w:val="hybridMultilevel"/>
     <w:tmpl w:val="1A360E4C"/>
@@ -3265,7 +4498,7 @@
       </w:pPr>
     </w:lvl>
   </w:abstractNum>
-  <w:abstractNum w:abstractNumId="5" w15:restartNumberingAfterBreak="0">
+  <w:abstractNum w:abstractNumId="6" w15:restartNumberingAfterBreak="0">
     <w:nsid w:val="5E8312F6"/>
     <w:multiLevelType w:val="hybridMultilevel"/>
     <w:tmpl w:val="5F828634"/>
@@ -3382,7 +4615,7 @@
       </w:pPr>
     </w:lvl>
   </w:abstractNum>
-  <w:abstractNum w:abstractNumId="6" w15:restartNumberingAfterBreak="0">
+  <w:abstractNum w:abstractNumId="7" w15:restartNumberingAfterBreak="0">
     <w:nsid w:val="63371086"/>
     <w:multiLevelType w:val="multilevel"/>
     <w:tmpl w:val="5B009628"/>
@@ -3523,7 +4756,7 @@
       </w:rPr>
     </w:lvl>
   </w:abstractNum>
-  <w:abstractNum w:abstractNumId="7" w15:restartNumberingAfterBreak="0">
+  <w:abstractNum w:abstractNumId="8" w15:restartNumberingAfterBreak="0">
     <w:nsid w:val="6E690407"/>
     <w:multiLevelType w:val="hybridMultilevel"/>
     <w:tmpl w:val="B364AB5E"/>
@@ -3664,7 +4897,7 @@
       </w:rPr>
     </w:lvl>
   </w:abstractNum>
-  <w:abstractNum w:abstractNumId="8" w15:restartNumberingAfterBreak="0">
+  <w:abstractNum w:abstractNumId="9" w15:restartNumberingAfterBreak="0">
     <w:nsid w:val="72F97A35"/>
     <w:multiLevelType w:val="hybridMultilevel"/>
     <w:tmpl w:val="6C1037E2"/>
@@ -3753,7 +4986,7 @@
       </w:pPr>
     </w:lvl>
   </w:abstractNum>
-  <w:abstractNum w:abstractNumId="9" w15:restartNumberingAfterBreak="0">
+  <w:abstractNum w:abstractNumId="10" w15:restartNumberingAfterBreak="0">
     <w:nsid w:val="77776D02"/>
     <w:multiLevelType w:val="hybridMultilevel"/>
     <w:tmpl w:val="E5627752"/>
@@ -3842,7 +5075,7 @@
       </w:pPr>
     </w:lvl>
   </w:abstractNum>
-  <w:abstractNum w:abstractNumId="10" w15:restartNumberingAfterBreak="0">
+  <w:abstractNum w:abstractNumId="11" w15:restartNumberingAfterBreak="0">
     <w:nsid w:val="7C8B3801"/>
     <w:multiLevelType w:val="multilevel"/>
     <w:tmpl w:val="DF0096DA"/>
@@ -3986,43 +5219,46 @@
     </w:lvl>
   </w:abstractNum>
   <w:num w:numId="1">
+    <w:abstractNumId w:val="6"/>
+  </w:num>
+  <w:num w:numId="2">
+    <w:abstractNumId w:val="8"/>
+  </w:num>
+  <w:num w:numId="3">
+    <w:abstractNumId w:val="4"/>
+  </w:num>
+  <w:num w:numId="4">
+    <w:abstractNumId w:val="3"/>
+  </w:num>
+  <w:num w:numId="5">
+    <w:abstractNumId w:val="7"/>
+  </w:num>
+  <w:num w:numId="6">
+    <w:abstractNumId w:val="7"/>
+  </w:num>
+  <w:num w:numId="7">
+    <w:abstractNumId w:val="7"/>
+  </w:num>
+  <w:num w:numId="8">
+    <w:abstractNumId w:val="11"/>
+  </w:num>
+  <w:num w:numId="9">
     <w:abstractNumId w:val="5"/>
   </w:num>
-  <w:num w:numId="2">
-    <w:abstractNumId w:val="7"/>
+  <w:num w:numId="10">
+    <w:abstractNumId w:val="9"/>
   </w:num>
-  <w:num w:numId="3">
-    <w:abstractNumId w:val="3"/>
-  </w:num>
-  <w:num w:numId="4">
-    <w:abstractNumId w:val="2"/>
-  </w:num>
-  <w:num w:numId="5">
-    <w:abstractNumId w:val="6"/>
-  </w:num>
-  <w:num w:numId="6">
-    <w:abstractNumId w:val="6"/>
-  </w:num>
-  <w:num w:numId="7">
-    <w:abstractNumId w:val="6"/>
-  </w:num>
-  <w:num w:numId="8">
+  <w:num w:numId="11">
     <w:abstractNumId w:val="10"/>
   </w:num>
-  <w:num w:numId="9">
-    <w:abstractNumId w:val="4"/>
-  </w:num>
-  <w:num w:numId="10">
-    <w:abstractNumId w:val="8"/>
-  </w:num>
-  <w:num w:numId="11">
-    <w:abstractNumId w:val="9"/>
-  </w:num>
   <w:num w:numId="12">
-    <w:abstractNumId w:val="1"/>
+    <w:abstractNumId w:val="2"/>
   </w:num>
   <w:num w:numId="13">
     <w:abstractNumId w:val="0"/>
+  </w:num>
+  <w:num w:numId="14">
+    <w:abstractNumId w:val="1"/>
   </w:num>
 </w:numbering>
 </file>
@@ -4580,7 +5816,6 @@
   <w:style w:type="character" w:default="1" w:styleId="DefaultParagraphFont">
     <w:name w:val="Default Paragraph Font"/>
     <w:uiPriority w:val="1"/>
-    <w:semiHidden/>
     <w:unhideWhenUsed/>
   </w:style>
   <w:style w:type="table" w:default="1" w:styleId="TableNormal">
@@ -5745,7 +6980,935 @@
       <w:lang w:val="en-US" w:eastAsia="en-US"/>
     </w:rPr>
   </w:style>
+  <w:style w:type="paragraph" w:styleId="ListParagraph">
+    <w:name w:val="List Paragraph"/>
+    <w:basedOn w:val="Normal"/>
+    <w:uiPriority w:val="34"/>
+    <w:qFormat/>
+    <w:rsid w:val="00AA3191"/>
+    <w:pPr>
+      <w:ind w:left="720"/>
+      <w:contextualSpacing/>
+    </w:pPr>
+  </w:style>
+  <w:style w:type="character" w:styleId="PlaceholderText">
+    <w:name w:val="Placeholder Text"/>
+    <w:basedOn w:val="DefaultParagraphFont"/>
+    <w:uiPriority w:val="99"/>
+    <w:semiHidden/>
+    <w:rsid w:val="00FE27D7"/>
+    <w:rPr>
+      <w:color w:val="808080"/>
+    </w:rPr>
+  </w:style>
+  <w:style w:type="paragraph" w:customStyle="1" w:styleId="CitaviBibliographyEntry">
+    <w:name w:val="Citavi Bibliography Entry"/>
+    <w:basedOn w:val="Normal"/>
+    <w:link w:val="CitaviBibliographyEntryChar"/>
+    <w:rsid w:val="00FE27D7"/>
+  </w:style>
+  <w:style w:type="character" w:customStyle="1" w:styleId="CitaviBibliographyEntryChar">
+    <w:name w:val="Citavi Bibliography Entry Char"/>
+    <w:basedOn w:val="DefaultParagraphFont"/>
+    <w:link w:val="CitaviBibliographyEntry"/>
+    <w:rsid w:val="00FE27D7"/>
+    <w:rPr>
+      <w:rFonts w:ascii="Times" w:hAnsi="Times"/>
+      <w:szCs w:val="24"/>
+      <w:lang w:val="en-US" w:eastAsia="en-US"/>
+    </w:rPr>
+  </w:style>
+  <w:style w:type="paragraph" w:customStyle="1" w:styleId="CitaviBibliographyHeading">
+    <w:name w:val="Citavi Bibliography Heading"/>
+    <w:basedOn w:val="Heading1"/>
+    <w:link w:val="CitaviBibliographyHeadingChar"/>
+    <w:rsid w:val="00FE27D7"/>
+  </w:style>
+  <w:style w:type="character" w:customStyle="1" w:styleId="CitaviBibliographyHeadingChar">
+    <w:name w:val="Citavi Bibliography Heading Char"/>
+    <w:basedOn w:val="DefaultParagraphFont"/>
+    <w:link w:val="CitaviBibliographyHeading"/>
+    <w:rsid w:val="00FE27D7"/>
+    <w:rPr>
+      <w:rFonts w:ascii="Helvetica" w:hAnsi="Helvetica"/>
+      <w:b/>
+      <w:lang w:val="en-US" w:eastAsia="en-US"/>
+    </w:rPr>
+  </w:style>
+  <w:style w:type="paragraph" w:customStyle="1" w:styleId="CitaviBibliographySubheading1">
+    <w:name w:val="Citavi Bibliography Subheading 1"/>
+    <w:basedOn w:val="Heading2"/>
+    <w:link w:val="CitaviBibliographySubheading1Char"/>
+    <w:rsid w:val="00FE27D7"/>
+    <w:pPr>
+      <w:outlineLvl w:val="9"/>
+    </w:pPr>
+  </w:style>
+  <w:style w:type="character" w:customStyle="1" w:styleId="CitaviBibliographySubheading1Char">
+    <w:name w:val="Citavi Bibliography Subheading 1 Char"/>
+    <w:basedOn w:val="DefaultParagraphFont"/>
+    <w:link w:val="CitaviBibliographySubheading1"/>
+    <w:rsid w:val="00FE27D7"/>
+    <w:rPr>
+      <w:b/>
+      <w:bCs/>
+      <w:sz w:val="18"/>
+      <w:szCs w:val="18"/>
+      <w:lang w:val="en-US" w:eastAsia="en-US"/>
+    </w:rPr>
+  </w:style>
+  <w:style w:type="paragraph" w:customStyle="1" w:styleId="CitaviBibliographySubheading2">
+    <w:name w:val="Citavi Bibliography Subheading 2"/>
+    <w:basedOn w:val="Heading3"/>
+    <w:link w:val="CitaviBibliographySubheading2Char"/>
+    <w:rsid w:val="00FE27D7"/>
+    <w:pPr>
+      <w:jc w:val="left"/>
+      <w:outlineLvl w:val="9"/>
+    </w:pPr>
+  </w:style>
+  <w:style w:type="character" w:customStyle="1" w:styleId="CitaviBibliographySubheading2Char">
+    <w:name w:val="Citavi Bibliography Subheading 2 Char"/>
+    <w:basedOn w:val="DefaultParagraphFont"/>
+    <w:link w:val="CitaviBibliographySubheading2"/>
+    <w:rsid w:val="00FE27D7"/>
+    <w:rPr>
+      <w:b/>
+      <w:sz w:val="16"/>
+      <w:szCs w:val="16"/>
+      <w:lang w:val="en-US" w:eastAsia="en-US"/>
+    </w:rPr>
+  </w:style>
+  <w:style w:type="paragraph" w:customStyle="1" w:styleId="CitaviBibliographySubheading3">
+    <w:name w:val="Citavi Bibliography Subheading 3"/>
+    <w:basedOn w:val="Heading4"/>
+    <w:link w:val="CitaviBibliographySubheading3Char"/>
+    <w:rsid w:val="00FE27D7"/>
+    <w:pPr>
+      <w:outlineLvl w:val="9"/>
+    </w:pPr>
+  </w:style>
+  <w:style w:type="character" w:customStyle="1" w:styleId="CitaviBibliographySubheading3Char">
+    <w:name w:val="Citavi Bibliography Subheading 3 Char"/>
+    <w:basedOn w:val="DefaultParagraphFont"/>
+    <w:link w:val="CitaviBibliographySubheading3"/>
+    <w:rsid w:val="00FE27D7"/>
+    <w:rPr>
+      <w:b/>
+      <w:bCs/>
+      <w:sz w:val="28"/>
+      <w:szCs w:val="28"/>
+      <w:lang w:val="en-US" w:eastAsia="en-US"/>
+    </w:rPr>
+  </w:style>
+  <w:style w:type="paragraph" w:customStyle="1" w:styleId="CitaviBibliographySubheading4">
+    <w:name w:val="Citavi Bibliography Subheading 4"/>
+    <w:basedOn w:val="Heading5"/>
+    <w:link w:val="CitaviBibliographySubheading4Char"/>
+    <w:rsid w:val="00FE27D7"/>
+    <w:pPr>
+      <w:outlineLvl w:val="9"/>
+    </w:pPr>
+  </w:style>
+  <w:style w:type="character" w:customStyle="1" w:styleId="CitaviBibliographySubheading4Char">
+    <w:name w:val="Citavi Bibliography Subheading 4 Char"/>
+    <w:basedOn w:val="DefaultParagraphFont"/>
+    <w:link w:val="CitaviBibliographySubheading4"/>
+    <w:rsid w:val="00FE27D7"/>
+    <w:rPr>
+      <w:rFonts w:ascii="Times" w:hAnsi="Times"/>
+      <w:b/>
+      <w:bCs/>
+      <w:i/>
+      <w:iCs/>
+      <w:sz w:val="26"/>
+      <w:szCs w:val="26"/>
+      <w:lang w:val="en-US" w:eastAsia="en-US"/>
+    </w:rPr>
+  </w:style>
+  <w:style w:type="paragraph" w:customStyle="1" w:styleId="CitaviBibliographySubheading5">
+    <w:name w:val="Citavi Bibliography Subheading 5"/>
+    <w:basedOn w:val="Heading6"/>
+    <w:link w:val="CitaviBibliographySubheading5Char"/>
+    <w:rsid w:val="00FE27D7"/>
+    <w:pPr>
+      <w:jc w:val="both"/>
+      <w:outlineLvl w:val="9"/>
+    </w:pPr>
+  </w:style>
+  <w:style w:type="character" w:customStyle="1" w:styleId="CitaviBibliographySubheading5Char">
+    <w:name w:val="Citavi Bibliography Subheading 5 Char"/>
+    <w:basedOn w:val="DefaultParagraphFont"/>
+    <w:link w:val="CitaviBibliographySubheading5"/>
+    <w:rsid w:val="00FE27D7"/>
+    <w:rPr>
+      <w:b/>
+      <w:bCs/>
+      <w:sz w:val="22"/>
+      <w:szCs w:val="22"/>
+      <w:lang w:val="en-US" w:eastAsia="en-US"/>
+    </w:rPr>
+  </w:style>
+  <w:style w:type="paragraph" w:customStyle="1" w:styleId="CitaviBibliographySubheading6">
+    <w:name w:val="Citavi Bibliography Subheading 6"/>
+    <w:basedOn w:val="Heading7"/>
+    <w:link w:val="CitaviBibliographySubheading6Char"/>
+    <w:rsid w:val="00FE27D7"/>
+    <w:pPr>
+      <w:jc w:val="both"/>
+      <w:outlineLvl w:val="9"/>
+    </w:pPr>
+  </w:style>
+  <w:style w:type="character" w:customStyle="1" w:styleId="CitaviBibliographySubheading6Char">
+    <w:name w:val="Citavi Bibliography Subheading 6 Char"/>
+    <w:basedOn w:val="DefaultParagraphFont"/>
+    <w:link w:val="CitaviBibliographySubheading6"/>
+    <w:rsid w:val="00FE27D7"/>
+    <w:rPr>
+      <w:sz w:val="24"/>
+      <w:szCs w:val="24"/>
+      <w:lang w:val="en-US" w:eastAsia="en-US"/>
+    </w:rPr>
+  </w:style>
+  <w:style w:type="paragraph" w:customStyle="1" w:styleId="CitaviBibliographySubheading7">
+    <w:name w:val="Citavi Bibliography Subheading 7"/>
+    <w:basedOn w:val="Heading8"/>
+    <w:link w:val="CitaviBibliographySubheading7Char"/>
+    <w:rsid w:val="00FE27D7"/>
+    <w:pPr>
+      <w:jc w:val="both"/>
+      <w:outlineLvl w:val="9"/>
+    </w:pPr>
+  </w:style>
+  <w:style w:type="character" w:customStyle="1" w:styleId="CitaviBibliographySubheading7Char">
+    <w:name w:val="Citavi Bibliography Subheading 7 Char"/>
+    <w:basedOn w:val="DefaultParagraphFont"/>
+    <w:link w:val="CitaviBibliographySubheading7"/>
+    <w:rsid w:val="00FE27D7"/>
+    <w:rPr>
+      <w:i/>
+      <w:iCs/>
+      <w:sz w:val="24"/>
+      <w:szCs w:val="24"/>
+      <w:lang w:val="en-US" w:eastAsia="en-US"/>
+    </w:rPr>
+  </w:style>
+  <w:style w:type="paragraph" w:customStyle="1" w:styleId="CitaviBibliographySubheading8">
+    <w:name w:val="Citavi Bibliography Subheading 8"/>
+    <w:basedOn w:val="Heading9"/>
+    <w:link w:val="CitaviBibliographySubheading8Char"/>
+    <w:rsid w:val="00FE27D7"/>
+    <w:pPr>
+      <w:jc w:val="both"/>
+      <w:outlineLvl w:val="9"/>
+    </w:pPr>
+  </w:style>
+  <w:style w:type="character" w:customStyle="1" w:styleId="CitaviBibliographySubheading8Char">
+    <w:name w:val="Citavi Bibliography Subheading 8 Char"/>
+    <w:basedOn w:val="DefaultParagraphFont"/>
+    <w:link w:val="CitaviBibliographySubheading8"/>
+    <w:rsid w:val="00FE27D7"/>
+    <w:rPr>
+      <w:rFonts w:ascii="Arial" w:hAnsi="Arial" w:cs="Arial"/>
+      <w:sz w:val="22"/>
+      <w:szCs w:val="22"/>
+      <w:lang w:val="en-US" w:eastAsia="en-US"/>
+    </w:rPr>
+  </w:style>
 </w:styles>
+</file>
+
+<file path=word/glossary/document.xml><?xml version="1.0" encoding="utf-8"?>
+<w:glossaryDocument xmlns:wpc="http://schemas.microsoft.com/office/word/2010/wordprocessingCanvas" xmlns:cx="http://schemas.microsoft.com/office/drawing/2014/chartex" xmlns:cx1="http://schemas.microsoft.com/office/drawing/2015/9/8/chartex" xmlns:cx2="http://schemas.microsoft.com/office/drawing/2015/10/21/chartex" xmlns:cx3="http://schemas.microsoft.com/office/drawing/2016/5/9/chartex" xmlns:cx4="http://schemas.microsoft.com/office/drawing/2016/5/10/chartex" xmlns:cx5="http://schemas.microsoft.com/office/drawing/2016/5/11/chartex" xmlns:cx6="http://schemas.microsoft.com/office/drawing/2016/5/12/chartex" xmlns:cx7="http://schemas.microsoft.com/office/drawing/2016/5/13/chartex" xmlns:cx8="http://schemas.microsoft.com/office/drawing/2016/5/14/chartex" xmlns:mc="http://schemas.openxmlformats.org/markup-compatibility/2006" xmlns:aink="http://schemas.microsoft.com/office/drawing/2016/ink" xmlns:am3d="http://schemas.microsoft.com/office/drawing/2017/model3d" xmlns:o="urn:schemas-microsoft-com:office:office" xmlns:r="http://schemas.openxmlformats.org/officeDocument/2006/relationships" xmlns:m="http://schemas.openxmlformats.org/officeDocument/2006/math" xmlns:v="urn:schemas-microsoft-com:vml" xmlns:wp14="http://schemas.microsoft.com/office/word/2010/wordprocessingDrawing" xmlns:wp="http://schemas.openxmlformats.org/drawingml/2006/wordprocessingDrawing" xmlns:w10="urn:schemas-microsoft-com:office:word" xmlns:w="http://schemas.openxmlformats.org/wordprocessingml/2006/main" xmlns:w14="http://schemas.microsoft.com/office/word/2010/wordml" xmlns:w15="http://schemas.microsoft.com/office/word/2012/wordml" xmlns:w16cid="http://schemas.microsoft.com/office/word/2016/wordml/cid" xmlns:w16se="http://schemas.microsoft.com/office/word/2015/wordml/symex" xmlns:wpg="http://schemas.microsoft.com/office/word/2010/wordprocessingGroup" xmlns:wpi="http://schemas.microsoft.com/office/word/2010/wordprocessingInk" xmlns:wne="http://schemas.microsoft.com/office/word/2006/wordml" xmlns:wps="http://schemas.microsoft.com/office/word/2010/wordprocessingShape" mc:Ignorable="w14 w15 w16se w16cid wp14">
+  <w:docParts>
+    <w:docPart>
+      <w:docPartPr>
+        <w:name w:val="DefaultPlaceholder_-1854013440"/>
+        <w:category>
+          <w:name w:val="General"/>
+          <w:gallery w:val="placeholder"/>
+        </w:category>
+        <w:types>
+          <w:type w:val="bbPlcHdr"/>
+        </w:types>
+        <w:behaviors>
+          <w:behavior w:val="content"/>
+        </w:behaviors>
+        <w:guid w:val="{1C21E63D-BCBE-4E52-A038-AC1DA3F586FF}"/>
+      </w:docPartPr>
+      <w:docPartBody>
+        <w:p>
+          <w:r>
+            <w:rPr>
+              <w:rStyle w:val="PlaceholderText"/>
+            </w:rPr>
+            <w:t>Click or tap here to enter text.</w:t>
+          </w:r>
+        </w:p>
+      </w:docPartBody>
+    </w:docPart>
+    <w:docPart>
+      <w:docPartPr>
+        <w:name w:val="22B6F16CFE1D469185254922CD31B7C0"/>
+        <w:category>
+          <w:name w:val="General"/>
+          <w:gallery w:val="placeholder"/>
+        </w:category>
+        <w:types>
+          <w:type w:val="bbPlcHdr"/>
+        </w:types>
+        <w:behaviors>
+          <w:behavior w:val="content"/>
+        </w:behaviors>
+        <w:guid w:val="{85EB2B81-FD68-428E-8D2C-32E06B04FB50}"/>
+      </w:docPartPr>
+      <w:docPartBody>
+        <w:p>
+          <w:pPr>
+            <w:pStyle w:val="22B6F16CFE1D469185254922CD31B7C0"/>
+          </w:pPr>
+          <w:r>
+            <w:rPr>
+              <w:rStyle w:val="PlaceholderText"/>
+            </w:rPr>
+            <w:t>Click or tap here to enter text.</w:t>
+          </w:r>
+        </w:p>
+      </w:docPartBody>
+    </w:docPart>
+    <w:docPart>
+      <w:docPartPr>
+        <w:name w:val="C3C722CF29094BFA887D0EF8266A71C0"/>
+        <w:category>
+          <w:name w:val="General"/>
+          <w:gallery w:val="placeholder"/>
+        </w:category>
+        <w:types>
+          <w:type w:val="bbPlcHdr"/>
+        </w:types>
+        <w:behaviors>
+          <w:behavior w:val="content"/>
+        </w:behaviors>
+        <w:guid w:val="{B88818DC-3340-456F-B55B-FC5E13D4D026}"/>
+      </w:docPartPr>
+      <w:docPartBody>
+        <w:p>
+          <w:pPr>
+            <w:pStyle w:val="C3C722CF29094BFA887D0EF8266A71C0"/>
+          </w:pPr>
+          <w:r>
+            <w:rPr>
+              <w:rStyle w:val="PlaceholderText"/>
+            </w:rPr>
+            <w:t>Click or tap here to enter text.</w:t>
+          </w:r>
+        </w:p>
+      </w:docPartBody>
+    </w:docPart>
+  </w:docParts>
+</w:glossaryDocument>
+</file>
+
+<file path=word/glossary/fontTable.xml><?xml version="1.0" encoding="utf-8"?>
+<w:fonts xmlns:mc="http://schemas.openxmlformats.org/markup-compatibility/2006" xmlns:r="http://schemas.openxmlformats.org/officeDocument/2006/relationships" xmlns:w="http://schemas.openxmlformats.org/wordprocessingml/2006/main" xmlns:w14="http://schemas.microsoft.com/office/word/2010/wordml" xmlns:w15="http://schemas.microsoft.com/office/word/2012/wordml" xmlns:w16cid="http://schemas.microsoft.com/office/word/2016/wordml/cid" xmlns:w16se="http://schemas.microsoft.com/office/word/2015/wordml/symex" mc:Ignorable="w14 w15 w16se w16cid">
+  <w:font w:name="Times New Roman">
+    <w:panose1 w:val="02020603050405020304"/>
+    <w:charset w:val="00"/>
+    <w:family w:val="roman"/>
+    <w:pitch w:val="variable"/>
+    <w:sig w:usb0="E0002AFF" w:usb1="C0007843" w:usb2="00000009" w:usb3="00000000" w:csb0="000001FF" w:csb1="00000000"/>
+  </w:font>
+  <w:font w:name="Symbol">
+    <w:panose1 w:val="05050102010706020507"/>
+    <w:charset w:val="02"/>
+    <w:family w:val="roman"/>
+    <w:pitch w:val="variable"/>
+    <w:sig w:usb0="00000000" w:usb1="10000000" w:usb2="00000000" w:usb3="00000000" w:csb0="80000000" w:csb1="00000000"/>
+  </w:font>
+  <w:font w:name="Courier New">
+    <w:panose1 w:val="02070309020205020404"/>
+    <w:charset w:val="00"/>
+    <w:family w:val="modern"/>
+    <w:pitch w:val="fixed"/>
+    <w:sig w:usb0="E0002EFF" w:usb1="C0007843" w:usb2="00000009" w:usb3="00000000" w:csb0="000001FF" w:csb1="00000000"/>
+  </w:font>
+  <w:font w:name="Wingdings">
+    <w:panose1 w:val="05000000000000000000"/>
+    <w:charset w:val="02"/>
+    <w:family w:val="auto"/>
+    <w:pitch w:val="variable"/>
+    <w:sig w:usb0="00000000" w:usb1="10000000" w:usb2="00000000" w:usb3="00000000" w:csb0="80000000" w:csb1="00000000"/>
+  </w:font>
+  <w:font w:name="Times">
+    <w:panose1 w:val="02020603050405020304"/>
+    <w:charset w:val="00"/>
+    <w:family w:val="roman"/>
+    <w:pitch w:val="variable"/>
+    <w:sig w:usb0="E0002EFF" w:usb1="C000785B" w:usb2="00000009" w:usb3="00000000" w:csb0="000001FF" w:csb1="00000000"/>
+  </w:font>
+  <w:font w:name="Helvetica">
+    <w:panose1 w:val="020B0604020202020204"/>
+    <w:charset w:val="00"/>
+    <w:family w:val="swiss"/>
+    <w:pitch w:val="variable"/>
+    <w:sig w:usb0="E0002EFF" w:usb1="C000785B" w:usb2="00000009" w:usb3="00000000" w:csb0="000001FF" w:csb1="00000000"/>
+  </w:font>
+  <w:font w:name="Arial">
+    <w:panose1 w:val="020B0604020202020204"/>
+    <w:charset w:val="00"/>
+    <w:family w:val="swiss"/>
+    <w:pitch w:val="variable"/>
+    <w:sig w:usb0="E0002AFF" w:usb1="C0007843" w:usb2="00000009" w:usb3="00000000" w:csb0="000001FF" w:csb1="00000000"/>
+  </w:font>
+  <w:font w:name="Helvetica-Light">
+    <w:altName w:val="Arial"/>
+    <w:panose1 w:val="00000000000000000000"/>
+    <w:charset w:val="00"/>
+    <w:family w:val="roman"/>
+    <w:notTrueType/>
+    <w:pitch w:val="variable"/>
+    <w:sig w:usb0="00000003" w:usb1="00000000" w:usb2="00000000" w:usb3="00000000" w:csb0="00000001" w:csb1="00000000"/>
+  </w:font>
+  <w:font w:name="Tahoma">
+    <w:panose1 w:val="020B0604030504040204"/>
+    <w:charset w:val="00"/>
+    <w:family w:val="swiss"/>
+    <w:pitch w:val="variable"/>
+    <w:sig w:usb0="E1002EFF" w:usb1="C000605B" w:usb2="00000029" w:usb3="00000000" w:csb0="000101FF" w:csb1="00000000"/>
+  </w:font>
+  <w:font w:name="AdvPS2AA1">
+    <w:altName w:val="Calibri"/>
+    <w:panose1 w:val="00000000000000000000"/>
+    <w:charset w:val="00"/>
+    <w:family w:val="swiss"/>
+    <w:notTrueType/>
+    <w:pitch w:val="default"/>
+    <w:sig w:usb0="00000003" w:usb1="00000000" w:usb2="00000000" w:usb3="00000000" w:csb0="00000001" w:csb1="00000000"/>
+  </w:font>
+  <w:font w:name="AdvPS2A83">
+    <w:altName w:val="Calibri"/>
+    <w:panose1 w:val="00000000000000000000"/>
+    <w:charset w:val="00"/>
+    <w:family w:val="swiss"/>
+    <w:notTrueType/>
+    <w:pitch w:val="default"/>
+    <w:sig w:usb0="00000003" w:usb1="00000000" w:usb2="00000000" w:usb3="00000000" w:csb0="00000001" w:csb1="00000000"/>
+  </w:font>
+  <w:font w:name="Cambria">
+    <w:panose1 w:val="02040503050406030204"/>
+    <w:charset w:val="00"/>
+    <w:family w:val="roman"/>
+    <w:pitch w:val="variable"/>
+    <w:sig w:usb0="E00006FF" w:usb1="420024FF" w:usb2="02000000" w:usb3="00000000" w:csb0="0000019F" w:csb1="00000000"/>
+  </w:font>
+  <w:font w:name="Calibri">
+    <w:panose1 w:val="020F0502020204030204"/>
+    <w:charset w:val="00"/>
+    <w:family w:val="swiss"/>
+    <w:pitch w:val="variable"/>
+    <w:sig w:usb0="E00002FF" w:usb1="4000ACFF" w:usb2="00000001" w:usb3="00000000" w:csb0="0000019F" w:csb1="00000000"/>
+  </w:font>
+  <w:font w:name="Calibri Light">
+    <w:panose1 w:val="020F0302020204030204"/>
+    <w:charset w:val="00"/>
+    <w:family w:val="swiss"/>
+    <w:pitch w:val="variable"/>
+    <w:sig w:usb0="A00002EF" w:usb1="4000207B" w:usb2="00000000" w:usb3="00000000" w:csb0="0000009F" w:csb1="00000000"/>
+  </w:font>
+</w:fonts>
+</file>
+
+<file path=word/glossary/settings.xml><?xml version="1.0" encoding="utf-8"?>
+<w:settings xmlns:mc="http://schemas.openxmlformats.org/markup-compatibility/2006" xmlns:o="urn:schemas-microsoft-com:office:office" xmlns:r="http://schemas.openxmlformats.org/officeDocument/2006/relationships" xmlns:m="http://schemas.openxmlformats.org/officeDocument/2006/math" xmlns:v="urn:schemas-microsoft-com:vml" xmlns:w10="urn:schemas-microsoft-com:office:word" xmlns:w="http://schemas.openxmlformats.org/wordprocessingml/2006/main" xmlns:w14="http://schemas.microsoft.com/office/word/2010/wordml" xmlns:w15="http://schemas.microsoft.com/office/word/2012/wordml" xmlns:w16cid="http://schemas.microsoft.com/office/word/2016/wordml/cid" xmlns:w16se="http://schemas.microsoft.com/office/word/2015/wordml/symex" xmlns:sl="http://schemas.openxmlformats.org/schemaLibrary/2006/main" mc:Ignorable="w14 w15 w16se w16cid">
+  <w:view w:val="normal"/>
+  <w:defaultTabStop w:val="720"/>
+  <w:characterSpacingControl w:val="doNotCompress"/>
+  <w:compat>
+    <w:useFELayout/>
+    <w:compatSetting w:name="compatibilityMode" w:uri="http://schemas.microsoft.com/office/word" w:val="15"/>
+    <w:compatSetting w:name="overrideTableStyleFontSizeAndJustification" w:uri="http://schemas.microsoft.com/office/word" w:val="1"/>
+    <w:compatSetting w:name="enableOpenTypeFeatures" w:uri="http://schemas.microsoft.com/office/word" w:val="1"/>
+    <w:compatSetting w:name="doNotFlipMirrorIndents" w:uri="http://schemas.microsoft.com/office/word" w:val="1"/>
+    <w:compatSetting w:name="differentiateMultirowTableHeaders" w:uri="http://schemas.microsoft.com/office/word" w:val="1"/>
+    <w:compatSetting w:name="useWord2013TrackBottomHyphenation" w:uri="http://schemas.microsoft.com/office/word" w:val="0"/>
+  </w:compat>
+  <w:rsids>
+    <w:rsidRoot w:val="00321E4E"/>
+    <w:rsid w:val="00321E4E"/>
+    <w:rsid w:val="006B3418"/>
+  </w:rsids>
+  <m:mathPr>
+    <m:mathFont m:val="Cambria Math"/>
+    <m:brkBin m:val="before"/>
+    <m:brkBinSub m:val="--"/>
+    <m:smallFrac m:val="0"/>
+    <m:dispDef/>
+    <m:lMargin m:val="0"/>
+    <m:rMargin m:val="0"/>
+    <m:defJc m:val="centerGroup"/>
+    <m:wrapIndent m:val="1440"/>
+    <m:intLim m:val="subSup"/>
+    <m:naryLim m:val="undOvr"/>
+  </m:mathPr>
+  <w:themeFontLang w:val="en-GB"/>
+  <w:clrSchemeMapping w:bg1="light1" w:t1="dark1" w:bg2="light2" w:t2="dark2" w:accent1="accent1" w:accent2="accent2" w:accent3="accent3" w:accent4="accent4" w:accent5="accent5" w:accent6="accent6" w:hyperlink="hyperlink" w:followedHyperlink="followedHyperlink"/>
+  <w:decimalSymbol w:val="."/>
+  <w:listSeparator w:val=","/>
+  <w15:chartTrackingRefBased/>
+</w:settings>
+</file>
+
+<file path=word/glossary/styles.xml><?xml version="1.0" encoding="utf-8"?>
+<w:styles xmlns:mc="http://schemas.openxmlformats.org/markup-compatibility/2006" xmlns:r="http://schemas.openxmlformats.org/officeDocument/2006/relationships" xmlns:w="http://schemas.openxmlformats.org/wordprocessingml/2006/main" xmlns:w14="http://schemas.microsoft.com/office/word/2010/wordml" xmlns:w15="http://schemas.microsoft.com/office/word/2012/wordml" xmlns:w16cid="http://schemas.microsoft.com/office/word/2016/wordml/cid" xmlns:w16se="http://schemas.microsoft.com/office/word/2015/wordml/symex" mc:Ignorable="w14 w15 w16se w16cid">
+  <w:docDefaults>
+    <w:rPrDefault>
+      <w:rPr>
+        <w:rFonts w:asciiTheme="minorHAnsi" w:eastAsiaTheme="minorEastAsia" w:hAnsiTheme="minorHAnsi" w:cstheme="minorBidi"/>
+        <w:sz w:val="22"/>
+        <w:szCs w:val="22"/>
+        <w:lang w:val="en-GB" w:eastAsia="en-GB" w:bidi="ar-SA"/>
+      </w:rPr>
+    </w:rPrDefault>
+    <w:pPrDefault>
+      <w:pPr>
+        <w:spacing w:after="160" w:line="259" w:lineRule="auto"/>
+      </w:pPr>
+    </w:pPrDefault>
+  </w:docDefaults>
+  <w:latentStyles w:defLockedState="0" w:defUIPriority="99" w:defSemiHidden="0" w:defUnhideWhenUsed="0" w:defQFormat="0" w:count="375">
+    <w:lsdException w:name="Normal" w:uiPriority="0" w:qFormat="1"/>
+    <w:lsdException w:name="heading 1" w:uiPriority="9" w:qFormat="1"/>
+    <w:lsdException w:name="heading 2" w:semiHidden="1" w:uiPriority="9" w:unhideWhenUsed="1" w:qFormat="1"/>
+    <w:lsdException w:name="heading 3" w:semiHidden="1" w:uiPriority="9" w:unhideWhenUsed="1" w:qFormat="1"/>
+    <w:lsdException w:name="heading 4" w:semiHidden="1" w:uiPriority="9" w:unhideWhenUsed="1" w:qFormat="1"/>
+    <w:lsdException w:name="heading 5" w:semiHidden="1" w:uiPriority="9" w:unhideWhenUsed="1" w:qFormat="1"/>
+    <w:lsdException w:name="heading 6" w:semiHidden="1" w:uiPriority="9" w:unhideWhenUsed="1" w:qFormat="1"/>
+    <w:lsdException w:name="heading 7" w:semiHidden="1" w:uiPriority="9" w:unhideWhenUsed="1" w:qFormat="1"/>
+    <w:lsdException w:name="heading 8" w:semiHidden="1" w:uiPriority="9" w:unhideWhenUsed="1" w:qFormat="1"/>
+    <w:lsdException w:name="heading 9" w:semiHidden="1" w:uiPriority="9" w:unhideWhenUsed="1" w:qFormat="1"/>
+    <w:lsdException w:name="index 1" w:semiHidden="1" w:unhideWhenUsed="1"/>
+    <w:lsdException w:name="index 2" w:semiHidden="1" w:unhideWhenUsed="1"/>
+    <w:lsdException w:name="index 3" w:semiHidden="1" w:unhideWhenUsed="1"/>
+    <w:lsdException w:name="index 4" w:semiHidden="1" w:unhideWhenUsed="1"/>
+    <w:lsdException w:name="index 5" w:semiHidden="1" w:unhideWhenUsed="1"/>
+    <w:lsdException w:name="index 6" w:semiHidden="1" w:unhideWhenUsed="1"/>
+    <w:lsdException w:name="index 7" w:semiHidden="1" w:unhideWhenUsed="1"/>
+    <w:lsdException w:name="index 8" w:semiHidden="1" w:unhideWhenUsed="1"/>
+    <w:lsdException w:name="index 9" w:semiHidden="1" w:unhideWhenUsed="1"/>
+    <w:lsdException w:name="toc 1" w:semiHidden="1" w:uiPriority="39" w:unhideWhenUsed="1"/>
+    <w:lsdException w:name="toc 2" w:semiHidden="1" w:uiPriority="39" w:unhideWhenUsed="1"/>
+    <w:lsdException w:name="toc 3" w:semiHidden="1" w:uiPriority="39" w:unhideWhenUsed="1"/>
+    <w:lsdException w:name="toc 4" w:semiHidden="1" w:uiPriority="39" w:unhideWhenUsed="1"/>
+    <w:lsdException w:name="toc 5" w:semiHidden="1" w:uiPriority="39" w:unhideWhenUsed="1"/>
+    <w:lsdException w:name="toc 6" w:semiHidden="1" w:uiPriority="39" w:unhideWhenUsed="1"/>
+    <w:lsdException w:name="toc 7" w:semiHidden="1" w:uiPriority="39" w:unhideWhenUsed="1"/>
+    <w:lsdException w:name="toc 8" w:semiHidden="1" w:uiPriority="39" w:unhideWhenUsed="1"/>
+    <w:lsdException w:name="toc 9" w:semiHidden="1" w:uiPriority="39" w:unhideWhenUsed="1"/>
+    <w:lsdException w:name="Normal Indent" w:semiHidden="1" w:unhideWhenUsed="1"/>
+    <w:lsdException w:name="footnote text" w:semiHidden="1" w:unhideWhenUsed="1"/>
+    <w:lsdException w:name="annotation text" w:semiHidden="1" w:unhideWhenUsed="1"/>
+    <w:lsdException w:name="header" w:semiHidden="1" w:unhideWhenUsed="1"/>
+    <w:lsdException w:name="footer" w:semiHidden="1" w:unhideWhenUsed="1"/>
+    <w:lsdException w:name="index heading" w:semiHidden="1" w:unhideWhenUsed="1"/>
+    <w:lsdException w:name="caption" w:semiHidden="1" w:uiPriority="35" w:unhideWhenUsed="1" w:qFormat="1"/>
+    <w:lsdException w:name="table of figures" w:semiHidden="1" w:unhideWhenUsed="1"/>
+    <w:lsdException w:name="envelope address" w:semiHidden="1" w:unhideWhenUsed="1"/>
+    <w:lsdException w:name="envelope return" w:semiHidden="1" w:unhideWhenUsed="1"/>
+    <w:lsdException w:name="footnote reference" w:semiHidden="1" w:unhideWhenUsed="1"/>
+    <w:lsdException w:name="annotation reference" w:semiHidden="1" w:unhideWhenUsed="1"/>
+    <w:lsdException w:name="line number" w:semiHidden="1" w:unhideWhenUsed="1"/>
+    <w:lsdException w:name="page number" w:semiHidden="1" w:unhideWhenUsed="1"/>
+    <w:lsdException w:name="endnote reference" w:semiHidden="1" w:unhideWhenUsed="1"/>
+    <w:lsdException w:name="endnote text" w:semiHidden="1" w:unhideWhenUsed="1"/>
+    <w:lsdException w:name="table of authorities" w:semiHidden="1" w:unhideWhenUsed="1"/>
+    <w:lsdException w:name="macro" w:semiHidden="1" w:unhideWhenUsed="1"/>
+    <w:lsdException w:name="toa heading" w:semiHidden="1" w:unhideWhenUsed="1"/>
+    <w:lsdException w:name="List" w:semiHidden="1" w:unhideWhenUsed="1"/>
+    <w:lsdException w:name="List Bullet" w:semiHidden="1" w:unhideWhenUsed="1"/>
+    <w:lsdException w:name="List Number" w:semiHidden="1" w:unhideWhenUsed="1"/>
+    <w:lsdException w:name="List 2" w:semiHidden="1" w:unhideWhenUsed="1"/>
+    <w:lsdException w:name="List 3" w:semiHidden="1" w:unhideWhenUsed="1"/>
+    <w:lsdException w:name="List 4" w:semiHidden="1" w:unhideWhenUsed="1"/>
+    <w:lsdException w:name="List 5" w:semiHidden="1" w:unhideWhenUsed="1"/>
+    <w:lsdException w:name="List Bullet 2" w:semiHidden="1" w:unhideWhenUsed="1"/>
+    <w:lsdException w:name="List Bullet 3" w:semiHidden="1" w:unhideWhenUsed="1"/>
+    <w:lsdException w:name="List Bullet 4" w:semiHidden="1" w:unhideWhenUsed="1"/>
+    <w:lsdException w:name="List Bullet 5" w:semiHidden="1" w:unhideWhenUsed="1"/>
+    <w:lsdException w:name="List Number 2" w:semiHidden="1" w:unhideWhenUsed="1"/>
+    <w:lsdException w:name="List Number 3" w:semiHidden="1" w:unhideWhenUsed="1"/>
+    <w:lsdException w:name="List Number 4" w:semiHidden="1" w:unhideWhenUsed="1"/>
+    <w:lsdException w:name="List Number 5" w:semiHidden="1" w:unhideWhenUsed="1"/>
+    <w:lsdException w:name="Title" w:uiPriority="10" w:qFormat="1"/>
+    <w:lsdException w:name="Closing" w:semiHidden="1" w:unhideWhenUsed="1"/>
+    <w:lsdException w:name="Signature" w:semiHidden="1" w:unhideWhenUsed="1"/>
+    <w:lsdException w:name="Default Paragraph Font" w:semiHidden="1" w:uiPriority="1" w:unhideWhenUsed="1"/>
+    <w:lsdException w:name="Body Text" w:semiHidden="1" w:unhideWhenUsed="1"/>
+    <w:lsdException w:name="Body Text Indent" w:semiHidden="1" w:unhideWhenUsed="1"/>
+    <w:lsdException w:name="List Continue" w:semiHidden="1" w:unhideWhenUsed="1"/>
+    <w:lsdException w:name="List Continue 2" w:semiHidden="1" w:unhideWhenUsed="1"/>
+    <w:lsdException w:name="List Continue 3" w:semiHidden="1" w:unhideWhenUsed="1"/>
+    <w:lsdException w:name="List Continue 4" w:semiHidden="1" w:unhideWhenUsed="1"/>
+    <w:lsdException w:name="List Continue 5" w:semiHidden="1" w:unhideWhenUsed="1"/>
+    <w:lsdException w:name="Message Header" w:semiHidden="1" w:unhideWhenUsed="1"/>
+    <w:lsdException w:name="Subtitle" w:uiPriority="11" w:qFormat="1"/>
+    <w:lsdException w:name="Salutation" w:semiHidden="1" w:unhideWhenUsed="1"/>
+    <w:lsdException w:name="Date" w:semiHidden="1" w:unhideWhenUsed="1"/>
+    <w:lsdException w:name="Body Text First Indent" w:semiHidden="1" w:unhideWhenUsed="1"/>
+    <w:lsdException w:name="Body Text First Indent 2" w:semiHidden="1" w:unhideWhenUsed="1"/>
+    <w:lsdException w:name="Note Heading" w:semiHidden="1" w:unhideWhenUsed="1"/>
+    <w:lsdException w:name="Body Text 2" w:semiHidden="1" w:unhideWhenUsed="1"/>
+    <w:lsdException w:name="Body Text 3" w:semiHidden="1" w:unhideWhenUsed="1"/>
+    <w:lsdException w:name="Body Text Indent 2" w:semiHidden="1" w:unhideWhenUsed="1"/>
+    <w:lsdException w:name="Body Text Indent 3" w:semiHidden="1" w:unhideWhenUsed="1"/>
+    <w:lsdException w:name="Block Text" w:semiHidden="1" w:unhideWhenUsed="1"/>
+    <w:lsdException w:name="Hyperlink" w:semiHidden="1" w:unhideWhenUsed="1"/>
+    <w:lsdException w:name="FollowedHyperlink" w:semiHidden="1" w:unhideWhenUsed="1"/>
+    <w:lsdException w:name="Strong" w:uiPriority="22" w:qFormat="1"/>
+    <w:lsdException w:name="Emphasis" w:uiPriority="20" w:qFormat="1"/>
+    <w:lsdException w:name="Document Map" w:semiHidden="1" w:unhideWhenUsed="1"/>
+    <w:lsdException w:name="Plain Text" w:semiHidden="1" w:unhideWhenUsed="1"/>
+    <w:lsdException w:name="E-mail Signature" w:semiHidden="1" w:unhideWhenUsed="1"/>
+    <w:lsdException w:name="HTML Top of Form" w:semiHidden="1" w:unhideWhenUsed="1"/>
+    <w:lsdException w:name="HTML Bottom of Form" w:semiHidden="1" w:unhideWhenUsed="1"/>
+    <w:lsdException w:name="Normal (Web)" w:semiHidden="1" w:unhideWhenUsed="1"/>
+    <w:lsdException w:name="HTML Acronym" w:semiHidden="1" w:unhideWhenUsed="1"/>
+    <w:lsdException w:name="HTML Address" w:semiHidden="1" w:unhideWhenUsed="1"/>
+    <w:lsdException w:name="HTML Cite" w:semiHidden="1" w:unhideWhenUsed="1"/>
+    <w:lsdException w:name="HTML Code" w:semiHidden="1" w:unhideWhenUsed="1"/>
+    <w:lsdException w:name="HTML Definition" w:semiHidden="1" w:unhideWhenUsed="1"/>
+    <w:lsdException w:name="HTML Keyboard" w:semiHidden="1" w:unhideWhenUsed="1"/>
+    <w:lsdException w:name="HTML Preformatted" w:semiHidden="1" w:unhideWhenUsed="1"/>
+    <w:lsdException w:name="HTML Sample" w:semiHidden="1" w:unhideWhenUsed="1"/>
+    <w:lsdException w:name="HTML Typewriter" w:semiHidden="1" w:unhideWhenUsed="1"/>
+    <w:lsdException w:name="HTML Variable" w:semiHidden="1" w:unhideWhenUsed="1"/>
+    <w:lsdException w:name="Normal Table" w:semiHidden="1" w:unhideWhenUsed="1"/>
+    <w:lsdException w:name="annotation subject" w:semiHidden="1" w:unhideWhenUsed="1"/>
+    <w:lsdException w:name="No List" w:semiHidden="1" w:unhideWhenUsed="1"/>
+    <w:lsdException w:name="Outline List 1" w:semiHidden="1" w:unhideWhenUsed="1"/>
+    <w:lsdException w:name="Outline List 2" w:semiHidden="1" w:unhideWhenUsed="1"/>
+    <w:lsdException w:name="Outline List 3" w:semiHidden="1" w:unhideWhenUsed="1"/>
+    <w:lsdException w:name="Table Simple 1" w:semiHidden="1" w:unhideWhenUsed="1"/>
+    <w:lsdException w:name="Table Simple 2" w:semiHidden="1" w:unhideWhenUsed="1"/>
+    <w:lsdException w:name="Table Simple 3" w:semiHidden="1" w:unhideWhenUsed="1"/>
+    <w:lsdException w:name="Table Classic 1" w:semiHidden="1" w:unhideWhenUsed="1"/>
+    <w:lsdException w:name="Table Classic 2" w:semiHidden="1" w:unhideWhenUsed="1"/>
+    <w:lsdException w:name="Table Classic 3" w:semiHidden="1" w:unhideWhenUsed="1"/>
+    <w:lsdException w:name="Table Classic 4" w:semiHidden="1" w:unhideWhenUsed="1"/>
+    <w:lsdException w:name="Table Colorful 1" w:semiHidden="1" w:unhideWhenUsed="1"/>
+    <w:lsdException w:name="Table Colorful 2" w:semiHidden="1" w:unhideWhenUsed="1"/>
+    <w:lsdException w:name="Table Colorful 3" w:semiHidden="1" w:unhideWhenUsed="1"/>
+    <w:lsdException w:name="Table Columns 1" w:semiHidden="1" w:unhideWhenUsed="1"/>
+    <w:lsdException w:name="Table Columns 2" w:semiHidden="1" w:unhideWhenUsed="1"/>
+    <w:lsdException w:name="Table Columns 3" w:semiHidden="1" w:unhideWhenUsed="1"/>
+    <w:lsdException w:name="Table Columns 4" w:semiHidden="1" w:unhideWhenUsed="1"/>
+    <w:lsdException w:name="Table Columns 5" w:semiHidden="1" w:unhideWhenUsed="1"/>
+    <w:lsdException w:name="Table Grid 1" w:semiHidden="1" w:unhideWhenUsed="1"/>
+    <w:lsdException w:name="Table Grid 2" w:semiHidden="1" w:unhideWhenUsed="1"/>
+    <w:lsdException w:name="Table Grid 3" w:semiHidden="1" w:unhideWhenUsed="1"/>
+    <w:lsdException w:name="Table Grid 4" w:semiHidden="1" w:unhideWhenUsed="1"/>
+    <w:lsdException w:name="Table Grid 5" w:semiHidden="1" w:unhideWhenUsed="1"/>
+    <w:lsdException w:name="Table Grid 6" w:semiHidden="1" w:unhideWhenUsed="1"/>
+    <w:lsdException w:name="Table Grid 7" w:semiHidden="1" w:unhideWhenUsed="1"/>
+    <w:lsdException w:name="Table Grid 8" w:semiHidden="1" w:unhideWhenUsed="1"/>
+    <w:lsdException w:name="Table List 1" w:semiHidden="1" w:unhideWhenUsed="1"/>
+    <w:lsdException w:name="Table List 2" w:semiHidden="1" w:unhideWhenUsed="1"/>
+    <w:lsdException w:name="Table List 3" w:semiHidden="1" w:unhideWhenUsed="1"/>
+    <w:lsdException w:name="Table List 4" w:semiHidden="1" w:unhideWhenUsed="1"/>
+    <w:lsdException w:name="Table List 5" w:semiHidden="1" w:unhideWhenUsed="1"/>
+    <w:lsdException w:name="Table List 6" w:semiHidden="1" w:unhideWhenUsed="1"/>
+    <w:lsdException w:name="Table List 7" w:semiHidden="1" w:unhideWhenUsed="1"/>
+    <w:lsdException w:name="Table List 8" w:semiHidden="1" w:unhideWhenUsed="1"/>
+    <w:lsdException w:name="Table 3D effects 1" w:semiHidden="1" w:unhideWhenUsed="1"/>
+    <w:lsdException w:name="Table 3D effects 2" w:semiHidden="1" w:unhideWhenUsed="1"/>
+    <w:lsdException w:name="Table 3D effects 3" w:semiHidden="1" w:unhideWhenUsed="1"/>
+    <w:lsdException w:name="Table Contemporary" w:semiHidden="1" w:unhideWhenUsed="1"/>
+    <w:lsdException w:name="Table Elegant" w:semiHidden="1" w:unhideWhenUsed="1"/>
+    <w:lsdException w:name="Table Professional" w:semiHidden="1" w:unhideWhenUsed="1"/>
+    <w:lsdException w:name="Table Subtle 1" w:semiHidden="1" w:unhideWhenUsed="1"/>
+    <w:lsdException w:name="Table Subtle 2" w:semiHidden="1" w:unhideWhenUsed="1"/>
+    <w:lsdException w:name="Table Web 1" w:semiHidden="1" w:unhideWhenUsed="1"/>
+    <w:lsdException w:name="Table Web 2" w:semiHidden="1" w:unhideWhenUsed="1"/>
+    <w:lsdException w:name="Table Web 3" w:semiHidden="1" w:unhideWhenUsed="1"/>
+    <w:lsdException w:name="Balloon Text" w:semiHidden="1" w:unhideWhenUsed="1"/>
+    <w:lsdException w:name="Table Grid" w:uiPriority="39"/>
+    <w:lsdException w:name="Table Theme" w:semiHidden="1" w:unhideWhenUsed="1"/>
+    <w:lsdException w:name="Placeholder Text" w:semiHidden="1"/>
+    <w:lsdException w:name="No Spacing" w:uiPriority="1" w:qFormat="1"/>
+    <w:lsdException w:name="Light Shading" w:uiPriority="60"/>
+    <w:lsdException w:name="Light List" w:uiPriority="61"/>
+    <w:lsdException w:name="Light Grid" w:uiPriority="62"/>
+    <w:lsdException w:name="Medium Shading 1" w:uiPriority="63"/>
+    <w:lsdException w:name="Medium Shading 2" w:uiPriority="64"/>
+    <w:lsdException w:name="Medium List 1" w:uiPriority="65"/>
+    <w:lsdException w:name="Medium List 2" w:uiPriority="66"/>
+    <w:lsdException w:name="Medium Grid 1" w:uiPriority="67"/>
+    <w:lsdException w:name="Medium Grid 2" w:uiPriority="68"/>
+    <w:lsdException w:name="Medium Grid 3" w:uiPriority="69"/>
+    <w:lsdException w:name="Dark List" w:uiPriority="70"/>
+    <w:lsdException w:name="Colorful Shading" w:uiPriority="71"/>
+    <w:lsdException w:name="Colorful List" w:uiPriority="72"/>
+    <w:lsdException w:name="Colorful Grid" w:uiPriority="73"/>
+    <w:lsdException w:name="Light Shading Accent 1" w:uiPriority="60"/>
+    <w:lsdException w:name="Light List Accent 1" w:uiPriority="61"/>
+    <w:lsdException w:name="Light Grid Accent 1" w:uiPriority="62"/>
+    <w:lsdException w:name="Medium Shading 1 Accent 1" w:uiPriority="63"/>
+    <w:lsdException w:name="Medium Shading 2 Accent 1" w:uiPriority="64"/>
+    <w:lsdException w:name="Medium List 1 Accent 1" w:uiPriority="65"/>
+    <w:lsdException w:name="Revision" w:semiHidden="1"/>
+    <w:lsdException w:name="List Paragraph" w:uiPriority="34" w:qFormat="1"/>
+    <w:lsdException w:name="Quote" w:uiPriority="29" w:qFormat="1"/>
+    <w:lsdException w:name="Intense Quote" w:uiPriority="30" w:qFormat="1"/>
+    <w:lsdException w:name="Medium List 2 Accent 1" w:uiPriority="66"/>
+    <w:lsdException w:name="Medium Grid 1 Accent 1" w:uiPriority="67"/>
+    <w:lsdException w:name="Medium Grid 2 Accent 1" w:uiPriority="68"/>
+    <w:lsdException w:name="Medium Grid 3 Accent 1" w:uiPriority="69"/>
+    <w:lsdException w:name="Dark List Accent 1" w:uiPriority="70"/>
+    <w:lsdException w:name="Colorful Shading Accent 1" w:uiPriority="71"/>
+    <w:lsdException w:name="Colorful List Accent 1" w:uiPriority="72"/>
+    <w:lsdException w:name="Colorful Grid Accent 1" w:uiPriority="73"/>
+    <w:lsdException w:name="Light Shading Accent 2" w:uiPriority="60"/>
+    <w:lsdException w:name="Light List Accent 2" w:uiPriority="61"/>
+    <w:lsdException w:name="Light Grid Accent 2" w:uiPriority="62"/>
+    <w:lsdException w:name="Medium Shading 1 Accent 2" w:uiPriority="63"/>
+    <w:lsdException w:name="Medium Shading 2 Accent 2" w:uiPriority="64"/>
+    <w:lsdException w:name="Medium List 1 Accent 2" w:uiPriority="65"/>
+    <w:lsdException w:name="Medium List 2 Accent 2" w:uiPriority="66"/>
+    <w:lsdException w:name="Medium Grid 1 Accent 2" w:uiPriority="67"/>
+    <w:lsdException w:name="Medium Grid 2 Accent 2" w:uiPriority="68"/>
+    <w:lsdException w:name="Medium Grid 3 Accent 2" w:uiPriority="69"/>
+    <w:lsdException w:name="Dark List Accent 2" w:uiPriority="70"/>
+    <w:lsdException w:name="Colorful Shading Accent 2" w:uiPriority="71"/>
+    <w:lsdException w:name="Colorful List Accent 2" w:uiPriority="72"/>
+    <w:lsdException w:name="Colorful Grid Accent 2" w:uiPriority="73"/>
+    <w:lsdException w:name="Light Shading Accent 3" w:uiPriority="60"/>
+    <w:lsdException w:name="Light List Accent 3" w:uiPriority="61"/>
+    <w:lsdException w:name="Light Grid Accent 3" w:uiPriority="62"/>
+    <w:lsdException w:name="Medium Shading 1 Accent 3" w:uiPriority="63"/>
+    <w:lsdException w:name="Medium Shading 2 Accent 3" w:uiPriority="64"/>
+    <w:lsdException w:name="Medium List 1 Accent 3" w:uiPriority="65"/>
+    <w:lsdException w:name="Medium List 2 Accent 3" w:uiPriority="66"/>
+    <w:lsdException w:name="Medium Grid 1 Accent 3" w:uiPriority="67"/>
+    <w:lsdException w:name="Medium Grid 2 Accent 3" w:uiPriority="68"/>
+    <w:lsdException w:name="Medium Grid 3 Accent 3" w:uiPriority="69"/>
+    <w:lsdException w:name="Dark List Accent 3" w:uiPriority="70"/>
+    <w:lsdException w:name="Colorful Shading Accent 3" w:uiPriority="71"/>
+    <w:lsdException w:name="Colorful List Accent 3" w:uiPriority="72"/>
+    <w:lsdException w:name="Colorful Grid Accent 3" w:uiPriority="73"/>
+    <w:lsdException w:name="Light Shading Accent 4" w:uiPriority="60"/>
+    <w:lsdException w:name="Light List Accent 4" w:uiPriority="61"/>
+    <w:lsdException w:name="Light Grid Accent 4" w:uiPriority="62"/>
+    <w:lsdException w:name="Medium Shading 1 Accent 4" w:uiPriority="63"/>
+    <w:lsdException w:name="Medium Shading 2 Accent 4" w:uiPriority="64"/>
+    <w:lsdException w:name="Medium List 1 Accent 4" w:uiPriority="65"/>
+    <w:lsdException w:name="Medium List 2 Accent 4" w:uiPriority="66"/>
+    <w:lsdException w:name="Medium Grid 1 Accent 4" w:uiPriority="67"/>
+    <w:lsdException w:name="Medium Grid 2 Accent 4" w:uiPriority="68"/>
+    <w:lsdException w:name="Medium Grid 3 Accent 4" w:uiPriority="69"/>
+    <w:lsdException w:name="Dark List Accent 4" w:uiPriority="70"/>
+    <w:lsdException w:name="Colorful Shading Accent 4" w:uiPriority="71"/>
+    <w:lsdException w:name="Colorful List Accent 4" w:uiPriority="72"/>
+    <w:lsdException w:name="Colorful Grid Accent 4" w:uiPriority="73"/>
+    <w:lsdException w:name="Light Shading Accent 5" w:uiPriority="60"/>
+    <w:lsdException w:name="Light List Accent 5" w:uiPriority="61"/>
+    <w:lsdException w:name="Light Grid Accent 5" w:uiPriority="62"/>
+    <w:lsdException w:name="Medium Shading 1 Accent 5" w:uiPriority="63"/>
+    <w:lsdException w:name="Medium Shading 2 Accent 5" w:uiPriority="64"/>
+    <w:lsdException w:name="Medium List 1 Accent 5" w:uiPriority="65"/>
+    <w:lsdException w:name="Medium List 2 Accent 5" w:uiPriority="66"/>
+    <w:lsdException w:name="Medium Grid 1 Accent 5" w:uiPriority="67"/>
+    <w:lsdException w:name="Medium Grid 2 Accent 5" w:uiPriority="68"/>
+    <w:lsdException w:name="Medium Grid 3 Accent 5" w:uiPriority="69"/>
+    <w:lsdException w:name="Dark List Accent 5" w:uiPriority="70"/>
+    <w:lsdException w:name="Colorful Shading Accent 5" w:uiPriority="71"/>
+    <w:lsdException w:name="Colorful List Accent 5" w:uiPriority="72"/>
+    <w:lsdException w:name="Colorful Grid Accent 5" w:uiPriority="73"/>
+    <w:lsdException w:name="Light Shading Accent 6" w:uiPriority="60"/>
+    <w:lsdException w:name="Light List Accent 6" w:uiPriority="61"/>
+    <w:lsdException w:name="Light Grid Accent 6" w:uiPriority="62"/>
+    <w:lsdException w:name="Medium Shading 1 Accent 6" w:uiPriority="63"/>
+    <w:lsdException w:name="Medium Shading 2 Accent 6" w:uiPriority="64"/>
+    <w:lsdException w:name="Medium List 1 Accent 6" w:uiPriority="65"/>
+    <w:lsdException w:name="Medium List 2 Accent 6" w:uiPriority="66"/>
+    <w:lsdException w:name="Medium Grid 1 Accent 6" w:uiPriority="67"/>
+    <w:lsdException w:name="Medium Grid 2 Accent 6" w:uiPriority="68"/>
+    <w:lsdException w:name="Medium Grid 3 Accent 6" w:uiPriority="69"/>
+    <w:lsdException w:name="Dark List Accent 6" w:uiPriority="70"/>
+    <w:lsdException w:name="Colorful Shading Accent 6" w:uiPriority="71"/>
+    <w:lsdException w:name="Colorful List Accent 6" w:uiPriority="72"/>
+    <w:lsdException w:name="Colorful Grid Accent 6" w:uiPriority="73"/>
+    <w:lsdException w:name="Subtle Emphasis" w:uiPriority="19" w:qFormat="1"/>
+    <w:lsdException w:name="Intense Emphasis" w:uiPriority="21" w:qFormat="1"/>
+    <w:lsdException w:name="Subtle Reference" w:uiPriority="31" w:qFormat="1"/>
+    <w:lsdException w:name="Intense Reference" w:uiPriority="32" w:qFormat="1"/>
+    <w:lsdException w:name="Book Title" w:uiPriority="33" w:qFormat="1"/>
+    <w:lsdException w:name="Bibliography" w:semiHidden="1" w:uiPriority="37" w:unhideWhenUsed="1"/>
+    <w:lsdException w:name="TOC Heading" w:semiHidden="1" w:uiPriority="39" w:unhideWhenUsed="1" w:qFormat="1"/>
+    <w:lsdException w:name="Plain Table 1" w:uiPriority="41"/>
+    <w:lsdException w:name="Plain Table 2" w:uiPriority="42"/>
+    <w:lsdException w:name="Plain Table 3" w:uiPriority="43"/>
+    <w:lsdException w:name="Plain Table 4" w:uiPriority="44"/>
+    <w:lsdException w:name="Plain Table 5" w:uiPriority="45"/>
+    <w:lsdException w:name="Grid Table Light" w:uiPriority="40"/>
+    <w:lsdException w:name="Grid Table 1 Light" w:uiPriority="46"/>
+    <w:lsdException w:name="Grid Table 2" w:uiPriority="47"/>
+    <w:lsdException w:name="Grid Table 3" w:uiPriority="48"/>
+    <w:lsdException w:name="Grid Table 4" w:uiPriority="49"/>
+    <w:lsdException w:name="Grid Table 5 Dark" w:uiPriority="50"/>
+    <w:lsdException w:name="Grid Table 6 Colorful" w:uiPriority="51"/>
+    <w:lsdException w:name="Grid Table 7 Colorful" w:uiPriority="52"/>
+    <w:lsdException w:name="Grid Table 1 Light Accent 1" w:uiPriority="46"/>
+    <w:lsdException w:name="Grid Table 2 Accent 1" w:uiPriority="47"/>
+    <w:lsdException w:name="Grid Table 3 Accent 1" w:uiPriority="48"/>
+    <w:lsdException w:name="Grid Table 4 Accent 1" w:uiPriority="49"/>
+    <w:lsdException w:name="Grid Table 5 Dark Accent 1" w:uiPriority="50"/>
+    <w:lsdException w:name="Grid Table 6 Colorful Accent 1" w:uiPriority="51"/>
+    <w:lsdException w:name="Grid Table 7 Colorful Accent 1" w:uiPriority="52"/>
+    <w:lsdException w:name="Grid Table 1 Light Accent 2" w:uiPriority="46"/>
+    <w:lsdException w:name="Grid Table 2 Accent 2" w:uiPriority="47"/>
+    <w:lsdException w:name="Grid Table 3 Accent 2" w:uiPriority="48"/>
+    <w:lsdException w:name="Grid Table 4 Accent 2" w:uiPriority="49"/>
+    <w:lsdException w:name="Grid Table 5 Dark Accent 2" w:uiPriority="50"/>
+    <w:lsdException w:name="Grid Table 6 Colorful Accent 2" w:uiPriority="51"/>
+    <w:lsdException w:name="Grid Table 7 Colorful Accent 2" w:uiPriority="52"/>
+    <w:lsdException w:name="Grid Table 1 Light Accent 3" w:uiPriority="46"/>
+    <w:lsdException w:name="Grid Table 2 Accent 3" w:uiPriority="47"/>
+    <w:lsdException w:name="Grid Table 3 Accent 3" w:uiPriority="48"/>
+    <w:lsdException w:name="Grid Table 4 Accent 3" w:uiPriority="49"/>
+    <w:lsdException w:name="Grid Table 5 Dark Accent 3" w:uiPriority="50"/>
+    <w:lsdException w:name="Grid Table 6 Colorful Accent 3" w:uiPriority="51"/>
+    <w:lsdException w:name="Grid Table 7 Colorful Accent 3" w:uiPriority="52"/>
+    <w:lsdException w:name="Grid Table 1 Light Accent 4" w:uiPriority="46"/>
+    <w:lsdException w:name="Grid Table 2 Accent 4" w:uiPriority="47"/>
+    <w:lsdException w:name="Grid Table 3 Accent 4" w:uiPriority="48"/>
+    <w:lsdException w:name="Grid Table 4 Accent 4" w:uiPriority="49"/>
+    <w:lsdException w:name="Grid Table 5 Dark Accent 4" w:uiPriority="50"/>
+    <w:lsdException w:name="Grid Table 6 Colorful Accent 4" w:uiPriority="51"/>
+    <w:lsdException w:name="Grid Table 7 Colorful Accent 4" w:uiPriority="52"/>
+    <w:lsdException w:name="Grid Table 1 Light Accent 5" w:uiPriority="46"/>
+    <w:lsdException w:name="Grid Table 2 Accent 5" w:uiPriority="47"/>
+    <w:lsdException w:name="Grid Table 3 Accent 5" w:uiPriority="48"/>
+    <w:lsdException w:name="Grid Table 4 Accent 5" w:uiPriority="49"/>
+    <w:lsdException w:name="Grid Table 5 Dark Accent 5" w:uiPriority="50"/>
+    <w:lsdException w:name="Grid Table 6 Colorful Accent 5" w:uiPriority="51"/>
+    <w:lsdException w:name="Grid Table 7 Colorful Accent 5" w:uiPriority="52"/>
+    <w:lsdException w:name="Grid Table 1 Light Accent 6" w:uiPriority="46"/>
+    <w:lsdException w:name="Grid Table 2 Accent 6" w:uiPriority="47"/>
+    <w:lsdException w:name="Grid Table 3 Accent 6" w:uiPriority="48"/>
+    <w:lsdException w:name="Grid Table 4 Accent 6" w:uiPriority="49"/>
+    <w:lsdException w:name="Grid Table 5 Dark Accent 6" w:uiPriority="50"/>
+    <w:lsdException w:name="Grid Table 6 Colorful Accent 6" w:uiPriority="51"/>
+    <w:lsdException w:name="Grid Table 7 Colorful Accent 6" w:uiPriority="52"/>
+    <w:lsdException w:name="List Table 1 Light" w:uiPriority="46"/>
+    <w:lsdException w:name="List Table 2" w:uiPriority="47"/>
+    <w:lsdException w:name="List Table 3" w:uiPriority="48"/>
+    <w:lsdException w:name="List Table 4" w:uiPriority="49"/>
+    <w:lsdException w:name="List Table 5 Dark" w:uiPriority="50"/>
+    <w:lsdException w:name="List Table 6 Colorful" w:uiPriority="51"/>
+    <w:lsdException w:name="List Table 7 Colorful" w:uiPriority="52"/>
+    <w:lsdException w:name="List Table 1 Light Accent 1" w:uiPriority="46"/>
+    <w:lsdException w:name="List Table 2 Accent 1" w:uiPriority="47"/>
+    <w:lsdException w:name="List Table 3 Accent 1" w:uiPriority="48"/>
+    <w:lsdException w:name="List Table 4 Accent 1" w:uiPriority="49"/>
+    <w:lsdException w:name="List Table 5 Dark Accent 1" w:uiPriority="50"/>
+    <w:lsdException w:name="List Table 6 Colorful Accent 1" w:uiPriority="51"/>
+    <w:lsdException w:name="List Table 7 Colorful Accent 1" w:uiPriority="52"/>
+    <w:lsdException w:name="List Table 1 Light Accent 2" w:uiPriority="46"/>
+    <w:lsdException w:name="List Table 2 Accent 2" w:uiPriority="47"/>
+    <w:lsdException w:name="List Table 3 Accent 2" w:uiPriority="48"/>
+    <w:lsdException w:name="List Table 4 Accent 2" w:uiPriority="49"/>
+    <w:lsdException w:name="List Table 5 Dark Accent 2" w:uiPriority="50"/>
+    <w:lsdException w:name="List Table 6 Colorful Accent 2" w:uiPriority="51"/>
+    <w:lsdException w:name="List Table 7 Colorful Accent 2" w:uiPriority="52"/>
+    <w:lsdException w:name="List Table 1 Light Accent 3" w:uiPriority="46"/>
+    <w:lsdException w:name="List Table 2 Accent 3" w:uiPriority="47"/>
+    <w:lsdException w:name="List Table 3 Accent 3" w:uiPriority="48"/>
+    <w:lsdException w:name="List Table 4 Accent 3" w:uiPriority="49"/>
+    <w:lsdException w:name="List Table 5 Dark Accent 3" w:uiPriority="50"/>
+    <w:lsdException w:name="List Table 6 Colorful Accent 3" w:uiPriority="51"/>
+    <w:lsdException w:name="List Table 7 Colorful Accent 3" w:uiPriority="52"/>
+    <w:lsdException w:name="List Table 1 Light Accent 4" w:uiPriority="46"/>
+    <w:lsdException w:name="List Table 2 Accent 4" w:uiPriority="47"/>
+    <w:lsdException w:name="List Table 3 Accent 4" w:uiPriority="48"/>
+    <w:lsdException w:name="List Table 4 Accent 4" w:uiPriority="49"/>
+    <w:lsdException w:name="List Table 5 Dark Accent 4" w:uiPriority="50"/>
+    <w:lsdException w:name="List Table 6 Colorful Accent 4" w:uiPriority="51"/>
+    <w:lsdException w:name="List Table 7 Colorful Accent 4" w:uiPriority="52"/>
+    <w:lsdException w:name="List Table 1 Light Accent 5" w:uiPriority="46"/>
+    <w:lsdException w:name="List Table 2 Accent 5" w:uiPriority="47"/>
+    <w:lsdException w:name="List Table 3 Accent 5" w:uiPriority="48"/>
+    <w:lsdException w:name="List Table 4 Accent 5" w:uiPriority="49"/>
+    <w:lsdException w:name="List Table 5 Dark Accent 5" w:uiPriority="50"/>
+    <w:lsdException w:name="List Table 6 Colorful Accent 5" w:uiPriority="51"/>
+    <w:lsdException w:name="List Table 7 Colorful Accent 5" w:uiPriority="52"/>
+    <w:lsdException w:name="List Table 1 Light Accent 6" w:uiPriority="46"/>
+    <w:lsdException w:name="List Table 2 Accent 6" w:uiPriority="47"/>
+    <w:lsdException w:name="List Table 3 Accent 6" w:uiPriority="48"/>
+    <w:lsdException w:name="List Table 4 Accent 6" w:uiPriority="49"/>
+    <w:lsdException w:name="List Table 5 Dark Accent 6" w:uiPriority="50"/>
+    <w:lsdException w:name="List Table 6 Colorful Accent 6" w:uiPriority="51"/>
+    <w:lsdException w:name="List Table 7 Colorful Accent 6" w:uiPriority="52"/>
+    <w:lsdException w:name="Mention" w:semiHidden="1" w:unhideWhenUsed="1"/>
+    <w:lsdException w:name="Smart Hyperlink" w:semiHidden="1" w:unhideWhenUsed="1"/>
+    <w:lsdException w:name="Hashtag" w:semiHidden="1" w:unhideWhenUsed="1"/>
+    <w:lsdException w:name="Unresolved Mention" w:semiHidden="1" w:unhideWhenUsed="1"/>
+  </w:latentStyles>
+  <w:style w:type="paragraph" w:default="1" w:styleId="Normal">
+    <w:name w:val="Normal"/>
+    <w:qFormat/>
+  </w:style>
+  <w:style w:type="character" w:default="1" w:styleId="DefaultParagraphFont">
+    <w:name w:val="Default Paragraph Font"/>
+    <w:uiPriority w:val="1"/>
+    <w:semiHidden/>
+    <w:unhideWhenUsed/>
+  </w:style>
+  <w:style w:type="table" w:default="1" w:styleId="TableNormal">
+    <w:name w:val="Normal Table"/>
+    <w:uiPriority w:val="99"/>
+    <w:semiHidden/>
+    <w:unhideWhenUsed/>
+    <w:tblPr>
+      <w:tblInd w:w="0" w:type="dxa"/>
+      <w:tblCellMar>
+        <w:top w:w="0" w:type="dxa"/>
+        <w:left w:w="108" w:type="dxa"/>
+        <w:bottom w:w="0" w:type="dxa"/>
+        <w:right w:w="108" w:type="dxa"/>
+      </w:tblCellMar>
+    </w:tblPr>
+  </w:style>
+  <w:style w:type="numbering" w:default="1" w:styleId="NoList">
+    <w:name w:val="No List"/>
+    <w:uiPriority w:val="99"/>
+    <w:semiHidden/>
+    <w:unhideWhenUsed/>
+  </w:style>
+  <w:style w:type="character" w:styleId="PlaceholderText">
+    <w:name w:val="Placeholder Text"/>
+    <w:basedOn w:val="DefaultParagraphFont"/>
+    <w:uiPriority w:val="99"/>
+    <w:semiHidden/>
+    <w:rsid w:val="00321E4E"/>
+    <w:rPr>
+      <w:color w:val="808080"/>
+    </w:rPr>
+  </w:style>
+  <w:style w:type="paragraph" w:customStyle="1" w:styleId="22B6F16CFE1D469185254922CD31B7C0">
+    <w:name w:val="22B6F16CFE1D469185254922CD31B7C0"/>
+    <w:rsid w:val="00321E4E"/>
+  </w:style>
+  <w:style w:type="paragraph" w:customStyle="1" w:styleId="C3C722CF29094BFA887D0EF8266A71C0">
+    <w:name w:val="C3C722CF29094BFA887D0EF8266A71C0"/>
+    <w:rsid w:val="00321E4E"/>
+  </w:style>
+</w:styles>
+</file>
+
+<file path=word/glossary/webSettings.xml><?xml version="1.0" encoding="utf-8"?>
+<w:webSettings xmlns:mc="http://schemas.openxmlformats.org/markup-compatibility/2006" xmlns:r="http://schemas.openxmlformats.org/officeDocument/2006/relationships" xmlns:w="http://schemas.openxmlformats.org/wordprocessingml/2006/main" xmlns:w14="http://schemas.microsoft.com/office/word/2010/wordml" xmlns:w15="http://schemas.microsoft.com/office/word/2012/wordml" xmlns:w16cid="http://schemas.microsoft.com/office/word/2016/wordml/cid" xmlns:w16se="http://schemas.microsoft.com/office/word/2015/wordml/symex" mc:Ignorable="w14 w15 w16se w16cid">
+  <w:optimizeForBrowser/>
+  <w:allowPNG/>
+</w:webSettings>
 </file>
 
 <file path=word/theme/theme1.xml><?xml version="1.0" encoding="utf-8"?>
@@ -6036,7 +8199,7 @@
 </file>
 
 <file path=customXml/itemProps1.xml><?xml version="1.0" encoding="utf-8"?>
-<ds:datastoreItem xmlns:ds="http://schemas.openxmlformats.org/officeDocument/2006/customXml" ds:itemID="{BA7B6812-7E48-47AA-9B4F-B83B2E079EF1}">
+<ds:datastoreItem xmlns:ds="http://schemas.openxmlformats.org/officeDocument/2006/customXml" ds:itemID="{830CE9AD-E6C6-4C96-90A1-538E1395612B}">
   <ds:schemaRefs>
     <ds:schemaRef ds:uri="http://schemas.openxmlformats.org/officeDocument/2006/bibliography"/>
   </ds:schemaRefs>

</xml_diff>